<commit_message>
Historias de usuario del sistema
</commit_message>
<xml_diff>
--- a/EXAMENPRACTICO-2.docx
+++ b/EXAMENPRACTICO-2.docx
@@ -23,7 +23,7 @@
           <w:lang w:val="es-ES" w:eastAsia="es-ES"/>
         </w:rPr>
         <w:drawing>
-          <wp:anchor distT="0" distB="0" distL="114300" distR="114300" simplePos="0" relativeHeight="251661312" behindDoc="0" locked="0" layoutInCell="1" allowOverlap="1" wp14:anchorId="68DFEF07" wp14:editId="7CF4334E">
+          <wp:anchor distT="0" distB="0" distL="114300" distR="114300" simplePos="0" relativeHeight="251660288" behindDoc="0" locked="0" layoutInCell="1" allowOverlap="1" wp14:anchorId="68DFEF07" wp14:editId="0749A65F">
             <wp:simplePos x="0" y="0"/>
             <wp:positionH relativeFrom="margin">
               <wp:align>center</wp:align>
@@ -80,7 +80,7 @@
         <mc:AlternateContent>
           <mc:Choice Requires="wps">
             <w:drawing>
-              <wp:anchor distT="0" distB="0" distL="114300" distR="114300" simplePos="0" relativeHeight="251659264" behindDoc="1" locked="0" layoutInCell="1" allowOverlap="1" wp14:anchorId="03478AB5" wp14:editId="67B5E10F">
+              <wp:anchor distT="0" distB="0" distL="114300" distR="114300" simplePos="0" relativeHeight="251658240" behindDoc="1" locked="0" layoutInCell="1" allowOverlap="1" wp14:anchorId="03478AB5" wp14:editId="2F802D21">
                 <wp:simplePos x="0" y="0"/>
                 <wp:positionH relativeFrom="margin">
                   <wp:align>center</wp:align>
@@ -699,7 +699,7 @@
           </mc:Choice>
           <mc:Fallback>
             <w:pict>
-              <v:rect w14:anchorId="52BDE852" id="Rectángulo 1" o:spid="_x0000_s1026" style="position:absolute;margin-left:0;margin-top:0;width:456.65pt;height:666.2pt;z-index:-251657216;visibility:visible;mso-wrap-style:square;mso-width-percent:0;mso-height-percent:0;mso-wrap-distance-left:9pt;mso-wrap-distance-top:0;mso-wrap-distance-right:9pt;mso-wrap-distance-bottom:0;mso-position-horizontal:center;mso-position-horizontal-relative:margin;mso-position-vertical:absolute;mso-position-vertical-relative:text;mso-width-percent:0;mso-height-percent:0;mso-width-relative:margin;mso-height-relative:margin;v-text-anchor:middle" o:gfxdata="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" filled="f" strokecolor="#c00000" strokeweight="5.5pt">
+              <v:rect w14:anchorId="5320CB48" id="Rectángulo 1" o:spid="_x0000_s1026" style="position:absolute;margin-left:0;margin-top:0;width:456.65pt;height:666.2pt;z-index:-251658240;visibility:visible;mso-wrap-style:square;mso-width-percent:0;mso-height-percent:0;mso-wrap-distance-left:9pt;mso-wrap-distance-top:0;mso-wrap-distance-right:9pt;mso-wrap-distance-bottom:0;mso-position-horizontal:center;mso-position-horizontal-relative:margin;mso-position-vertical:absolute;mso-position-vertical-relative:text;mso-width-percent:0;mso-height-percent:0;mso-width-relative:margin;mso-height-relative:margin;v-text-anchor:middle" o:gfxdata="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" filled="f" strokecolor="#c00000" strokeweight="5.5pt">
                 <v:stroke linestyle="thinThick"/>
                 <w10:wrap anchorx="margin"/>
               </v:rect>
@@ -1167,7 +1167,7 @@
           <w:rFonts w:ascii="Arial" w:hAnsi="Arial" w:cs="Arial"/>
           <w:b/>
           <w:iCs/>
-          <w:color w:val="70AD47" w:themeColor="accent6"/>
+          <w:color w:val="385623" w:themeColor="accent6" w:themeShade="80"/>
           <w:sz w:val="24"/>
           <w:szCs w:val="24"/>
           <w:lang w:val="es-MX"/>
@@ -1178,7 +1178,7 @@
           <w:rFonts w:ascii="Arial" w:hAnsi="Arial" w:cs="Arial"/>
           <w:b/>
           <w:iCs/>
-          <w:color w:val="70AD47" w:themeColor="accent6"/>
+          <w:color w:val="385623" w:themeColor="accent6" w:themeShade="80"/>
           <w:sz w:val="24"/>
           <w:szCs w:val="24"/>
           <w:lang w:val="es-MX"/>
@@ -1250,23 +1250,13 @@
                 <w:szCs w:val="24"/>
               </w:rPr>
             </w:pPr>
-            <w:proofErr w:type="spellStart"/>
             <w:r>
               <w:rPr>
                 <w:rFonts w:ascii="Arial" w:hAnsi="Arial" w:cs="Arial"/>
                 <w:sz w:val="24"/>
                 <w:szCs w:val="24"/>
               </w:rPr>
-              <w:t>Semana</w:t>
-            </w:r>
-            <w:proofErr w:type="spellEnd"/>
-            <w:r>
-              <w:rPr>
-                <w:rFonts w:ascii="Arial" w:hAnsi="Arial" w:cs="Arial"/>
-                <w:sz w:val="24"/>
-                <w:szCs w:val="24"/>
-              </w:rPr>
-              <w:t xml:space="preserve"> 1:</w:t>
+              <w:t>Semana 1:</w:t>
             </w:r>
           </w:p>
         </w:tc>
@@ -1288,77 +1278,13 @@
                 <w:szCs w:val="24"/>
               </w:rPr>
             </w:pPr>
-            <w:proofErr w:type="spellStart"/>
             <w:r>
               <w:rPr>
                 <w:rFonts w:ascii="Arial" w:hAnsi="Arial" w:cs="Arial"/>
                 <w:sz w:val="24"/>
                 <w:szCs w:val="24"/>
               </w:rPr>
-              <w:t>Reunión</w:t>
-            </w:r>
-            <w:proofErr w:type="spellEnd"/>
-            <w:r>
-              <w:rPr>
-                <w:rFonts w:ascii="Arial" w:hAnsi="Arial" w:cs="Arial"/>
-                <w:sz w:val="24"/>
-                <w:szCs w:val="24"/>
-              </w:rPr>
-              <w:t xml:space="preserve"> </w:t>
-            </w:r>
-            <w:proofErr w:type="spellStart"/>
-            <w:r>
-              <w:rPr>
-                <w:rFonts w:ascii="Arial" w:hAnsi="Arial" w:cs="Arial"/>
-                <w:sz w:val="24"/>
-                <w:szCs w:val="24"/>
-              </w:rPr>
-              <w:t>el</w:t>
-            </w:r>
-            <w:proofErr w:type="spellEnd"/>
-            <w:r>
-              <w:rPr>
-                <w:rFonts w:ascii="Arial" w:hAnsi="Arial" w:cs="Arial"/>
-                <w:sz w:val="24"/>
-                <w:szCs w:val="24"/>
-              </w:rPr>
-              <w:t xml:space="preserve"> </w:t>
-            </w:r>
-            <w:proofErr w:type="spellStart"/>
-            <w:r>
-              <w:rPr>
-                <w:rFonts w:ascii="Arial" w:hAnsi="Arial" w:cs="Arial"/>
-                <w:sz w:val="24"/>
-                <w:szCs w:val="24"/>
-              </w:rPr>
-              <w:t>usuario</w:t>
-            </w:r>
-            <w:proofErr w:type="spellEnd"/>
-            <w:r>
-              <w:rPr>
-                <w:rFonts w:ascii="Arial" w:hAnsi="Arial" w:cs="Arial"/>
-                <w:sz w:val="24"/>
-                <w:szCs w:val="24"/>
-              </w:rPr>
-              <w:t xml:space="preserve"> (0.5 </w:t>
-            </w:r>
-            <w:proofErr w:type="spellStart"/>
-            <w:r>
-              <w:rPr>
-                <w:rFonts w:ascii="Arial" w:hAnsi="Arial" w:cs="Arial"/>
-                <w:sz w:val="24"/>
-                <w:szCs w:val="24"/>
-              </w:rPr>
-              <w:t>semana</w:t>
-            </w:r>
-            <w:proofErr w:type="spellEnd"/>
-            <w:r>
-              <w:rPr>
-                <w:rFonts w:ascii="Arial" w:hAnsi="Arial" w:cs="Arial"/>
-                <w:sz w:val="24"/>
-                <w:szCs w:val="24"/>
-              </w:rPr>
-              <w:t>)</w:t>
+              <w:t>Reunión el usuario (0.5 semana)</w:t>
             </w:r>
             <w:r>
               <w:rPr>
@@ -1383,77 +1309,13 @@
                 <w:szCs w:val="24"/>
               </w:rPr>
             </w:pPr>
-            <w:proofErr w:type="spellStart"/>
             <w:r>
               <w:rPr>
                 <w:rFonts w:ascii="Arial" w:hAnsi="Arial" w:cs="Arial"/>
                 <w:sz w:val="24"/>
                 <w:szCs w:val="24"/>
               </w:rPr>
-              <w:t>Definición</w:t>
-            </w:r>
-            <w:proofErr w:type="spellEnd"/>
-            <w:r>
-              <w:rPr>
-                <w:rFonts w:ascii="Arial" w:hAnsi="Arial" w:cs="Arial"/>
-                <w:sz w:val="24"/>
-                <w:szCs w:val="24"/>
-              </w:rPr>
-              <w:t xml:space="preserve"> de </w:t>
-            </w:r>
-            <w:proofErr w:type="spellStart"/>
-            <w:r>
-              <w:rPr>
-                <w:rFonts w:ascii="Arial" w:hAnsi="Arial" w:cs="Arial"/>
-                <w:sz w:val="24"/>
-                <w:szCs w:val="24"/>
-              </w:rPr>
-              <w:t>Historias</w:t>
-            </w:r>
-            <w:proofErr w:type="spellEnd"/>
-            <w:r>
-              <w:rPr>
-                <w:rFonts w:ascii="Arial" w:hAnsi="Arial" w:cs="Arial"/>
-                <w:sz w:val="24"/>
-                <w:szCs w:val="24"/>
-              </w:rPr>
-              <w:t xml:space="preserve"> de </w:t>
-            </w:r>
-            <w:proofErr w:type="spellStart"/>
-            <w:r>
-              <w:rPr>
-                <w:rFonts w:ascii="Arial" w:hAnsi="Arial" w:cs="Arial"/>
-                <w:sz w:val="24"/>
-                <w:szCs w:val="24"/>
-              </w:rPr>
-              <w:t>Usuario</w:t>
-            </w:r>
-            <w:proofErr w:type="spellEnd"/>
-            <w:r>
-              <w:rPr>
-                <w:rFonts w:ascii="Arial" w:hAnsi="Arial" w:cs="Arial"/>
-                <w:sz w:val="24"/>
-                <w:szCs w:val="24"/>
-              </w:rPr>
-              <w:t xml:space="preserve"> (0.5 </w:t>
-            </w:r>
-            <w:proofErr w:type="spellStart"/>
-            <w:r>
-              <w:rPr>
-                <w:rFonts w:ascii="Arial" w:hAnsi="Arial" w:cs="Arial"/>
-                <w:sz w:val="24"/>
-                <w:szCs w:val="24"/>
-              </w:rPr>
-              <w:t>semana</w:t>
-            </w:r>
-            <w:proofErr w:type="spellEnd"/>
-            <w:r>
-              <w:rPr>
-                <w:rFonts w:ascii="Arial" w:hAnsi="Arial" w:cs="Arial"/>
-                <w:sz w:val="24"/>
-                <w:szCs w:val="24"/>
-              </w:rPr>
-              <w:t>)</w:t>
+              <w:t>Definición de Historias de Usuario (0.5 semana)</w:t>
             </w:r>
           </w:p>
         </w:tc>
@@ -1475,23 +1337,13 @@
                 <w:szCs w:val="24"/>
               </w:rPr>
             </w:pPr>
-            <w:proofErr w:type="spellStart"/>
             <w:r>
               <w:rPr>
                 <w:rFonts w:ascii="Arial" w:hAnsi="Arial" w:cs="Arial"/>
                 <w:sz w:val="24"/>
                 <w:szCs w:val="24"/>
               </w:rPr>
-              <w:t>Semana</w:t>
-            </w:r>
-            <w:proofErr w:type="spellEnd"/>
-            <w:r>
-              <w:rPr>
-                <w:rFonts w:ascii="Arial" w:hAnsi="Arial" w:cs="Arial"/>
-                <w:sz w:val="24"/>
-                <w:szCs w:val="24"/>
-              </w:rPr>
-              <w:t xml:space="preserve"> 2:</w:t>
+              <w:t>Semana 2:</w:t>
             </w:r>
           </w:p>
         </w:tc>
@@ -1513,59 +1365,13 @@
                 <w:szCs w:val="24"/>
               </w:rPr>
             </w:pPr>
-            <w:proofErr w:type="spellStart"/>
             <w:r>
               <w:rPr>
                 <w:rFonts w:ascii="Arial" w:hAnsi="Arial" w:cs="Arial"/>
                 <w:sz w:val="24"/>
                 <w:szCs w:val="24"/>
               </w:rPr>
-              <w:t>Diseño</w:t>
-            </w:r>
-            <w:proofErr w:type="spellEnd"/>
-            <w:r>
-              <w:rPr>
-                <w:rFonts w:ascii="Arial" w:hAnsi="Arial" w:cs="Arial"/>
-                <w:sz w:val="24"/>
-                <w:szCs w:val="24"/>
-              </w:rPr>
-              <w:t xml:space="preserve"> de la </w:t>
-            </w:r>
-            <w:proofErr w:type="spellStart"/>
-            <w:r>
-              <w:rPr>
-                <w:rFonts w:ascii="Arial" w:hAnsi="Arial" w:cs="Arial"/>
-                <w:sz w:val="24"/>
-                <w:szCs w:val="24"/>
-              </w:rPr>
-              <w:t>Arquitectura</w:t>
-            </w:r>
-            <w:proofErr w:type="spellEnd"/>
-            <w:r>
-              <w:rPr>
-                <w:rFonts w:ascii="Arial" w:hAnsi="Arial" w:cs="Arial"/>
-                <w:sz w:val="24"/>
-                <w:szCs w:val="24"/>
-              </w:rPr>
-              <w:t xml:space="preserve"> del Sistema (1 </w:t>
-            </w:r>
-            <w:proofErr w:type="spellStart"/>
-            <w:r>
-              <w:rPr>
-                <w:rFonts w:ascii="Arial" w:hAnsi="Arial" w:cs="Arial"/>
-                <w:sz w:val="24"/>
-                <w:szCs w:val="24"/>
-              </w:rPr>
-              <w:t>semana</w:t>
-            </w:r>
-            <w:proofErr w:type="spellEnd"/>
-            <w:r>
-              <w:rPr>
-                <w:rFonts w:ascii="Arial" w:hAnsi="Arial" w:cs="Arial"/>
-                <w:sz w:val="24"/>
-                <w:szCs w:val="24"/>
-              </w:rPr>
-              <w:t>)</w:t>
+              <w:t>Diseño de la Arquitectura del Sistema (1 semana)</w:t>
             </w:r>
             <w:r>
               <w:rPr>
@@ -1590,131 +1396,13 @@
                 <w:szCs w:val="24"/>
               </w:rPr>
             </w:pPr>
-            <w:proofErr w:type="spellStart"/>
             <w:r>
               <w:rPr>
                 <w:rFonts w:ascii="Arial" w:hAnsi="Arial" w:cs="Arial"/>
                 <w:sz w:val="24"/>
                 <w:szCs w:val="24"/>
               </w:rPr>
-              <w:t>Comienzo</w:t>
-            </w:r>
-            <w:proofErr w:type="spellEnd"/>
-            <w:r>
-              <w:rPr>
-                <w:rFonts w:ascii="Arial" w:hAnsi="Arial" w:cs="Arial"/>
-                <w:sz w:val="24"/>
-                <w:szCs w:val="24"/>
-              </w:rPr>
-              <w:t xml:space="preserve"> de la </w:t>
-            </w:r>
-            <w:proofErr w:type="spellStart"/>
-            <w:r>
-              <w:rPr>
-                <w:rFonts w:ascii="Arial" w:hAnsi="Arial" w:cs="Arial"/>
-                <w:sz w:val="24"/>
-                <w:szCs w:val="24"/>
-              </w:rPr>
-              <w:t>Creación</w:t>
-            </w:r>
-            <w:proofErr w:type="spellEnd"/>
-            <w:r>
-              <w:rPr>
-                <w:rFonts w:ascii="Arial" w:hAnsi="Arial" w:cs="Arial"/>
-                <w:sz w:val="24"/>
-                <w:szCs w:val="24"/>
-              </w:rPr>
-              <w:t xml:space="preserve"> de la Base de </w:t>
-            </w:r>
-            <w:proofErr w:type="spellStart"/>
-            <w:r>
-              <w:rPr>
-                <w:rFonts w:ascii="Arial" w:hAnsi="Arial" w:cs="Arial"/>
-                <w:sz w:val="24"/>
-                <w:szCs w:val="24"/>
-              </w:rPr>
-              <w:t>Datos</w:t>
-            </w:r>
-            <w:proofErr w:type="spellEnd"/>
-            <w:r>
-              <w:rPr>
-                <w:rFonts w:ascii="Arial" w:hAnsi="Arial" w:cs="Arial"/>
-                <w:sz w:val="24"/>
-                <w:szCs w:val="24"/>
-              </w:rPr>
-              <w:t xml:space="preserve"> (1 </w:t>
-            </w:r>
-            <w:proofErr w:type="spellStart"/>
-            <w:r>
-              <w:rPr>
-                <w:rFonts w:ascii="Arial" w:hAnsi="Arial" w:cs="Arial"/>
-                <w:sz w:val="24"/>
-                <w:szCs w:val="24"/>
-              </w:rPr>
-              <w:t>semana</w:t>
-            </w:r>
-            <w:proofErr w:type="spellEnd"/>
-            <w:r>
-              <w:rPr>
-                <w:rFonts w:ascii="Arial" w:hAnsi="Arial" w:cs="Arial"/>
-                <w:sz w:val="24"/>
-                <w:szCs w:val="24"/>
-              </w:rPr>
-              <w:t xml:space="preserve">, </w:t>
-            </w:r>
-            <w:proofErr w:type="spellStart"/>
-            <w:r>
-              <w:rPr>
-                <w:rFonts w:ascii="Arial" w:hAnsi="Arial" w:cs="Arial"/>
-                <w:sz w:val="24"/>
-                <w:szCs w:val="24"/>
-              </w:rPr>
-              <w:t>continuará</w:t>
-            </w:r>
-            <w:proofErr w:type="spellEnd"/>
-            <w:r>
-              <w:rPr>
-                <w:rFonts w:ascii="Arial" w:hAnsi="Arial" w:cs="Arial"/>
-                <w:sz w:val="24"/>
-                <w:szCs w:val="24"/>
-              </w:rPr>
-              <w:t xml:space="preserve"> la </w:t>
-            </w:r>
-            <w:proofErr w:type="spellStart"/>
-            <w:r>
-              <w:rPr>
-                <w:rFonts w:ascii="Arial" w:hAnsi="Arial" w:cs="Arial"/>
-                <w:sz w:val="24"/>
-                <w:szCs w:val="24"/>
-              </w:rPr>
-              <w:t>siguiente</w:t>
-            </w:r>
-            <w:proofErr w:type="spellEnd"/>
-            <w:r>
-              <w:rPr>
-                <w:rFonts w:ascii="Arial" w:hAnsi="Arial" w:cs="Arial"/>
-                <w:sz w:val="24"/>
-                <w:szCs w:val="24"/>
-              </w:rPr>
-              <w:t xml:space="preserve"> </w:t>
-            </w:r>
-            <w:proofErr w:type="spellStart"/>
-            <w:r>
-              <w:rPr>
-                <w:rFonts w:ascii="Arial" w:hAnsi="Arial" w:cs="Arial"/>
-                <w:sz w:val="24"/>
-                <w:szCs w:val="24"/>
-              </w:rPr>
-              <w:t>semana</w:t>
-            </w:r>
-            <w:proofErr w:type="spellEnd"/>
-            <w:r>
-              <w:rPr>
-                <w:rFonts w:ascii="Arial" w:hAnsi="Arial" w:cs="Arial"/>
-                <w:sz w:val="24"/>
-                <w:szCs w:val="24"/>
-              </w:rPr>
-              <w:t>)</w:t>
+              <w:t>Comienzo de la Creación de la Base de Datos (1 semana, continuará la siguiente semana)</w:t>
             </w:r>
           </w:p>
         </w:tc>
@@ -1737,23 +1425,13 @@
                 <w:szCs w:val="24"/>
               </w:rPr>
             </w:pPr>
-            <w:proofErr w:type="spellStart"/>
             <w:r>
               <w:rPr>
                 <w:rFonts w:ascii="Arial" w:hAnsi="Arial" w:cs="Arial"/>
                 <w:sz w:val="24"/>
                 <w:szCs w:val="24"/>
               </w:rPr>
-              <w:t>Semana</w:t>
-            </w:r>
-            <w:proofErr w:type="spellEnd"/>
-            <w:r>
-              <w:rPr>
-                <w:rFonts w:ascii="Arial" w:hAnsi="Arial" w:cs="Arial"/>
-                <w:sz w:val="24"/>
-                <w:szCs w:val="24"/>
-              </w:rPr>
-              <w:t xml:space="preserve"> 3:</w:t>
+              <w:t>Semana 3:</w:t>
             </w:r>
           </w:p>
         </w:tc>
@@ -1775,95 +1453,13 @@
                 <w:szCs w:val="24"/>
               </w:rPr>
             </w:pPr>
-            <w:proofErr w:type="spellStart"/>
             <w:r>
               <w:rPr>
                 <w:rFonts w:ascii="Arial" w:hAnsi="Arial" w:cs="Arial"/>
                 <w:sz w:val="24"/>
                 <w:szCs w:val="24"/>
               </w:rPr>
-              <w:t>Finalización</w:t>
-            </w:r>
-            <w:proofErr w:type="spellEnd"/>
-            <w:r>
-              <w:rPr>
-                <w:rFonts w:ascii="Arial" w:hAnsi="Arial" w:cs="Arial"/>
-                <w:sz w:val="24"/>
-                <w:szCs w:val="24"/>
-              </w:rPr>
-              <w:t xml:space="preserve"> de la </w:t>
-            </w:r>
-            <w:proofErr w:type="spellStart"/>
-            <w:r>
-              <w:rPr>
-                <w:rFonts w:ascii="Arial" w:hAnsi="Arial" w:cs="Arial"/>
-                <w:sz w:val="24"/>
-                <w:szCs w:val="24"/>
-              </w:rPr>
-              <w:t>Creación</w:t>
-            </w:r>
-            <w:proofErr w:type="spellEnd"/>
-            <w:r>
-              <w:rPr>
-                <w:rFonts w:ascii="Arial" w:hAnsi="Arial" w:cs="Arial"/>
-                <w:sz w:val="24"/>
-                <w:szCs w:val="24"/>
-              </w:rPr>
-              <w:t xml:space="preserve"> de la Base de </w:t>
-            </w:r>
-            <w:proofErr w:type="spellStart"/>
-            <w:r>
-              <w:rPr>
-                <w:rFonts w:ascii="Arial" w:hAnsi="Arial" w:cs="Arial"/>
-                <w:sz w:val="24"/>
-                <w:szCs w:val="24"/>
-              </w:rPr>
-              <w:t>Datos</w:t>
-            </w:r>
-            <w:proofErr w:type="spellEnd"/>
-            <w:r>
-              <w:rPr>
-                <w:rFonts w:ascii="Arial" w:hAnsi="Arial" w:cs="Arial"/>
-                <w:sz w:val="24"/>
-                <w:szCs w:val="24"/>
-              </w:rPr>
-              <w:t xml:space="preserve"> (1 </w:t>
-            </w:r>
-            <w:proofErr w:type="spellStart"/>
-            <w:r>
-              <w:rPr>
-                <w:rFonts w:ascii="Arial" w:hAnsi="Arial" w:cs="Arial"/>
-                <w:sz w:val="24"/>
-                <w:szCs w:val="24"/>
-              </w:rPr>
-              <w:t>semana</w:t>
-            </w:r>
-            <w:proofErr w:type="spellEnd"/>
-            <w:r>
-              <w:rPr>
-                <w:rFonts w:ascii="Arial" w:hAnsi="Arial" w:cs="Arial"/>
-                <w:sz w:val="24"/>
-                <w:szCs w:val="24"/>
-              </w:rPr>
-              <w:t xml:space="preserve">, de la </w:t>
-            </w:r>
-            <w:proofErr w:type="spellStart"/>
-            <w:r>
-              <w:rPr>
-                <w:rFonts w:ascii="Arial" w:hAnsi="Arial" w:cs="Arial"/>
-                <w:sz w:val="24"/>
-                <w:szCs w:val="24"/>
-              </w:rPr>
-              <w:t>semana</w:t>
-            </w:r>
-            <w:proofErr w:type="spellEnd"/>
-            <w:r>
-              <w:rPr>
-                <w:rFonts w:ascii="Arial" w:hAnsi="Arial" w:cs="Arial"/>
-                <w:sz w:val="24"/>
-                <w:szCs w:val="24"/>
-              </w:rPr>
-              <w:t xml:space="preserve"> anterior)</w:t>
+              <w:t>Finalización de la Creación de la Base de Datos (1 semana, de la semana anterior)</w:t>
             </w:r>
           </w:p>
           <w:p>
@@ -1886,133 +1482,7 @@
                 <w:sz w:val="24"/>
                 <w:szCs w:val="24"/>
               </w:rPr>
-              <w:t xml:space="preserve">Desarrollo del </w:t>
-            </w:r>
-            <w:proofErr w:type="spellStart"/>
-            <w:r>
-              <w:rPr>
-                <w:rFonts w:ascii="Arial" w:hAnsi="Arial" w:cs="Arial"/>
-                <w:sz w:val="24"/>
-                <w:szCs w:val="24"/>
-              </w:rPr>
-              <w:t>Módulo</w:t>
-            </w:r>
-            <w:proofErr w:type="spellEnd"/>
-            <w:r>
-              <w:rPr>
-                <w:rFonts w:ascii="Arial" w:hAnsi="Arial" w:cs="Arial"/>
-                <w:sz w:val="24"/>
-                <w:szCs w:val="24"/>
-              </w:rPr>
-              <w:t xml:space="preserve"> de </w:t>
-            </w:r>
-            <w:proofErr w:type="spellStart"/>
-            <w:r>
-              <w:rPr>
-                <w:rFonts w:ascii="Arial" w:hAnsi="Arial" w:cs="Arial"/>
-                <w:sz w:val="24"/>
-                <w:szCs w:val="24"/>
-              </w:rPr>
-              <w:t>Gestión</w:t>
-            </w:r>
-            <w:proofErr w:type="spellEnd"/>
-            <w:r>
-              <w:rPr>
-                <w:rFonts w:ascii="Arial" w:hAnsi="Arial" w:cs="Arial"/>
-                <w:sz w:val="24"/>
-                <w:szCs w:val="24"/>
-              </w:rPr>
-              <w:t xml:space="preserve"> de </w:t>
-            </w:r>
-            <w:proofErr w:type="spellStart"/>
-            <w:r>
-              <w:rPr>
-                <w:rFonts w:ascii="Arial" w:hAnsi="Arial" w:cs="Arial"/>
-                <w:sz w:val="24"/>
-                <w:szCs w:val="24"/>
-              </w:rPr>
-              <w:t>Alumnos</w:t>
-            </w:r>
-            <w:proofErr w:type="spellEnd"/>
-            <w:r>
-              <w:rPr>
-                <w:rFonts w:ascii="Arial" w:hAnsi="Arial" w:cs="Arial"/>
-                <w:sz w:val="24"/>
-                <w:szCs w:val="24"/>
-              </w:rPr>
-              <w:t xml:space="preserve"> (1.5 </w:t>
-            </w:r>
-            <w:proofErr w:type="spellStart"/>
-            <w:r>
-              <w:rPr>
-                <w:rFonts w:ascii="Arial" w:hAnsi="Arial" w:cs="Arial"/>
-                <w:sz w:val="24"/>
-                <w:szCs w:val="24"/>
-              </w:rPr>
-              <w:t>semanas</w:t>
-            </w:r>
-            <w:proofErr w:type="spellEnd"/>
-            <w:r>
-              <w:rPr>
-                <w:rFonts w:ascii="Arial" w:hAnsi="Arial" w:cs="Arial"/>
-                <w:sz w:val="24"/>
-                <w:szCs w:val="24"/>
-              </w:rPr>
-              <w:t xml:space="preserve">, </w:t>
-            </w:r>
-            <w:proofErr w:type="spellStart"/>
-            <w:r>
-              <w:rPr>
-                <w:rFonts w:ascii="Arial" w:hAnsi="Arial" w:cs="Arial"/>
-                <w:sz w:val="24"/>
-                <w:szCs w:val="24"/>
-              </w:rPr>
-              <w:t>continuará</w:t>
-            </w:r>
-            <w:proofErr w:type="spellEnd"/>
-            <w:r>
-              <w:rPr>
-                <w:rFonts w:ascii="Arial" w:hAnsi="Arial" w:cs="Arial"/>
-                <w:sz w:val="24"/>
-                <w:szCs w:val="24"/>
-              </w:rPr>
-              <w:t xml:space="preserve"> la </w:t>
-            </w:r>
-            <w:proofErr w:type="spellStart"/>
-            <w:r>
-              <w:rPr>
-                <w:rFonts w:ascii="Arial" w:hAnsi="Arial" w:cs="Arial"/>
-                <w:sz w:val="24"/>
-                <w:szCs w:val="24"/>
-              </w:rPr>
-              <w:t>siguiente</w:t>
-            </w:r>
-            <w:proofErr w:type="spellEnd"/>
-            <w:r>
-              <w:rPr>
-                <w:rFonts w:ascii="Arial" w:hAnsi="Arial" w:cs="Arial"/>
-                <w:sz w:val="24"/>
-                <w:szCs w:val="24"/>
-              </w:rPr>
-              <w:t xml:space="preserve"> </w:t>
-            </w:r>
-            <w:proofErr w:type="spellStart"/>
-            <w:r>
-              <w:rPr>
-                <w:rFonts w:ascii="Arial" w:hAnsi="Arial" w:cs="Arial"/>
-                <w:sz w:val="24"/>
-                <w:szCs w:val="24"/>
-              </w:rPr>
-              <w:t>semana</w:t>
-            </w:r>
-            <w:proofErr w:type="spellEnd"/>
-            <w:r>
-              <w:rPr>
-                <w:rFonts w:ascii="Arial" w:hAnsi="Arial" w:cs="Arial"/>
-                <w:sz w:val="24"/>
-                <w:szCs w:val="24"/>
-              </w:rPr>
-              <w:t>)</w:t>
+              <w:t>Desarrollo del Módulo de Gestión de Alumnos (1.5 semanas, continuará la siguiente semana)</w:t>
             </w:r>
           </w:p>
           <w:p>
@@ -2029,59 +1499,13 @@
                 <w:szCs w:val="24"/>
               </w:rPr>
             </w:pPr>
-            <w:proofErr w:type="spellStart"/>
             <w:r>
               <w:rPr>
                 <w:rFonts w:ascii="Arial" w:hAnsi="Arial" w:cs="Arial"/>
                 <w:sz w:val="24"/>
                 <w:szCs w:val="24"/>
               </w:rPr>
-              <w:t>Configuración</w:t>
-            </w:r>
-            <w:proofErr w:type="spellEnd"/>
-            <w:r>
-              <w:rPr>
-                <w:rFonts w:ascii="Arial" w:hAnsi="Arial" w:cs="Arial"/>
-                <w:sz w:val="24"/>
-                <w:szCs w:val="24"/>
-              </w:rPr>
-              <w:t xml:space="preserve"> del </w:t>
-            </w:r>
-            <w:proofErr w:type="spellStart"/>
-            <w:r>
-              <w:rPr>
-                <w:rFonts w:ascii="Arial" w:hAnsi="Arial" w:cs="Arial"/>
-                <w:sz w:val="24"/>
-                <w:szCs w:val="24"/>
-              </w:rPr>
-              <w:t>Entorno</w:t>
-            </w:r>
-            <w:proofErr w:type="spellEnd"/>
-            <w:r>
-              <w:rPr>
-                <w:rFonts w:ascii="Arial" w:hAnsi="Arial" w:cs="Arial"/>
-                <w:sz w:val="24"/>
-                <w:szCs w:val="24"/>
-              </w:rPr>
-              <w:t xml:space="preserve"> de Desarrollo (0.5 </w:t>
-            </w:r>
-            <w:proofErr w:type="spellStart"/>
-            <w:r>
-              <w:rPr>
-                <w:rFonts w:ascii="Arial" w:hAnsi="Arial" w:cs="Arial"/>
-                <w:sz w:val="24"/>
-                <w:szCs w:val="24"/>
-              </w:rPr>
-              <w:t>semana</w:t>
-            </w:r>
-            <w:proofErr w:type="spellEnd"/>
-            <w:r>
-              <w:rPr>
-                <w:rFonts w:ascii="Arial" w:hAnsi="Arial" w:cs="Arial"/>
-                <w:sz w:val="24"/>
-                <w:szCs w:val="24"/>
-              </w:rPr>
-              <w:t>)</w:t>
+              <w:t>Configuración del Entorno de Desarrollo (0.5 semana)</w:t>
             </w:r>
           </w:p>
         </w:tc>
@@ -2103,23 +1527,13 @@
                 <w:szCs w:val="24"/>
               </w:rPr>
             </w:pPr>
-            <w:proofErr w:type="spellStart"/>
             <w:r>
               <w:rPr>
                 <w:rFonts w:ascii="Arial" w:hAnsi="Arial" w:cs="Arial"/>
                 <w:sz w:val="24"/>
                 <w:szCs w:val="24"/>
               </w:rPr>
-              <w:t>Semana</w:t>
-            </w:r>
-            <w:proofErr w:type="spellEnd"/>
-            <w:r>
-              <w:rPr>
-                <w:rFonts w:ascii="Arial" w:hAnsi="Arial" w:cs="Arial"/>
-                <w:sz w:val="24"/>
-                <w:szCs w:val="24"/>
-              </w:rPr>
-              <w:t xml:space="preserve"> 4:</w:t>
+              <w:t>Semana 4:</w:t>
             </w:r>
           </w:p>
         </w:tc>
@@ -2141,113 +1555,13 @@
                 <w:szCs w:val="24"/>
               </w:rPr>
             </w:pPr>
-            <w:proofErr w:type="spellStart"/>
             <w:r>
               <w:rPr>
                 <w:rFonts w:ascii="Arial" w:hAnsi="Arial" w:cs="Arial"/>
                 <w:sz w:val="24"/>
                 <w:szCs w:val="24"/>
               </w:rPr>
-              <w:t>Finalización</w:t>
-            </w:r>
-            <w:proofErr w:type="spellEnd"/>
-            <w:r>
-              <w:rPr>
-                <w:rFonts w:ascii="Arial" w:hAnsi="Arial" w:cs="Arial"/>
-                <w:sz w:val="24"/>
-                <w:szCs w:val="24"/>
-              </w:rPr>
-              <w:t xml:space="preserve"> del Desarrollo del </w:t>
-            </w:r>
-            <w:proofErr w:type="spellStart"/>
-            <w:r>
-              <w:rPr>
-                <w:rFonts w:ascii="Arial" w:hAnsi="Arial" w:cs="Arial"/>
-                <w:sz w:val="24"/>
-                <w:szCs w:val="24"/>
-              </w:rPr>
-              <w:t>Módulo</w:t>
-            </w:r>
-            <w:proofErr w:type="spellEnd"/>
-            <w:r>
-              <w:rPr>
-                <w:rFonts w:ascii="Arial" w:hAnsi="Arial" w:cs="Arial"/>
-                <w:sz w:val="24"/>
-                <w:szCs w:val="24"/>
-              </w:rPr>
-              <w:t xml:space="preserve"> de </w:t>
-            </w:r>
-            <w:proofErr w:type="spellStart"/>
-            <w:r>
-              <w:rPr>
-                <w:rFonts w:ascii="Arial" w:hAnsi="Arial" w:cs="Arial"/>
-                <w:sz w:val="24"/>
-                <w:szCs w:val="24"/>
-              </w:rPr>
-              <w:t>Gestión</w:t>
-            </w:r>
-            <w:proofErr w:type="spellEnd"/>
-            <w:r>
-              <w:rPr>
-                <w:rFonts w:ascii="Arial" w:hAnsi="Arial" w:cs="Arial"/>
-                <w:sz w:val="24"/>
-                <w:szCs w:val="24"/>
-              </w:rPr>
-              <w:t xml:space="preserve"> de </w:t>
-            </w:r>
-            <w:proofErr w:type="spellStart"/>
-            <w:r>
-              <w:rPr>
-                <w:rFonts w:ascii="Arial" w:hAnsi="Arial" w:cs="Arial"/>
-                <w:sz w:val="24"/>
-                <w:szCs w:val="24"/>
-              </w:rPr>
-              <w:t>Alumnos</w:t>
-            </w:r>
-            <w:proofErr w:type="spellEnd"/>
-            <w:r>
-              <w:rPr>
-                <w:rFonts w:ascii="Arial" w:hAnsi="Arial" w:cs="Arial"/>
-                <w:sz w:val="24"/>
-                <w:szCs w:val="24"/>
-              </w:rPr>
-              <w:t xml:space="preserve"> (1.5 </w:t>
-            </w:r>
-            <w:proofErr w:type="spellStart"/>
-            <w:r>
-              <w:rPr>
-                <w:rFonts w:ascii="Arial" w:hAnsi="Arial" w:cs="Arial"/>
-                <w:sz w:val="24"/>
-                <w:szCs w:val="24"/>
-              </w:rPr>
-              <w:t>semanas</w:t>
-            </w:r>
-            <w:proofErr w:type="spellEnd"/>
-            <w:r>
-              <w:rPr>
-                <w:rFonts w:ascii="Arial" w:hAnsi="Arial" w:cs="Arial"/>
-                <w:sz w:val="24"/>
-                <w:szCs w:val="24"/>
-              </w:rPr>
-              <w:t xml:space="preserve">, de la </w:t>
-            </w:r>
-            <w:proofErr w:type="spellStart"/>
-            <w:r>
-              <w:rPr>
-                <w:rFonts w:ascii="Arial" w:hAnsi="Arial" w:cs="Arial"/>
-                <w:sz w:val="24"/>
-                <w:szCs w:val="24"/>
-              </w:rPr>
-              <w:t>semana</w:t>
-            </w:r>
-            <w:proofErr w:type="spellEnd"/>
-            <w:r>
-              <w:rPr>
-                <w:rFonts w:ascii="Arial" w:hAnsi="Arial" w:cs="Arial"/>
-                <w:sz w:val="24"/>
-                <w:szCs w:val="24"/>
-              </w:rPr>
-              <w:t xml:space="preserve"> anterior)</w:t>
+              <w:t>Finalización del Desarrollo del Módulo de Gestión de Alumnos (1.5 semanas, de la semana anterior)</w:t>
             </w:r>
           </w:p>
           <w:p>
@@ -2264,77 +1578,13 @@
                 <w:szCs w:val="24"/>
               </w:rPr>
             </w:pPr>
-            <w:proofErr w:type="spellStart"/>
             <w:r>
               <w:rPr>
                 <w:rFonts w:ascii="Arial" w:hAnsi="Arial" w:cs="Arial"/>
                 <w:sz w:val="24"/>
                 <w:szCs w:val="24"/>
               </w:rPr>
-              <w:t>Prototipo</w:t>
-            </w:r>
-            <w:proofErr w:type="spellEnd"/>
-            <w:r>
-              <w:rPr>
-                <w:rFonts w:ascii="Arial" w:hAnsi="Arial" w:cs="Arial"/>
-                <w:sz w:val="24"/>
-                <w:szCs w:val="24"/>
-              </w:rPr>
-              <w:t xml:space="preserve"> de </w:t>
-            </w:r>
-            <w:proofErr w:type="spellStart"/>
-            <w:r>
-              <w:rPr>
-                <w:rFonts w:ascii="Arial" w:hAnsi="Arial" w:cs="Arial"/>
-                <w:sz w:val="24"/>
-                <w:szCs w:val="24"/>
-              </w:rPr>
-              <w:t>Interfaz</w:t>
-            </w:r>
-            <w:proofErr w:type="spellEnd"/>
-            <w:r>
-              <w:rPr>
-                <w:rFonts w:ascii="Arial" w:hAnsi="Arial" w:cs="Arial"/>
-                <w:sz w:val="24"/>
-                <w:szCs w:val="24"/>
-              </w:rPr>
-              <w:t xml:space="preserve"> de </w:t>
-            </w:r>
-            <w:proofErr w:type="spellStart"/>
-            <w:r>
-              <w:rPr>
-                <w:rFonts w:ascii="Arial" w:hAnsi="Arial" w:cs="Arial"/>
-                <w:sz w:val="24"/>
-                <w:szCs w:val="24"/>
-              </w:rPr>
-              <w:t>Usuario</w:t>
-            </w:r>
-            <w:proofErr w:type="spellEnd"/>
-            <w:r>
-              <w:rPr>
-                <w:rFonts w:ascii="Arial" w:hAnsi="Arial" w:cs="Arial"/>
-                <w:sz w:val="24"/>
-                <w:szCs w:val="24"/>
-              </w:rPr>
-              <w:t xml:space="preserve"> (1 </w:t>
-            </w:r>
-            <w:proofErr w:type="spellStart"/>
-            <w:r>
-              <w:rPr>
-                <w:rFonts w:ascii="Arial" w:hAnsi="Arial" w:cs="Arial"/>
-                <w:sz w:val="24"/>
-                <w:szCs w:val="24"/>
-              </w:rPr>
-              <w:t>semana</w:t>
-            </w:r>
-            <w:proofErr w:type="spellEnd"/>
-            <w:r>
-              <w:rPr>
-                <w:rFonts w:ascii="Arial" w:hAnsi="Arial" w:cs="Arial"/>
-                <w:sz w:val="24"/>
-                <w:szCs w:val="24"/>
-              </w:rPr>
-              <w:t>)</w:t>
+              <w:t>Prototipo de Interfaz de Usuario (1 semana)</w:t>
             </w:r>
           </w:p>
         </w:tc>
@@ -2350,8 +1600,2968 @@
         </w:rPr>
       </w:pPr>
     </w:p>
+    <w:p>
+      <w:pPr>
+        <w:rPr>
+          <w:rFonts w:ascii="Arial" w:hAnsi="Arial" w:cs="Arial"/>
+          <w:sz w:val="24"/>
+          <w:szCs w:val="24"/>
+          <w:lang w:val="es-MX"/>
+        </w:rPr>
+      </w:pPr>
+    </w:p>
+    <w:p>
+      <w:pPr>
+        <w:rPr>
+          <w:rFonts w:ascii="Arial" w:hAnsi="Arial" w:cs="Arial"/>
+          <w:b/>
+          <w:bCs/>
+          <w:color w:val="385623" w:themeColor="accent6" w:themeShade="80"/>
+          <w:sz w:val="24"/>
+          <w:szCs w:val="24"/>
+          <w:lang w:val="es-MX"/>
+        </w:rPr>
+      </w:pPr>
+    </w:p>
+    <w:p>
+      <w:pPr>
+        <w:rPr>
+          <w:rFonts w:ascii="Arial" w:hAnsi="Arial" w:cs="Arial"/>
+          <w:b/>
+          <w:bCs/>
+          <w:color w:val="385623" w:themeColor="accent6" w:themeShade="80"/>
+          <w:sz w:val="24"/>
+          <w:szCs w:val="24"/>
+          <w:lang w:val="es-MX"/>
+        </w:rPr>
+      </w:pPr>
+    </w:p>
+    <w:p>
+      <w:pPr>
+        <w:rPr>
+          <w:rFonts w:ascii="Arial" w:hAnsi="Arial" w:cs="Arial"/>
+          <w:b/>
+          <w:bCs/>
+          <w:color w:val="385623" w:themeColor="accent6" w:themeShade="80"/>
+          <w:sz w:val="24"/>
+          <w:szCs w:val="24"/>
+          <w:lang w:val="es-MX"/>
+        </w:rPr>
+      </w:pPr>
+    </w:p>
+    <w:p>
+      <w:pPr>
+        <w:rPr>
+          <w:rFonts w:ascii="Arial" w:hAnsi="Arial" w:cs="Arial"/>
+          <w:b/>
+          <w:bCs/>
+          <w:color w:val="385623" w:themeColor="accent6" w:themeShade="80"/>
+          <w:sz w:val="24"/>
+          <w:szCs w:val="24"/>
+          <w:lang w:val="es-MX"/>
+        </w:rPr>
+      </w:pPr>
+    </w:p>
+    <w:p>
+      <w:pPr>
+        <w:rPr>
+          <w:rFonts w:ascii="Arial" w:hAnsi="Arial" w:cs="Arial"/>
+          <w:b/>
+          <w:bCs/>
+          <w:color w:val="385623" w:themeColor="accent6" w:themeShade="80"/>
+          <w:sz w:val="24"/>
+          <w:szCs w:val="24"/>
+          <w:lang w:val="es-MX"/>
+        </w:rPr>
+      </w:pPr>
+    </w:p>
+    <w:p>
+      <w:pPr>
+        <w:rPr>
+          <w:rFonts w:ascii="Arial" w:hAnsi="Arial" w:cs="Arial"/>
+          <w:b/>
+          <w:bCs/>
+          <w:color w:val="385623" w:themeColor="accent6" w:themeShade="80"/>
+          <w:sz w:val="24"/>
+          <w:szCs w:val="24"/>
+          <w:lang w:val="es-MX"/>
+        </w:rPr>
+      </w:pPr>
+    </w:p>
+    <w:p>
+      <w:pPr>
+        <w:rPr>
+          <w:rFonts w:ascii="Arial" w:hAnsi="Arial" w:cs="Arial"/>
+          <w:b/>
+          <w:bCs/>
+          <w:color w:val="385623" w:themeColor="accent6" w:themeShade="80"/>
+          <w:sz w:val="24"/>
+          <w:szCs w:val="24"/>
+          <w:lang w:val="es-MX"/>
+        </w:rPr>
+      </w:pPr>
+    </w:p>
+    <w:p>
+      <w:pPr>
+        <w:rPr>
+          <w:rFonts w:ascii="Arial" w:hAnsi="Arial" w:cs="Arial"/>
+          <w:b/>
+          <w:bCs/>
+          <w:color w:val="385623" w:themeColor="accent6" w:themeShade="80"/>
+          <w:sz w:val="24"/>
+          <w:szCs w:val="24"/>
+          <w:lang w:val="es-MX"/>
+        </w:rPr>
+      </w:pPr>
+      <w:r>
+        <w:rPr>
+          <w:rFonts w:ascii="Arial" w:hAnsi="Arial" w:cs="Arial"/>
+          <w:b/>
+          <w:bCs/>
+          <w:noProof/>
+          <w:color w:val="70AD47" w:themeColor="accent6"/>
+          <w:sz w:val="24"/>
+          <w:szCs w:val="24"/>
+          <w:lang w:val="es-MX"/>
+        </w:rPr>
+        <mc:AlternateContent>
+          <mc:Choice Requires="wpg">
+            <w:drawing>
+              <wp:anchor distT="0" distB="0" distL="114300" distR="114300" simplePos="0" relativeHeight="251663360" behindDoc="0" locked="0" layoutInCell="1" allowOverlap="1" wp14:anchorId="23F1215B" wp14:editId="1F633F68">
+                <wp:simplePos x="0" y="0"/>
+                <wp:positionH relativeFrom="column">
+                  <wp:posOffset>-236855</wp:posOffset>
+                </wp:positionH>
+                <wp:positionV relativeFrom="paragraph">
+                  <wp:posOffset>238438</wp:posOffset>
+                </wp:positionV>
+                <wp:extent cx="6505332" cy="3479470"/>
+                <wp:effectExtent l="0" t="0" r="0" b="26035"/>
+                <wp:wrapNone/>
+                <wp:docPr id="5" name="Grupo 5"/>
+                <wp:cNvGraphicFramePr/>
+                <a:graphic xmlns:a="http://schemas.openxmlformats.org/drawingml/2006/main">
+                  <a:graphicData uri="http://schemas.microsoft.com/office/word/2010/wordprocessingGroup">
+                    <wpg:wgp>
+                      <wpg:cNvGrpSpPr/>
+                      <wpg:grpSpPr>
+                        <a:xfrm>
+                          <a:off x="0" y="0"/>
+                          <a:ext cx="6505332" cy="3479470"/>
+                          <a:chOff x="0" y="0"/>
+                          <a:chExt cx="5937411" cy="3550722"/>
+                        </a:xfrm>
+                      </wpg:grpSpPr>
+                      <wps:wsp>
+                        <wps:cNvPr id="3" name="Pergamino: horizontal 3"/>
+                        <wps:cNvSpPr/>
+                        <wps:spPr>
+                          <a:xfrm>
+                            <a:off x="0" y="0"/>
+                            <a:ext cx="5899884" cy="3550722"/>
+                          </a:xfrm>
+                          <a:prstGeom prst="horizontalScroll">
+                            <a:avLst/>
+                          </a:prstGeom>
+                          <a:gradFill flip="none" rotWithShape="1">
+                            <a:gsLst>
+                              <a:gs pos="0">
+                                <a:srgbClr val="FC8EF4">
+                                  <a:tint val="66000"/>
+                                  <a:satMod val="160000"/>
+                                </a:srgbClr>
+                              </a:gs>
+                              <a:gs pos="50000">
+                                <a:srgbClr val="FC8EF4">
+                                  <a:tint val="44500"/>
+                                  <a:satMod val="160000"/>
+                                </a:srgbClr>
+                              </a:gs>
+                              <a:gs pos="100000">
+                                <a:srgbClr val="FC8EF4">
+                                  <a:tint val="23500"/>
+                                  <a:satMod val="160000"/>
+                                </a:srgbClr>
+                              </a:gs>
+                            </a:gsLst>
+                            <a:path path="circle">
+                              <a:fillToRect l="50000" t="50000" r="50000" b="50000"/>
+                            </a:path>
+                            <a:tileRect/>
+                          </a:gradFill>
+                          <a:ln>
+                            <a:solidFill>
+                              <a:srgbClr val="FC8EF4"/>
+                            </a:solidFill>
+                          </a:ln>
+                        </wps:spPr>
+                        <wps:style>
+                          <a:lnRef idx="2">
+                            <a:schemeClr val="accent1">
+                              <a:shade val="50000"/>
+                            </a:schemeClr>
+                          </a:lnRef>
+                          <a:fillRef idx="1">
+                            <a:schemeClr val="accent1"/>
+                          </a:fillRef>
+                          <a:effectRef idx="0">
+                            <a:schemeClr val="accent1"/>
+                          </a:effectRef>
+                          <a:fontRef idx="minor">
+                            <a:schemeClr val="lt1"/>
+                          </a:fontRef>
+                        </wps:style>
+                        <wps:bodyPr rot="0" spcFirstLastPara="0" vertOverflow="overflow" horzOverflow="overflow" vert="horz" wrap="square" lIns="91440" tIns="45720" rIns="91440" bIns="45720" numCol="1" spcCol="0" rtlCol="0" fromWordArt="0" anchor="ctr" anchorCtr="0" forceAA="0" compatLnSpc="1">
+                          <a:prstTxWarp prst="textNoShape">
+                            <a:avLst/>
+                          </a:prstTxWarp>
+                          <a:noAutofit/>
+                        </wps:bodyPr>
+                      </wps:wsp>
+                      <wps:wsp>
+                        <wps:cNvPr id="4" name="Cuadro de texto 4"/>
+                        <wps:cNvSpPr txBox="1"/>
+                        <wps:spPr>
+                          <a:xfrm>
+                            <a:off x="605555" y="439309"/>
+                            <a:ext cx="5331856" cy="2602436"/>
+                          </a:xfrm>
+                          <a:prstGeom prst="rect">
+                            <a:avLst/>
+                          </a:prstGeom>
+                          <a:noFill/>
+                          <a:ln w="6350">
+                            <a:noFill/>
+                          </a:ln>
+                        </wps:spPr>
+                        <wps:txbx>
+                          <w:txbxContent>
+                            <w:p>
+                              <w:pPr>
+                                <w:spacing w:after="200" w:line="276" w:lineRule="auto"/>
+                                <w:rPr>
+                                  <w:rFonts w:ascii="Arial" w:hAnsi="Arial" w:cs="Arial"/>
+                                  <w:sz w:val="24"/>
+                                  <w:szCs w:val="24"/>
+                                </w:rPr>
+                              </w:pPr>
+                              <w:r>
+                                <w:rPr>
+                                  <w:rFonts w:ascii="Arial" w:hAnsi="Arial" w:cs="Arial"/>
+                                  <w:b/>
+                                  <w:bCs/>
+                                  <w:sz w:val="24"/>
+                                  <w:szCs w:val="24"/>
+                                </w:rPr>
+                                <w:t>Registro de Alumnos</w:t>
+                              </w:r>
+                              <w:r>
+                                <w:rPr>
+                                  <w:rFonts w:ascii="Arial" w:hAnsi="Arial" w:cs="Arial"/>
+                                  <w:sz w:val="24"/>
+                                  <w:szCs w:val="24"/>
+                                </w:rPr>
+                                <w:t>:</w:t>
+                              </w:r>
+                            </w:p>
+                            <w:p>
+                              <w:pPr>
+                                <w:spacing w:after="200" w:line="276" w:lineRule="auto"/>
+                                <w:rPr>
+                                  <w:rFonts w:ascii="Arial" w:hAnsi="Arial" w:cs="Arial"/>
+                                </w:rPr>
+                              </w:pPr>
+                              <w:r>
+                                <w:rPr>
+                                  <w:rFonts w:ascii="Arial" w:hAnsi="Arial" w:cs="Arial"/>
+                                  <w:b/>
+                                  <w:bCs/>
+                                </w:rPr>
+                                <w:t xml:space="preserve">Yo Andrea </w:t>
+                              </w:r>
+                              <w:r>
+                                <w:rPr>
+                                  <w:rFonts w:ascii="Arial" w:hAnsi="Arial" w:cs="Arial"/>
+                                  <w:bCs/>
+                                </w:rPr>
+                                <w:t>como</w:t>
+                              </w:r>
+                              <w:r>
+                                <w:rPr>
+                                  <w:rFonts w:ascii="Arial" w:hAnsi="Arial" w:cs="Arial"/>
+                                </w:rPr>
+                                <w:t xml:space="preserve"> propietario del </w:t>
+                              </w:r>
+                              <w:r>
+                                <w:rPr>
+                                  <w:rFonts w:ascii="Arial" w:hAnsi="Arial" w:cs="Arial"/>
+                                  <w:bCs/>
+                                </w:rPr>
+                                <w:t>sistema de ingreso de notas y asistencia de alumnos</w:t>
+                              </w:r>
+                              <w:r>
+                                <w:rPr>
+                                  <w:rFonts w:ascii="Arial" w:hAnsi="Arial" w:cs="Arial"/>
+                                </w:rPr>
+                                <w:t>.</w:t>
+                              </w:r>
+                            </w:p>
+                            <w:p>
+                              <w:pPr>
+                                <w:spacing w:after="200" w:line="276" w:lineRule="auto"/>
+                                <w:rPr>
+                                  <w:rFonts w:ascii="Arial" w:hAnsi="Arial" w:cs="Arial"/>
+                                </w:rPr>
+                              </w:pPr>
+                              <w:r>
+                                <w:rPr>
+                                  <w:rFonts w:ascii="Arial" w:hAnsi="Arial" w:cs="Arial"/>
+                                  <w:b/>
+                                  <w:bCs/>
+                                </w:rPr>
+                                <w:t>quiero</w:t>
+                              </w:r>
+                              <w:r>
+                                <w:rPr>
+                                  <w:rFonts w:ascii="Arial" w:hAnsi="Arial" w:cs="Arial"/>
+                                </w:rPr>
+                                <w:t xml:space="preserve"> poder registrar la información de los alumnos</w:t>
+                              </w:r>
+                              <w:r>
+                                <w:rPr>
+                                  <w:rFonts w:ascii="Arial" w:hAnsi="Arial" w:cs="Arial"/>
+                                </w:rPr>
+                                <w:t>.</w:t>
+                              </w:r>
+                            </w:p>
+                            <w:p>
+                              <w:pPr>
+                                <w:spacing w:after="200" w:line="276" w:lineRule="auto"/>
+                                <w:rPr>
+                                  <w:rFonts w:ascii="Arial" w:hAnsi="Arial" w:cs="Arial"/>
+                                </w:rPr>
+                              </w:pPr>
+                              <w:r>
+                                <w:rPr>
+                                  <w:rFonts w:ascii="Arial" w:hAnsi="Arial" w:cs="Arial"/>
+                                  <w:b/>
+                                  <w:bCs/>
+                                </w:rPr>
+                                <w:t>para</w:t>
+                              </w:r>
+                              <w:r>
+                                <w:rPr>
+                                  <w:rFonts w:ascii="Arial" w:hAnsi="Arial" w:cs="Arial"/>
+                                </w:rPr>
+                                <w:t xml:space="preserve"> poder gestionar sus datos académicos.</w:t>
+                              </w:r>
+                            </w:p>
+                            <w:p>
+                              <w:pPr>
+                                <w:spacing w:after="200" w:line="276" w:lineRule="auto"/>
+                                <w:rPr>
+                                  <w:rFonts w:ascii="Arial" w:hAnsi="Arial" w:cs="Arial"/>
+                                </w:rPr>
+                              </w:pPr>
+                              <w:r>
+                                <w:rPr>
+                                  <w:rFonts w:ascii="Arial" w:hAnsi="Arial" w:cs="Arial"/>
+                                  <w:b/>
+                                  <w:bCs/>
+                                </w:rPr>
+                                <w:t>Criterios de aceptación</w:t>
+                              </w:r>
+                              <w:r>
+                                <w:rPr>
+                                  <w:rFonts w:ascii="Arial" w:hAnsi="Arial" w:cs="Arial"/>
+                                </w:rPr>
+                                <w:t>:</w:t>
+                              </w:r>
+                            </w:p>
+                            <w:p>
+                              <w:pPr>
+                                <w:numPr>
+                                  <w:ilvl w:val="2"/>
+                                  <w:numId w:val="9"/>
+                                </w:numPr>
+                                <w:spacing w:after="200" w:line="276" w:lineRule="auto"/>
+                                <w:rPr>
+                                  <w:rFonts w:ascii="Arial" w:hAnsi="Arial" w:cs="Arial"/>
+                                </w:rPr>
+                              </w:pPr>
+                              <w:r>
+                                <w:rPr>
+                                  <w:rFonts w:ascii="Arial" w:hAnsi="Arial" w:cs="Arial"/>
+                                </w:rPr>
+                                <w:t>El sistema debe permitir ingresar los datos básicos del alumno (nombre, apellido, número de identificación, año, y especialidad).</w:t>
+                              </w:r>
+                            </w:p>
+                            <w:p>
+                              <w:pPr>
+                                <w:numPr>
+                                  <w:ilvl w:val="2"/>
+                                  <w:numId w:val="9"/>
+                                </w:numPr>
+                                <w:spacing w:after="200" w:line="276" w:lineRule="auto"/>
+                                <w:rPr>
+                                  <w:rFonts w:ascii="Arial" w:hAnsi="Arial" w:cs="Arial"/>
+                                </w:rPr>
+                              </w:pPr>
+                              <w:r>
+                                <w:rPr>
+                                  <w:rFonts w:ascii="Arial" w:hAnsi="Arial" w:cs="Arial"/>
+                                </w:rPr>
+                                <w:t>El sistema debe asociar al alumno con un año y una especialidad (general o contador).</w:t>
+                              </w:r>
+                            </w:p>
+                            <w:p/>
+                          </w:txbxContent>
+                        </wps:txbx>
+                        <wps:bodyPr rot="0" spcFirstLastPara="0" vertOverflow="overflow" horzOverflow="overflow" vert="horz" wrap="square" lIns="91440" tIns="45720" rIns="91440" bIns="45720" numCol="1" spcCol="0" rtlCol="0" fromWordArt="0" anchor="t" anchorCtr="0" forceAA="0" compatLnSpc="1">
+                          <a:prstTxWarp prst="textNoShape">
+                            <a:avLst/>
+                          </a:prstTxWarp>
+                          <a:noAutofit/>
+                        </wps:bodyPr>
+                      </wps:wsp>
+                    </wpg:wgp>
+                  </a:graphicData>
+                </a:graphic>
+                <wp14:sizeRelH relativeFrom="margin">
+                  <wp14:pctWidth>0</wp14:pctWidth>
+                </wp14:sizeRelH>
+                <wp14:sizeRelV relativeFrom="margin">
+                  <wp14:pctHeight>0</wp14:pctHeight>
+                </wp14:sizeRelV>
+              </wp:anchor>
+            </w:drawing>
+          </mc:Choice>
+          <mc:Fallback>
+            <w:pict>
+              <v:group w14:anchorId="23F1215B" id="Grupo 5" o:spid="_x0000_s1026" style="position:absolute;margin-left:-18.65pt;margin-top:18.75pt;width:512.25pt;height:273.95pt;z-index:251663360;mso-width-relative:margin;mso-height-relative:margin" coordsize="59374,35507" o:gfxdata="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">
+                <v:shapetype id="_x0000_t98" coordsize="21600,21600" o:spt="98" adj="2700" path="m0@5qy@2@1l@0@1@0@2qy@7,,21600@2l21600@9qy@7@10l@1@10@1@11qy@2,21600,0@11xem0@5nfqy@2@6@1@5@3@4@2@5l@2@6em@1@5nfl@1@10em21600@2nfqy@7@1l@0@1em@0@2nfqy@8@3@7@2l@7@1e">
+                  <v:formulas>
+                    <v:f eqn="sum width 0 #0"/>
+                    <v:f eqn="val #0"/>
+                    <v:f eqn="prod @1 1 2"/>
+                    <v:f eqn="prod @1 3 4"/>
+                    <v:f eqn="prod @1 5 4"/>
+                    <v:f eqn="prod @1 3 2"/>
+                    <v:f eqn="prod @1 2 1"/>
+                    <v:f eqn="sum width 0 @2"/>
+                    <v:f eqn="sum width 0 @3"/>
+                    <v:f eqn="sum height 0 @5"/>
+                    <v:f eqn="sum height 0 @1"/>
+                    <v:f eqn="sum height 0 @2"/>
+                    <v:f eqn="val width"/>
+                    <v:f eqn="prod width 1 2"/>
+                    <v:f eqn="prod height 1 2"/>
+                  </v:formulas>
+                  <v:path o:extrusionok="f" limo="10800,10800" o:connecttype="custom" o:connectlocs="@13,@1;0,@14;@13,@10;@12,@14" o:connectangles="270,180,90,0" textboxrect="@1,@1,@7,@10"/>
+                  <v:handles>
+                    <v:h position="#0,topLeft" xrange="0,5400"/>
+                  </v:handles>
+                  <o:complex v:ext="view"/>
+                </v:shapetype>
+                <v:shape id="Pergamino: horizontal 3" o:spid="_x0000_s1027" type="#_x0000_t98" style="position:absolute;width:58998;height:35507;visibility:visible;mso-wrap-style:square;v-text-anchor:middle" o:gfxdata="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" fillcolor="#ffacff" strokecolor="#fc8ef4" strokeweight="1pt">
+                  <v:fill color2="#ffe5ff" rotate="t" focusposition=".5,.5" focussize="" colors="0 #ffacff;.5 #ffcbff;1 #ffe5ff" focus="100%" type="gradientRadial"/>
+                  <v:stroke joinstyle="miter"/>
+                </v:shape>
+                <v:shapetype id="_x0000_t202" coordsize="21600,21600" o:spt="202" path="m,l,21600r21600,l21600,xe">
+                  <v:stroke joinstyle="miter"/>
+                  <v:path gradientshapeok="t" o:connecttype="rect"/>
+                </v:shapetype>
+                <v:shape id="Cuadro de texto 4" o:spid="_x0000_s1028" type="#_x0000_t202" style="position:absolute;left:6055;top:4393;width:53319;height:26024;visibility:visible;mso-wrap-style:square;v-text-anchor:top" o:gfxdata="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" filled="f" stroked="f" strokeweight=".5pt">
+                  <v:textbox>
+                    <w:txbxContent>
+                      <w:p>
+                        <w:pPr>
+                          <w:spacing w:after="200" w:line="276" w:lineRule="auto"/>
+                          <w:rPr>
+                            <w:rFonts w:ascii="Arial" w:hAnsi="Arial" w:cs="Arial"/>
+                            <w:sz w:val="24"/>
+                            <w:szCs w:val="24"/>
+                          </w:rPr>
+                        </w:pPr>
+                        <w:r>
+                          <w:rPr>
+                            <w:rFonts w:ascii="Arial" w:hAnsi="Arial" w:cs="Arial"/>
+                            <w:b/>
+                            <w:bCs/>
+                            <w:sz w:val="24"/>
+                            <w:szCs w:val="24"/>
+                          </w:rPr>
+                          <w:t>Registro de Alumnos</w:t>
+                        </w:r>
+                        <w:r>
+                          <w:rPr>
+                            <w:rFonts w:ascii="Arial" w:hAnsi="Arial" w:cs="Arial"/>
+                            <w:sz w:val="24"/>
+                            <w:szCs w:val="24"/>
+                          </w:rPr>
+                          <w:t>:</w:t>
+                        </w:r>
+                      </w:p>
+                      <w:p>
+                        <w:pPr>
+                          <w:spacing w:after="200" w:line="276" w:lineRule="auto"/>
+                          <w:rPr>
+                            <w:rFonts w:ascii="Arial" w:hAnsi="Arial" w:cs="Arial"/>
+                          </w:rPr>
+                        </w:pPr>
+                        <w:r>
+                          <w:rPr>
+                            <w:rFonts w:ascii="Arial" w:hAnsi="Arial" w:cs="Arial"/>
+                            <w:b/>
+                            <w:bCs/>
+                          </w:rPr>
+                          <w:t xml:space="preserve">Yo Andrea </w:t>
+                        </w:r>
+                        <w:r>
+                          <w:rPr>
+                            <w:rFonts w:ascii="Arial" w:hAnsi="Arial" w:cs="Arial"/>
+                            <w:bCs/>
+                          </w:rPr>
+                          <w:t>como</w:t>
+                        </w:r>
+                        <w:r>
+                          <w:rPr>
+                            <w:rFonts w:ascii="Arial" w:hAnsi="Arial" w:cs="Arial"/>
+                          </w:rPr>
+                          <w:t xml:space="preserve"> propietario del </w:t>
+                        </w:r>
+                        <w:r>
+                          <w:rPr>
+                            <w:rFonts w:ascii="Arial" w:hAnsi="Arial" w:cs="Arial"/>
+                            <w:bCs/>
+                          </w:rPr>
+                          <w:t>sistema de ingreso de notas y asistencia de alumnos</w:t>
+                        </w:r>
+                        <w:r>
+                          <w:rPr>
+                            <w:rFonts w:ascii="Arial" w:hAnsi="Arial" w:cs="Arial"/>
+                          </w:rPr>
+                          <w:t>.</w:t>
+                        </w:r>
+                      </w:p>
+                      <w:p>
+                        <w:pPr>
+                          <w:spacing w:after="200" w:line="276" w:lineRule="auto"/>
+                          <w:rPr>
+                            <w:rFonts w:ascii="Arial" w:hAnsi="Arial" w:cs="Arial"/>
+                          </w:rPr>
+                        </w:pPr>
+                        <w:r>
+                          <w:rPr>
+                            <w:rFonts w:ascii="Arial" w:hAnsi="Arial" w:cs="Arial"/>
+                            <w:b/>
+                            <w:bCs/>
+                          </w:rPr>
+                          <w:t>quiero</w:t>
+                        </w:r>
+                        <w:r>
+                          <w:rPr>
+                            <w:rFonts w:ascii="Arial" w:hAnsi="Arial" w:cs="Arial"/>
+                          </w:rPr>
+                          <w:t xml:space="preserve"> poder registrar la información de los alumnos</w:t>
+                        </w:r>
+                        <w:r>
+                          <w:rPr>
+                            <w:rFonts w:ascii="Arial" w:hAnsi="Arial" w:cs="Arial"/>
+                          </w:rPr>
+                          <w:t>.</w:t>
+                        </w:r>
+                      </w:p>
+                      <w:p>
+                        <w:pPr>
+                          <w:spacing w:after="200" w:line="276" w:lineRule="auto"/>
+                          <w:rPr>
+                            <w:rFonts w:ascii="Arial" w:hAnsi="Arial" w:cs="Arial"/>
+                          </w:rPr>
+                        </w:pPr>
+                        <w:r>
+                          <w:rPr>
+                            <w:rFonts w:ascii="Arial" w:hAnsi="Arial" w:cs="Arial"/>
+                            <w:b/>
+                            <w:bCs/>
+                          </w:rPr>
+                          <w:t>para</w:t>
+                        </w:r>
+                        <w:r>
+                          <w:rPr>
+                            <w:rFonts w:ascii="Arial" w:hAnsi="Arial" w:cs="Arial"/>
+                          </w:rPr>
+                          <w:t xml:space="preserve"> poder gestionar sus datos académicos.</w:t>
+                        </w:r>
+                      </w:p>
+                      <w:p>
+                        <w:pPr>
+                          <w:spacing w:after="200" w:line="276" w:lineRule="auto"/>
+                          <w:rPr>
+                            <w:rFonts w:ascii="Arial" w:hAnsi="Arial" w:cs="Arial"/>
+                          </w:rPr>
+                        </w:pPr>
+                        <w:r>
+                          <w:rPr>
+                            <w:rFonts w:ascii="Arial" w:hAnsi="Arial" w:cs="Arial"/>
+                            <w:b/>
+                            <w:bCs/>
+                          </w:rPr>
+                          <w:t>Criterios de aceptación</w:t>
+                        </w:r>
+                        <w:r>
+                          <w:rPr>
+                            <w:rFonts w:ascii="Arial" w:hAnsi="Arial" w:cs="Arial"/>
+                          </w:rPr>
+                          <w:t>:</w:t>
+                        </w:r>
+                      </w:p>
+                      <w:p>
+                        <w:pPr>
+                          <w:numPr>
+                            <w:ilvl w:val="2"/>
+                            <w:numId w:val="9"/>
+                          </w:numPr>
+                          <w:spacing w:after="200" w:line="276" w:lineRule="auto"/>
+                          <w:rPr>
+                            <w:rFonts w:ascii="Arial" w:hAnsi="Arial" w:cs="Arial"/>
+                          </w:rPr>
+                        </w:pPr>
+                        <w:r>
+                          <w:rPr>
+                            <w:rFonts w:ascii="Arial" w:hAnsi="Arial" w:cs="Arial"/>
+                          </w:rPr>
+                          <w:t>El sistema debe permitir ingresar los datos básicos del alumno (nombre, apellido, número de identificación, año, y especialidad).</w:t>
+                        </w:r>
+                      </w:p>
+                      <w:p>
+                        <w:pPr>
+                          <w:numPr>
+                            <w:ilvl w:val="2"/>
+                            <w:numId w:val="9"/>
+                          </w:numPr>
+                          <w:spacing w:after="200" w:line="276" w:lineRule="auto"/>
+                          <w:rPr>
+                            <w:rFonts w:ascii="Arial" w:hAnsi="Arial" w:cs="Arial"/>
+                          </w:rPr>
+                        </w:pPr>
+                        <w:r>
+                          <w:rPr>
+                            <w:rFonts w:ascii="Arial" w:hAnsi="Arial" w:cs="Arial"/>
+                          </w:rPr>
+                          <w:t>El sistema debe asociar al alumno con un año y una especialidad (general o contador).</w:t>
+                        </w:r>
+                      </w:p>
+                      <w:p/>
+                    </w:txbxContent>
+                  </v:textbox>
+                </v:shape>
+              </v:group>
+            </w:pict>
+          </mc:Fallback>
+        </mc:AlternateContent>
+      </w:r>
+    </w:p>
+    <w:p>
+      <w:pPr>
+        <w:rPr>
+          <w:rFonts w:ascii="Arial" w:hAnsi="Arial" w:cs="Arial"/>
+          <w:b/>
+          <w:bCs/>
+          <w:color w:val="538135" w:themeColor="accent6" w:themeShade="BF"/>
+          <w:sz w:val="24"/>
+          <w:szCs w:val="24"/>
+          <w:lang w:val="es-MX"/>
+        </w:rPr>
+      </w:pPr>
+      <w:r>
+        <w:rPr>
+          <w:rFonts w:ascii="Arial" w:hAnsi="Arial" w:cs="Arial"/>
+          <w:b/>
+          <w:bCs/>
+          <w:noProof/>
+          <w:color w:val="70AD47" w:themeColor="accent6"/>
+          <w:sz w:val="24"/>
+          <w:szCs w:val="24"/>
+          <w:lang w:val="es-MX"/>
+        </w:rPr>
+        <mc:AlternateContent>
+          <mc:Choice Requires="wpg">
+            <w:drawing>
+              <wp:anchor distT="0" distB="0" distL="114300" distR="114300" simplePos="0" relativeHeight="251665408" behindDoc="0" locked="0" layoutInCell="1" allowOverlap="1" wp14:anchorId="3C2C2F1B" wp14:editId="21BB4DDF">
+                <wp:simplePos x="0" y="0"/>
+                <wp:positionH relativeFrom="margin">
+                  <wp:posOffset>-320114</wp:posOffset>
+                </wp:positionH>
+                <wp:positionV relativeFrom="paragraph">
+                  <wp:posOffset>3712508</wp:posOffset>
+                </wp:positionV>
+                <wp:extent cx="6505332" cy="2885704"/>
+                <wp:effectExtent l="0" t="0" r="0" b="10160"/>
+                <wp:wrapNone/>
+                <wp:docPr id="6" name="Grupo 6"/>
+                <wp:cNvGraphicFramePr/>
+                <a:graphic xmlns:a="http://schemas.openxmlformats.org/drawingml/2006/main">
+                  <a:graphicData uri="http://schemas.microsoft.com/office/word/2010/wordprocessingGroup">
+                    <wpg:wgp>
+                      <wpg:cNvGrpSpPr/>
+                      <wpg:grpSpPr>
+                        <a:xfrm>
+                          <a:off x="0" y="0"/>
+                          <a:ext cx="6505332" cy="2885704"/>
+                          <a:chOff x="0" y="0"/>
+                          <a:chExt cx="5937411" cy="3550722"/>
+                        </a:xfrm>
+                      </wpg:grpSpPr>
+                      <wps:wsp>
+                        <wps:cNvPr id="7" name="Pergamino: horizontal 7"/>
+                        <wps:cNvSpPr/>
+                        <wps:spPr>
+                          <a:xfrm>
+                            <a:off x="0" y="0"/>
+                            <a:ext cx="5899884" cy="3550722"/>
+                          </a:xfrm>
+                          <a:prstGeom prst="horizontalScroll">
+                            <a:avLst/>
+                          </a:prstGeom>
+                          <a:gradFill flip="none" rotWithShape="1">
+                            <a:gsLst>
+                              <a:gs pos="0">
+                                <a:srgbClr val="FC8EF4">
+                                  <a:tint val="66000"/>
+                                  <a:satMod val="160000"/>
+                                </a:srgbClr>
+                              </a:gs>
+                              <a:gs pos="50000">
+                                <a:srgbClr val="FC8EF4">
+                                  <a:tint val="44500"/>
+                                  <a:satMod val="160000"/>
+                                </a:srgbClr>
+                              </a:gs>
+                              <a:gs pos="100000">
+                                <a:srgbClr val="FC8EF4">
+                                  <a:tint val="23500"/>
+                                  <a:satMod val="160000"/>
+                                </a:srgbClr>
+                              </a:gs>
+                            </a:gsLst>
+                            <a:path path="circle">
+                              <a:fillToRect l="50000" t="50000" r="50000" b="50000"/>
+                            </a:path>
+                            <a:tileRect/>
+                          </a:gradFill>
+                          <a:ln>
+                            <a:solidFill>
+                              <a:srgbClr val="FC8EF4"/>
+                            </a:solidFill>
+                          </a:ln>
+                        </wps:spPr>
+                        <wps:style>
+                          <a:lnRef idx="2">
+                            <a:schemeClr val="accent1">
+                              <a:shade val="50000"/>
+                            </a:schemeClr>
+                          </a:lnRef>
+                          <a:fillRef idx="1">
+                            <a:schemeClr val="accent1"/>
+                          </a:fillRef>
+                          <a:effectRef idx="0">
+                            <a:schemeClr val="accent1"/>
+                          </a:effectRef>
+                          <a:fontRef idx="minor">
+                            <a:schemeClr val="lt1"/>
+                          </a:fontRef>
+                        </wps:style>
+                        <wps:bodyPr rot="0" spcFirstLastPara="0" vertOverflow="overflow" horzOverflow="overflow" vert="horz" wrap="square" lIns="91440" tIns="45720" rIns="91440" bIns="45720" numCol="1" spcCol="0" rtlCol="0" fromWordArt="0" anchor="ctr" anchorCtr="0" forceAA="0" compatLnSpc="1">
+                          <a:prstTxWarp prst="textNoShape">
+                            <a:avLst/>
+                          </a:prstTxWarp>
+                          <a:noAutofit/>
+                        </wps:bodyPr>
+                      </wps:wsp>
+                      <wps:wsp>
+                        <wps:cNvPr id="8" name="Cuadro de texto 8"/>
+                        <wps:cNvSpPr txBox="1"/>
+                        <wps:spPr>
+                          <a:xfrm>
+                            <a:off x="605555" y="439309"/>
+                            <a:ext cx="5331856" cy="2602436"/>
+                          </a:xfrm>
+                          <a:prstGeom prst="rect">
+                            <a:avLst/>
+                          </a:prstGeom>
+                          <a:noFill/>
+                          <a:ln w="6350">
+                            <a:noFill/>
+                          </a:ln>
+                        </wps:spPr>
+                        <wps:txbx>
+                          <w:txbxContent>
+                            <w:p>
+                              <w:pPr>
+                                <w:spacing w:after="200" w:line="276" w:lineRule="auto"/>
+                                <w:rPr>
+                                  <w:rFonts w:ascii="Arial" w:hAnsi="Arial" w:cs="Arial"/>
+                                  <w:sz w:val="24"/>
+                                  <w:szCs w:val="24"/>
+                                </w:rPr>
+                              </w:pPr>
+                              <w:r>
+                                <w:rPr>
+                                  <w:rFonts w:ascii="Arial" w:hAnsi="Arial" w:cs="Arial"/>
+                                  <w:b/>
+                                  <w:bCs/>
+                                  <w:sz w:val="24"/>
+                                  <w:szCs w:val="24"/>
+                                </w:rPr>
+                                <w:t>Ingreso de Notas</w:t>
+                              </w:r>
+                              <w:r>
+                                <w:rPr>
+                                  <w:rFonts w:ascii="Arial" w:hAnsi="Arial" w:cs="Arial"/>
+                                  <w:sz w:val="24"/>
+                                  <w:szCs w:val="24"/>
+                                </w:rPr>
+                                <w:t>:</w:t>
+                              </w:r>
+                            </w:p>
+                            <w:p>
+                              <w:pPr>
+                                <w:spacing w:after="200" w:line="276" w:lineRule="auto"/>
+                                <w:rPr>
+                                  <w:rFonts w:ascii="Arial" w:hAnsi="Arial" w:cs="Arial"/>
+                                </w:rPr>
+                              </w:pPr>
+                              <w:r>
+                                <w:rPr>
+                                  <w:rFonts w:ascii="Arial" w:hAnsi="Arial" w:cs="Arial"/>
+                                  <w:b/>
+                                  <w:bCs/>
+                                </w:rPr>
+                                <w:t xml:space="preserve">Yo Andrea </w:t>
+                              </w:r>
+                              <w:r>
+                                <w:rPr>
+                                  <w:rFonts w:ascii="Arial" w:hAnsi="Arial" w:cs="Arial"/>
+                                  <w:bCs/>
+                                </w:rPr>
+                                <w:t>como propietario del sistema de ingreso de notas y asistencia de alumnos</w:t>
+                              </w:r>
+                              <w:r>
+                                <w:rPr>
+                                  <w:rFonts w:ascii="Arial" w:hAnsi="Arial" w:cs="Arial"/>
+                                </w:rPr>
+                                <w:t>.</w:t>
+                              </w:r>
+                            </w:p>
+                            <w:p>
+                              <w:pPr>
+                                <w:spacing w:after="200" w:line="276" w:lineRule="auto"/>
+                                <w:rPr>
+                                  <w:rFonts w:ascii="Arial" w:hAnsi="Arial" w:cs="Arial"/>
+                                </w:rPr>
+                              </w:pPr>
+                              <w:r>
+                                <w:rPr>
+                                  <w:rFonts w:ascii="Arial" w:hAnsi="Arial" w:cs="Arial"/>
+                                  <w:b/>
+                                  <w:bCs/>
+                                </w:rPr>
+                                <w:t>quiero</w:t>
+                              </w:r>
+                              <w:r>
+                                <w:rPr>
+                                  <w:rFonts w:ascii="Arial" w:hAnsi="Arial" w:cs="Arial"/>
+                                </w:rPr>
+                                <w:t xml:space="preserve"> ingresar cuatro notas por alumno durante el año</w:t>
+                              </w:r>
+                              <w:r>
+                                <w:rPr>
+                                  <w:rFonts w:ascii="Arial" w:hAnsi="Arial" w:cs="Arial"/>
+                                </w:rPr>
+                                <w:t>.</w:t>
+                              </w:r>
+                              <w:r>
+                                <w:rPr>
+                                  <w:rFonts w:ascii="Arial" w:hAnsi="Arial" w:cs="Arial"/>
+                                </w:rPr>
+                                <w:t xml:space="preserve"> </w:t>
+                              </w:r>
+                            </w:p>
+                            <w:p>
+                              <w:pPr>
+                                <w:spacing w:after="200" w:line="276" w:lineRule="auto"/>
+                                <w:rPr>
+                                  <w:rFonts w:ascii="Arial" w:hAnsi="Arial" w:cs="Arial"/>
+                                </w:rPr>
+                              </w:pPr>
+                              <w:r>
+                                <w:rPr>
+                                  <w:rFonts w:ascii="Arial" w:hAnsi="Arial" w:cs="Arial"/>
+                                  <w:b/>
+                                  <w:bCs/>
+                                </w:rPr>
+                                <w:t>para</w:t>
+                              </w:r>
+                              <w:r>
+                                <w:rPr>
+                                  <w:rFonts w:ascii="Arial" w:hAnsi="Arial" w:cs="Arial"/>
+                                </w:rPr>
+                                <w:t xml:space="preserve"> que el sistema calcule automáticamente el promedio final.</w:t>
+                              </w:r>
+                            </w:p>
+                            <w:p>
+                              <w:pPr>
+                                <w:spacing w:after="200" w:line="276" w:lineRule="auto"/>
+                                <w:rPr>
+                                  <w:rFonts w:ascii="Arial" w:hAnsi="Arial" w:cs="Arial"/>
+                                </w:rPr>
+                              </w:pPr>
+                              <w:r>
+                                <w:rPr>
+                                  <w:rFonts w:ascii="Arial" w:hAnsi="Arial" w:cs="Arial"/>
+                                  <w:b/>
+                                  <w:bCs/>
+                                </w:rPr>
+                                <w:t>Criterios de aceptación</w:t>
+                              </w:r>
+                              <w:r>
+                                <w:rPr>
+                                  <w:rFonts w:ascii="Arial" w:hAnsi="Arial" w:cs="Arial"/>
+                                </w:rPr>
+                                <w:t>:</w:t>
+                              </w:r>
+                            </w:p>
+                            <w:p>
+                              <w:pPr>
+                                <w:pStyle w:val="Prrafodelista"/>
+                                <w:numPr>
+                                  <w:ilvl w:val="0"/>
+                                  <w:numId w:val="8"/>
+                                </w:numPr>
+                                <w:spacing w:after="200" w:line="276" w:lineRule="auto"/>
+                                <w:rPr>
+                                  <w:rFonts w:ascii="Arial" w:hAnsi="Arial" w:cs="Arial"/>
+                                </w:rPr>
+                              </w:pPr>
+                              <w:r>
+                                <w:rPr>
+                                  <w:rFonts w:ascii="Arial" w:hAnsi="Arial" w:cs="Arial"/>
+                                </w:rPr>
+                                <w:t>El sistema debe permitir ingresar cuatro notas por cada alumno.</w:t>
+                              </w:r>
+                              <w:r>
+                                <w:rPr>
+                                  <w:rFonts w:ascii="Arial" w:hAnsi="Arial" w:cs="Arial"/>
+                                </w:rPr>
+                                <w:t xml:space="preserve">  </w:t>
+                              </w:r>
+                            </w:p>
+                            <w:p>
+                              <w:pPr>
+                                <w:pStyle w:val="Prrafodelista"/>
+                                <w:numPr>
+                                  <w:ilvl w:val="0"/>
+                                  <w:numId w:val="8"/>
+                                </w:numPr>
+                                <w:spacing w:after="200" w:line="276" w:lineRule="auto"/>
+                                <w:rPr>
+                                  <w:rFonts w:ascii="Arial" w:hAnsi="Arial" w:cs="Arial"/>
+                                  <w:sz w:val="24"/>
+                                  <w:szCs w:val="24"/>
+                                </w:rPr>
+                              </w:pPr>
+                              <w:r>
+                                <w:rPr>
+                                  <w:rFonts w:ascii="Arial" w:hAnsi="Arial" w:cs="Arial"/>
+                                </w:rPr>
+                                <w:t>El sistema debe calcular y mostrar automáticamente el promedio final</w:t>
+                              </w:r>
+                              <w:r>
+                                <w:rPr>
+                                  <w:rFonts w:ascii="Arial" w:hAnsi="Arial" w:cs="Arial"/>
+                                  <w:sz w:val="24"/>
+                                  <w:szCs w:val="24"/>
+                                </w:rPr>
+                                <w:t>.</w:t>
+                              </w:r>
+                            </w:p>
+                            <w:p>
+                              <w:pPr>
+                                <w:spacing w:after="200" w:line="276" w:lineRule="auto"/>
+                              </w:pPr>
+                            </w:p>
+                          </w:txbxContent>
+                        </wps:txbx>
+                        <wps:bodyPr rot="0" spcFirstLastPara="0" vertOverflow="overflow" horzOverflow="overflow" vert="horz" wrap="square" lIns="91440" tIns="45720" rIns="91440" bIns="45720" numCol="1" spcCol="0" rtlCol="0" fromWordArt="0" anchor="t" anchorCtr="0" forceAA="0" compatLnSpc="1">
+                          <a:prstTxWarp prst="textNoShape">
+                            <a:avLst/>
+                          </a:prstTxWarp>
+                          <a:noAutofit/>
+                        </wps:bodyPr>
+                      </wps:wsp>
+                    </wpg:wgp>
+                  </a:graphicData>
+                </a:graphic>
+                <wp14:sizeRelH relativeFrom="margin">
+                  <wp14:pctWidth>0</wp14:pctWidth>
+                </wp14:sizeRelH>
+                <wp14:sizeRelV relativeFrom="margin">
+                  <wp14:pctHeight>0</wp14:pctHeight>
+                </wp14:sizeRelV>
+              </wp:anchor>
+            </w:drawing>
+          </mc:Choice>
+          <mc:Fallback>
+            <w:pict>
+              <v:group w14:anchorId="3C2C2F1B" id="Grupo 6" o:spid="_x0000_s1029" style="position:absolute;margin-left:-25.2pt;margin-top:292.3pt;width:512.25pt;height:227.2pt;z-index:251665408;mso-position-horizontal-relative:margin;mso-width-relative:margin;mso-height-relative:margin" coordsize="59374,35507" o:gfxdata="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">
+                <v:shape id="Pergamino: horizontal 7" o:spid="_x0000_s1030" type="#_x0000_t98" style="position:absolute;width:58998;height:35507;visibility:visible;mso-wrap-style:square;v-text-anchor:middle" o:gfxdata="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" fillcolor="#ffacff" strokecolor="#fc8ef4" strokeweight="1pt">
+                  <v:fill color2="#ffe5ff" rotate="t" focusposition=".5,.5" focussize="" colors="0 #ffacff;.5 #ffcbff;1 #ffe5ff" focus="100%" type="gradientRadial"/>
+                  <v:stroke joinstyle="miter"/>
+                </v:shape>
+                <v:shape id="Cuadro de texto 8" o:spid="_x0000_s1031" type="#_x0000_t202" style="position:absolute;left:6055;top:4393;width:53319;height:26024;visibility:visible;mso-wrap-style:square;v-text-anchor:top" o:gfxdata="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" filled="f" stroked="f" strokeweight=".5pt">
+                  <v:textbox>
+                    <w:txbxContent>
+                      <w:p>
+                        <w:pPr>
+                          <w:spacing w:after="200" w:line="276" w:lineRule="auto"/>
+                          <w:rPr>
+                            <w:rFonts w:ascii="Arial" w:hAnsi="Arial" w:cs="Arial"/>
+                            <w:sz w:val="24"/>
+                            <w:szCs w:val="24"/>
+                          </w:rPr>
+                        </w:pPr>
+                        <w:r>
+                          <w:rPr>
+                            <w:rFonts w:ascii="Arial" w:hAnsi="Arial" w:cs="Arial"/>
+                            <w:b/>
+                            <w:bCs/>
+                            <w:sz w:val="24"/>
+                            <w:szCs w:val="24"/>
+                          </w:rPr>
+                          <w:t>Ingreso de Notas</w:t>
+                        </w:r>
+                        <w:r>
+                          <w:rPr>
+                            <w:rFonts w:ascii="Arial" w:hAnsi="Arial" w:cs="Arial"/>
+                            <w:sz w:val="24"/>
+                            <w:szCs w:val="24"/>
+                          </w:rPr>
+                          <w:t>:</w:t>
+                        </w:r>
+                      </w:p>
+                      <w:p>
+                        <w:pPr>
+                          <w:spacing w:after="200" w:line="276" w:lineRule="auto"/>
+                          <w:rPr>
+                            <w:rFonts w:ascii="Arial" w:hAnsi="Arial" w:cs="Arial"/>
+                          </w:rPr>
+                        </w:pPr>
+                        <w:r>
+                          <w:rPr>
+                            <w:rFonts w:ascii="Arial" w:hAnsi="Arial" w:cs="Arial"/>
+                            <w:b/>
+                            <w:bCs/>
+                          </w:rPr>
+                          <w:t xml:space="preserve">Yo Andrea </w:t>
+                        </w:r>
+                        <w:r>
+                          <w:rPr>
+                            <w:rFonts w:ascii="Arial" w:hAnsi="Arial" w:cs="Arial"/>
+                            <w:bCs/>
+                          </w:rPr>
+                          <w:t>como propietario del sistema de ingreso de notas y asistencia de alumnos</w:t>
+                        </w:r>
+                        <w:r>
+                          <w:rPr>
+                            <w:rFonts w:ascii="Arial" w:hAnsi="Arial" w:cs="Arial"/>
+                          </w:rPr>
+                          <w:t>.</w:t>
+                        </w:r>
+                      </w:p>
+                      <w:p>
+                        <w:pPr>
+                          <w:spacing w:after="200" w:line="276" w:lineRule="auto"/>
+                          <w:rPr>
+                            <w:rFonts w:ascii="Arial" w:hAnsi="Arial" w:cs="Arial"/>
+                          </w:rPr>
+                        </w:pPr>
+                        <w:r>
+                          <w:rPr>
+                            <w:rFonts w:ascii="Arial" w:hAnsi="Arial" w:cs="Arial"/>
+                            <w:b/>
+                            <w:bCs/>
+                          </w:rPr>
+                          <w:t>quiero</w:t>
+                        </w:r>
+                        <w:r>
+                          <w:rPr>
+                            <w:rFonts w:ascii="Arial" w:hAnsi="Arial" w:cs="Arial"/>
+                          </w:rPr>
+                          <w:t xml:space="preserve"> ingresar cuatro notas por alumno durante el año</w:t>
+                        </w:r>
+                        <w:r>
+                          <w:rPr>
+                            <w:rFonts w:ascii="Arial" w:hAnsi="Arial" w:cs="Arial"/>
+                          </w:rPr>
+                          <w:t>.</w:t>
+                        </w:r>
+                        <w:r>
+                          <w:rPr>
+                            <w:rFonts w:ascii="Arial" w:hAnsi="Arial" w:cs="Arial"/>
+                          </w:rPr>
+                          <w:t xml:space="preserve"> </w:t>
+                        </w:r>
+                      </w:p>
+                      <w:p>
+                        <w:pPr>
+                          <w:spacing w:after="200" w:line="276" w:lineRule="auto"/>
+                          <w:rPr>
+                            <w:rFonts w:ascii="Arial" w:hAnsi="Arial" w:cs="Arial"/>
+                          </w:rPr>
+                        </w:pPr>
+                        <w:r>
+                          <w:rPr>
+                            <w:rFonts w:ascii="Arial" w:hAnsi="Arial" w:cs="Arial"/>
+                            <w:b/>
+                            <w:bCs/>
+                          </w:rPr>
+                          <w:t>para</w:t>
+                        </w:r>
+                        <w:r>
+                          <w:rPr>
+                            <w:rFonts w:ascii="Arial" w:hAnsi="Arial" w:cs="Arial"/>
+                          </w:rPr>
+                          <w:t xml:space="preserve"> que el sistema calcule automáticamente el promedio final.</w:t>
+                        </w:r>
+                      </w:p>
+                      <w:p>
+                        <w:pPr>
+                          <w:spacing w:after="200" w:line="276" w:lineRule="auto"/>
+                          <w:rPr>
+                            <w:rFonts w:ascii="Arial" w:hAnsi="Arial" w:cs="Arial"/>
+                          </w:rPr>
+                        </w:pPr>
+                        <w:r>
+                          <w:rPr>
+                            <w:rFonts w:ascii="Arial" w:hAnsi="Arial" w:cs="Arial"/>
+                            <w:b/>
+                            <w:bCs/>
+                          </w:rPr>
+                          <w:t>Criterios de aceptación</w:t>
+                        </w:r>
+                        <w:r>
+                          <w:rPr>
+                            <w:rFonts w:ascii="Arial" w:hAnsi="Arial" w:cs="Arial"/>
+                          </w:rPr>
+                          <w:t>:</w:t>
+                        </w:r>
+                      </w:p>
+                      <w:p>
+                        <w:pPr>
+                          <w:pStyle w:val="Prrafodelista"/>
+                          <w:numPr>
+                            <w:ilvl w:val="0"/>
+                            <w:numId w:val="8"/>
+                          </w:numPr>
+                          <w:spacing w:after="200" w:line="276" w:lineRule="auto"/>
+                          <w:rPr>
+                            <w:rFonts w:ascii="Arial" w:hAnsi="Arial" w:cs="Arial"/>
+                          </w:rPr>
+                        </w:pPr>
+                        <w:r>
+                          <w:rPr>
+                            <w:rFonts w:ascii="Arial" w:hAnsi="Arial" w:cs="Arial"/>
+                          </w:rPr>
+                          <w:t>El sistema debe permitir ingresar cuatro notas por cada alumno.</w:t>
+                        </w:r>
+                        <w:r>
+                          <w:rPr>
+                            <w:rFonts w:ascii="Arial" w:hAnsi="Arial" w:cs="Arial"/>
+                          </w:rPr>
+                          <w:t xml:space="preserve">  </w:t>
+                        </w:r>
+                      </w:p>
+                      <w:p>
+                        <w:pPr>
+                          <w:pStyle w:val="Prrafodelista"/>
+                          <w:numPr>
+                            <w:ilvl w:val="0"/>
+                            <w:numId w:val="8"/>
+                          </w:numPr>
+                          <w:spacing w:after="200" w:line="276" w:lineRule="auto"/>
+                          <w:rPr>
+                            <w:rFonts w:ascii="Arial" w:hAnsi="Arial" w:cs="Arial"/>
+                            <w:sz w:val="24"/>
+                            <w:szCs w:val="24"/>
+                          </w:rPr>
+                        </w:pPr>
+                        <w:r>
+                          <w:rPr>
+                            <w:rFonts w:ascii="Arial" w:hAnsi="Arial" w:cs="Arial"/>
+                          </w:rPr>
+                          <w:t>El sistema debe calcular y mostrar automáticamente el promedio final</w:t>
+                        </w:r>
+                        <w:r>
+                          <w:rPr>
+                            <w:rFonts w:ascii="Arial" w:hAnsi="Arial" w:cs="Arial"/>
+                            <w:sz w:val="24"/>
+                            <w:szCs w:val="24"/>
+                          </w:rPr>
+                          <w:t>.</w:t>
+                        </w:r>
+                      </w:p>
+                      <w:p>
+                        <w:pPr>
+                          <w:spacing w:after="200" w:line="276" w:lineRule="auto"/>
+                        </w:pPr>
+                      </w:p>
+                    </w:txbxContent>
+                  </v:textbox>
+                </v:shape>
+                <w10:wrap anchorx="margin"/>
+              </v:group>
+            </w:pict>
+          </mc:Fallback>
+        </mc:AlternateContent>
+      </w:r>
+      <w:r>
+        <w:rPr>
+          <w:rFonts w:ascii="Arial" w:hAnsi="Arial" w:cs="Arial"/>
+          <w:b/>
+          <w:bCs/>
+          <w:color w:val="538135" w:themeColor="accent6" w:themeShade="BF"/>
+          <w:sz w:val="24"/>
+          <w:szCs w:val="24"/>
+          <w:lang w:val="es-MX"/>
+        </w:rPr>
+        <w:t>HISTORI</w:t>
+      </w:r>
+      <w:r>
+        <w:rPr>
+          <w:rFonts w:ascii="Arial" w:hAnsi="Arial" w:cs="Arial"/>
+          <w:b/>
+          <w:bCs/>
+          <w:color w:val="538135" w:themeColor="accent6" w:themeShade="BF"/>
+          <w:sz w:val="24"/>
+          <w:szCs w:val="24"/>
+          <w:lang w:val="es-MX"/>
+        </w:rPr>
+        <w:t xml:space="preserve">AS DE USUARIO DEL SISTEMA </w:t>
+      </w:r>
+    </w:p>
+    <w:p>
+      <w:pPr>
+        <w:spacing w:line="259" w:lineRule="auto"/>
+        <w:rPr>
+          <w:rFonts w:ascii="Arial" w:hAnsi="Arial" w:cs="Arial"/>
+          <w:b/>
+          <w:bCs/>
+          <w:color w:val="538135" w:themeColor="accent6" w:themeShade="BF"/>
+          <w:sz w:val="24"/>
+          <w:szCs w:val="24"/>
+          <w:lang w:val="es-MX"/>
+        </w:rPr>
+      </w:pPr>
+      <w:r>
+        <w:rPr>
+          <w:rFonts w:ascii="Arial" w:hAnsi="Arial" w:cs="Arial"/>
+          <w:b/>
+          <w:bCs/>
+          <w:color w:val="538135" w:themeColor="accent6" w:themeShade="BF"/>
+          <w:sz w:val="24"/>
+          <w:szCs w:val="24"/>
+          <w:lang w:val="es-MX"/>
+        </w:rPr>
+        <w:br w:type="page"/>
+      </w:r>
+    </w:p>
+    <w:p>
+      <w:pPr>
+        <w:spacing w:line="259" w:lineRule="auto"/>
+        <w:rPr>
+          <w:rFonts w:ascii="Arial" w:hAnsi="Arial" w:cs="Arial"/>
+          <w:b/>
+          <w:bCs/>
+          <w:color w:val="538135" w:themeColor="accent6" w:themeShade="BF"/>
+          <w:sz w:val="24"/>
+          <w:szCs w:val="24"/>
+          <w:lang w:val="es-MX"/>
+        </w:rPr>
+      </w:pPr>
+    </w:p>
+    <w:p>
+      <w:pPr>
+        <w:spacing w:line="259" w:lineRule="auto"/>
+        <w:rPr>
+          <w:rFonts w:ascii="Arial" w:hAnsi="Arial" w:cs="Arial"/>
+          <w:b/>
+          <w:bCs/>
+          <w:color w:val="538135" w:themeColor="accent6" w:themeShade="BF"/>
+          <w:sz w:val="24"/>
+          <w:szCs w:val="24"/>
+          <w:lang w:val="es-MX"/>
+        </w:rPr>
+      </w:pPr>
+      <w:r>
+        <w:rPr>
+          <w:rFonts w:ascii="Arial" w:hAnsi="Arial" w:cs="Arial"/>
+          <w:b/>
+          <w:bCs/>
+          <w:noProof/>
+          <w:color w:val="70AD47" w:themeColor="accent6"/>
+          <w:sz w:val="24"/>
+          <w:szCs w:val="24"/>
+          <w:lang w:val="es-MX"/>
+        </w:rPr>
+        <mc:AlternateContent>
+          <mc:Choice Requires="wpg">
+            <w:drawing>
+              <wp:anchor distT="0" distB="0" distL="114300" distR="114300" simplePos="0" relativeHeight="251669504" behindDoc="0" locked="0" layoutInCell="1" allowOverlap="1" wp14:anchorId="1DCED980" wp14:editId="3C48A9AD">
+                <wp:simplePos x="0" y="0"/>
+                <wp:positionH relativeFrom="page">
+                  <wp:posOffset>689811</wp:posOffset>
+                </wp:positionH>
+                <wp:positionV relativeFrom="paragraph">
+                  <wp:posOffset>3718861</wp:posOffset>
+                </wp:positionV>
+                <wp:extent cx="6505146" cy="3248167"/>
+                <wp:effectExtent l="0" t="0" r="0" b="28575"/>
+                <wp:wrapNone/>
+                <wp:docPr id="12" name="Grupo 12"/>
+                <wp:cNvGraphicFramePr/>
+                <a:graphic xmlns:a="http://schemas.openxmlformats.org/drawingml/2006/main">
+                  <a:graphicData uri="http://schemas.microsoft.com/office/word/2010/wordprocessingGroup">
+                    <wpg:wgp>
+                      <wpg:cNvGrpSpPr/>
+                      <wpg:grpSpPr>
+                        <a:xfrm>
+                          <a:off x="0" y="0"/>
+                          <a:ext cx="6505146" cy="3248167"/>
+                          <a:chOff x="0" y="0"/>
+                          <a:chExt cx="5937241" cy="3550722"/>
+                        </a:xfrm>
+                      </wpg:grpSpPr>
+                      <wps:wsp>
+                        <wps:cNvPr id="13" name="Pergamino: horizontal 13"/>
+                        <wps:cNvSpPr/>
+                        <wps:spPr>
+                          <a:xfrm>
+                            <a:off x="0" y="0"/>
+                            <a:ext cx="5899884" cy="3550722"/>
+                          </a:xfrm>
+                          <a:prstGeom prst="horizontalScroll">
+                            <a:avLst/>
+                          </a:prstGeom>
+                          <a:gradFill flip="none" rotWithShape="1">
+                            <a:gsLst>
+                              <a:gs pos="0">
+                                <a:srgbClr val="FC8EF4">
+                                  <a:tint val="66000"/>
+                                  <a:satMod val="160000"/>
+                                </a:srgbClr>
+                              </a:gs>
+                              <a:gs pos="50000">
+                                <a:srgbClr val="FC8EF4">
+                                  <a:tint val="44500"/>
+                                  <a:satMod val="160000"/>
+                                </a:srgbClr>
+                              </a:gs>
+                              <a:gs pos="100000">
+                                <a:srgbClr val="FC8EF4">
+                                  <a:tint val="23500"/>
+                                  <a:satMod val="160000"/>
+                                </a:srgbClr>
+                              </a:gs>
+                            </a:gsLst>
+                            <a:path path="circle">
+                              <a:fillToRect l="50000" t="50000" r="50000" b="50000"/>
+                            </a:path>
+                            <a:tileRect/>
+                          </a:gradFill>
+                          <a:ln>
+                            <a:solidFill>
+                              <a:srgbClr val="FC8EF4"/>
+                            </a:solidFill>
+                          </a:ln>
+                        </wps:spPr>
+                        <wps:style>
+                          <a:lnRef idx="2">
+                            <a:schemeClr val="accent1">
+                              <a:shade val="50000"/>
+                            </a:schemeClr>
+                          </a:lnRef>
+                          <a:fillRef idx="1">
+                            <a:schemeClr val="accent1"/>
+                          </a:fillRef>
+                          <a:effectRef idx="0">
+                            <a:schemeClr val="accent1"/>
+                          </a:effectRef>
+                          <a:fontRef idx="minor">
+                            <a:schemeClr val="lt1"/>
+                          </a:fontRef>
+                        </wps:style>
+                        <wps:bodyPr rot="0" spcFirstLastPara="0" vertOverflow="overflow" horzOverflow="overflow" vert="horz" wrap="square" lIns="91440" tIns="45720" rIns="91440" bIns="45720" numCol="1" spcCol="0" rtlCol="0" fromWordArt="0" anchor="ctr" anchorCtr="0" forceAA="0" compatLnSpc="1">
+                          <a:prstTxWarp prst="textNoShape">
+                            <a:avLst/>
+                          </a:prstTxWarp>
+                          <a:noAutofit/>
+                        </wps:bodyPr>
+                      </wps:wsp>
+                      <wps:wsp>
+                        <wps:cNvPr id="14" name="Cuadro de texto 14"/>
+                        <wps:cNvSpPr txBox="1"/>
+                        <wps:spPr>
+                          <a:xfrm>
+                            <a:off x="605385" y="588303"/>
+                            <a:ext cx="5331856" cy="2485011"/>
+                          </a:xfrm>
+                          <a:prstGeom prst="rect">
+                            <a:avLst/>
+                          </a:prstGeom>
+                          <a:noFill/>
+                          <a:ln w="6350">
+                            <a:noFill/>
+                          </a:ln>
+                        </wps:spPr>
+                        <wps:txbx>
+                          <w:txbxContent>
+                            <w:p>
+                              <w:pPr>
+                                <w:spacing w:after="200" w:line="276" w:lineRule="auto"/>
+                                <w:rPr>
+                                  <w:rFonts w:ascii="Arial" w:hAnsi="Arial" w:cs="Arial"/>
+                                  <w:sz w:val="24"/>
+                                  <w:szCs w:val="24"/>
+                                </w:rPr>
+                              </w:pPr>
+                              <w:r>
+                                <w:rPr>
+                                  <w:rFonts w:ascii="Arial" w:hAnsi="Arial" w:cs="Arial"/>
+                                  <w:b/>
+                                  <w:bCs/>
+                                  <w:sz w:val="24"/>
+                                  <w:szCs w:val="24"/>
+                                </w:rPr>
+                                <w:t>Visualización de Reportes</w:t>
+                              </w:r>
+                              <w:r>
+                                <w:rPr>
+                                  <w:rFonts w:ascii="Arial" w:hAnsi="Arial" w:cs="Arial"/>
+                                  <w:sz w:val="24"/>
+                                  <w:szCs w:val="24"/>
+                                </w:rPr>
+                                <w:t>:</w:t>
+                              </w:r>
+                            </w:p>
+                            <w:p>
+                              <w:pPr>
+                                <w:spacing w:after="200" w:line="276" w:lineRule="auto"/>
+                                <w:rPr>
+                                  <w:rFonts w:ascii="Arial" w:hAnsi="Arial" w:cs="Arial"/>
+                                </w:rPr>
+                              </w:pPr>
+                              <w:r>
+                                <w:rPr>
+                                  <w:rFonts w:ascii="Arial" w:hAnsi="Arial" w:cs="Arial"/>
+                                  <w:b/>
+                                  <w:bCs/>
+                                </w:rPr>
+                                <w:t xml:space="preserve">Yo Emely </w:t>
+                              </w:r>
+                              <w:r>
+                                <w:rPr>
+                                  <w:rFonts w:ascii="Arial" w:hAnsi="Arial" w:cs="Arial"/>
+                                  <w:bCs/>
+                                </w:rPr>
+                                <w:t>como Scrum master del sistema de ingreso de notas y asistencia de alumnos</w:t>
+                              </w:r>
+                              <w:r>
+                                <w:rPr>
+                                  <w:rFonts w:ascii="Arial" w:hAnsi="Arial" w:cs="Arial"/>
+                                </w:rPr>
+                                <w:t>.</w:t>
+                              </w:r>
+                            </w:p>
+                            <w:p>
+                              <w:pPr>
+                                <w:spacing w:after="200" w:line="276" w:lineRule="auto"/>
+                                <w:rPr>
+                                  <w:rFonts w:ascii="Arial" w:hAnsi="Arial" w:cs="Arial"/>
+                                </w:rPr>
+                              </w:pPr>
+                              <w:r>
+                                <w:rPr>
+                                  <w:rFonts w:ascii="Arial" w:hAnsi="Arial" w:cs="Arial"/>
+                                  <w:b/>
+                                  <w:bCs/>
+                                </w:rPr>
+                                <w:t>Q</w:t>
+                              </w:r>
+                              <w:r>
+                                <w:rPr>
+                                  <w:rFonts w:ascii="Arial" w:hAnsi="Arial" w:cs="Arial"/>
+                                  <w:b/>
+                                  <w:bCs/>
+                                </w:rPr>
+                                <w:t>uiero</w:t>
+                              </w:r>
+                              <w:r>
+                                <w:rPr>
+                                  <w:rFonts w:ascii="Arial" w:hAnsi="Arial" w:cs="Arial"/>
+                                </w:rPr>
+                                <w:t xml:space="preserve"> poder generar reportes de notas y asistencia</w:t>
+                              </w:r>
+                              <w:r>
+                                <w:rPr>
+                                  <w:rFonts w:ascii="Arial" w:hAnsi="Arial" w:cs="Arial"/>
+                                </w:rPr>
+                                <w:t>.</w:t>
+                              </w:r>
+                            </w:p>
+                            <w:p>
+                              <w:pPr>
+                                <w:spacing w:after="200" w:line="276" w:lineRule="auto"/>
+                                <w:rPr>
+                                  <w:rFonts w:ascii="Arial" w:hAnsi="Arial" w:cs="Arial"/>
+                                </w:rPr>
+                              </w:pPr>
+                              <w:r>
+                                <w:rPr>
+                                  <w:rFonts w:ascii="Arial" w:hAnsi="Arial" w:cs="Arial"/>
+                                  <w:b/>
+                                  <w:bCs/>
+                                </w:rPr>
+                                <w:t>P</w:t>
+                              </w:r>
+                              <w:r>
+                                <w:rPr>
+                                  <w:rFonts w:ascii="Arial" w:hAnsi="Arial" w:cs="Arial"/>
+                                  <w:b/>
+                                  <w:bCs/>
+                                </w:rPr>
+                                <w:t>ara</w:t>
+                              </w:r>
+                              <w:r>
+                                <w:rPr>
+                                  <w:rFonts w:ascii="Arial" w:hAnsi="Arial" w:cs="Arial"/>
+                                </w:rPr>
+                                <w:t xml:space="preserve"> evaluar el rendimiento académico y el cumplimiento de los estudiantes.</w:t>
+                              </w:r>
+                            </w:p>
+                            <w:p>
+                              <w:pPr>
+                                <w:spacing w:after="200" w:line="276" w:lineRule="auto"/>
+                                <w:rPr>
+                                  <w:rFonts w:ascii="Arial" w:hAnsi="Arial" w:cs="Arial"/>
+                                </w:rPr>
+                              </w:pPr>
+                              <w:r>
+                                <w:rPr>
+                                  <w:rFonts w:ascii="Arial" w:hAnsi="Arial" w:cs="Arial"/>
+                                  <w:b/>
+                                  <w:bCs/>
+                                </w:rPr>
+                                <w:t>Criterios de aceptación</w:t>
+                              </w:r>
+                              <w:r>
+                                <w:rPr>
+                                  <w:rFonts w:ascii="Arial" w:hAnsi="Arial" w:cs="Arial"/>
+                                </w:rPr>
+                                <w:t>:</w:t>
+                              </w:r>
+                            </w:p>
+                            <w:p>
+                              <w:pPr>
+                                <w:pStyle w:val="Prrafodelista"/>
+                                <w:numPr>
+                                  <w:ilvl w:val="0"/>
+                                  <w:numId w:val="11"/>
+                                </w:numPr>
+                                <w:spacing w:after="200" w:line="276" w:lineRule="auto"/>
+                                <w:rPr>
+                                  <w:rFonts w:ascii="Arial" w:hAnsi="Arial" w:cs="Arial"/>
+                                </w:rPr>
+                              </w:pPr>
+                              <w:r>
+                                <w:rPr>
+                                  <w:rFonts w:ascii="Arial" w:hAnsi="Arial" w:cs="Arial"/>
+                                </w:rPr>
+                                <w:t>El sistema debe permitir generar reportes con las notas finales y la asistencia.</w:t>
+                              </w:r>
+                            </w:p>
+                            <w:p>
+                              <w:pPr>
+                                <w:pStyle w:val="Prrafodelista"/>
+                                <w:numPr>
+                                  <w:ilvl w:val="0"/>
+                                  <w:numId w:val="11"/>
+                                </w:numPr>
+                                <w:spacing w:after="200" w:line="276" w:lineRule="auto"/>
+                                <w:rPr>
+                                  <w:rFonts w:ascii="Arial" w:hAnsi="Arial" w:cs="Arial"/>
+                                </w:rPr>
+                              </w:pPr>
+                              <w:r>
+                                <w:rPr>
+                                  <w:rFonts w:ascii="Arial" w:hAnsi="Arial" w:cs="Arial"/>
+                                </w:rPr>
+                                <w:t>Los reportes deben poder ser exportados en formatos como PDF.</w:t>
+                              </w:r>
+                            </w:p>
+                            <w:p>
+                              <w:pPr>
+                                <w:spacing w:after="200" w:line="276" w:lineRule="auto"/>
+                                <w:rPr>
+                                  <w:rFonts w:ascii="Arial" w:hAnsi="Arial" w:cs="Arial"/>
+                                </w:rPr>
+                              </w:pPr>
+                            </w:p>
+                            <w:p>
+                              <w:pPr>
+                                <w:spacing w:after="200" w:line="276" w:lineRule="auto"/>
+                              </w:pPr>
+                            </w:p>
+                          </w:txbxContent>
+                        </wps:txbx>
+                        <wps:bodyPr rot="0" spcFirstLastPara="0" vertOverflow="overflow" horzOverflow="overflow" vert="horz" wrap="square" lIns="91440" tIns="45720" rIns="91440" bIns="45720" numCol="1" spcCol="0" rtlCol="0" fromWordArt="0" anchor="t" anchorCtr="0" forceAA="0" compatLnSpc="1">
+                          <a:prstTxWarp prst="textNoShape">
+                            <a:avLst/>
+                          </a:prstTxWarp>
+                          <a:noAutofit/>
+                        </wps:bodyPr>
+                      </wps:wsp>
+                    </wpg:wgp>
+                  </a:graphicData>
+                </a:graphic>
+                <wp14:sizeRelH relativeFrom="margin">
+                  <wp14:pctWidth>0</wp14:pctWidth>
+                </wp14:sizeRelH>
+                <wp14:sizeRelV relativeFrom="margin">
+                  <wp14:pctHeight>0</wp14:pctHeight>
+                </wp14:sizeRelV>
+              </wp:anchor>
+            </w:drawing>
+          </mc:Choice>
+          <mc:Fallback>
+            <w:pict>
+              <v:group w14:anchorId="1DCED980" id="Grupo 12" o:spid="_x0000_s1032" style="position:absolute;margin-left:54.3pt;margin-top:292.8pt;width:512.2pt;height:255.75pt;z-index:251669504;mso-position-horizontal-relative:page;mso-width-relative:margin;mso-height-relative:margin" coordsize="59372,35507" o:gfxdata="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">
+                <v:shape id="Pergamino: horizontal 13" o:spid="_x0000_s1033" type="#_x0000_t98" style="position:absolute;width:58998;height:35507;visibility:visible;mso-wrap-style:square;v-text-anchor:middle" o:gfxdata="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" fillcolor="#ffacff" strokecolor="#fc8ef4" strokeweight="1pt">
+                  <v:fill color2="#ffe5ff" rotate="t" focusposition=".5,.5" focussize="" colors="0 #ffacff;.5 #ffcbff;1 #ffe5ff" focus="100%" type="gradientRadial"/>
+                  <v:stroke joinstyle="miter"/>
+                </v:shape>
+                <v:shape id="Cuadro de texto 14" o:spid="_x0000_s1034" type="#_x0000_t202" style="position:absolute;left:6053;top:5883;width:53319;height:24850;visibility:visible;mso-wrap-style:square;v-text-anchor:top" o:gfxdata="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" filled="f" stroked="f" strokeweight=".5pt">
+                  <v:textbox>
+                    <w:txbxContent>
+                      <w:p>
+                        <w:pPr>
+                          <w:spacing w:after="200" w:line="276" w:lineRule="auto"/>
+                          <w:rPr>
+                            <w:rFonts w:ascii="Arial" w:hAnsi="Arial" w:cs="Arial"/>
+                            <w:sz w:val="24"/>
+                            <w:szCs w:val="24"/>
+                          </w:rPr>
+                        </w:pPr>
+                        <w:r>
+                          <w:rPr>
+                            <w:rFonts w:ascii="Arial" w:hAnsi="Arial" w:cs="Arial"/>
+                            <w:b/>
+                            <w:bCs/>
+                            <w:sz w:val="24"/>
+                            <w:szCs w:val="24"/>
+                          </w:rPr>
+                          <w:t>Visualización de Reportes</w:t>
+                        </w:r>
+                        <w:r>
+                          <w:rPr>
+                            <w:rFonts w:ascii="Arial" w:hAnsi="Arial" w:cs="Arial"/>
+                            <w:sz w:val="24"/>
+                            <w:szCs w:val="24"/>
+                          </w:rPr>
+                          <w:t>:</w:t>
+                        </w:r>
+                      </w:p>
+                      <w:p>
+                        <w:pPr>
+                          <w:spacing w:after="200" w:line="276" w:lineRule="auto"/>
+                          <w:rPr>
+                            <w:rFonts w:ascii="Arial" w:hAnsi="Arial" w:cs="Arial"/>
+                          </w:rPr>
+                        </w:pPr>
+                        <w:r>
+                          <w:rPr>
+                            <w:rFonts w:ascii="Arial" w:hAnsi="Arial" w:cs="Arial"/>
+                            <w:b/>
+                            <w:bCs/>
+                          </w:rPr>
+                          <w:t xml:space="preserve">Yo Emely </w:t>
+                        </w:r>
+                        <w:r>
+                          <w:rPr>
+                            <w:rFonts w:ascii="Arial" w:hAnsi="Arial" w:cs="Arial"/>
+                            <w:bCs/>
+                          </w:rPr>
+                          <w:t>como Scrum master del sistema de ingreso de notas y asistencia de alumnos</w:t>
+                        </w:r>
+                        <w:r>
+                          <w:rPr>
+                            <w:rFonts w:ascii="Arial" w:hAnsi="Arial" w:cs="Arial"/>
+                          </w:rPr>
+                          <w:t>.</w:t>
+                        </w:r>
+                      </w:p>
+                      <w:p>
+                        <w:pPr>
+                          <w:spacing w:after="200" w:line="276" w:lineRule="auto"/>
+                          <w:rPr>
+                            <w:rFonts w:ascii="Arial" w:hAnsi="Arial" w:cs="Arial"/>
+                          </w:rPr>
+                        </w:pPr>
+                        <w:r>
+                          <w:rPr>
+                            <w:rFonts w:ascii="Arial" w:hAnsi="Arial" w:cs="Arial"/>
+                            <w:b/>
+                            <w:bCs/>
+                          </w:rPr>
+                          <w:t>Q</w:t>
+                        </w:r>
+                        <w:r>
+                          <w:rPr>
+                            <w:rFonts w:ascii="Arial" w:hAnsi="Arial" w:cs="Arial"/>
+                            <w:b/>
+                            <w:bCs/>
+                          </w:rPr>
+                          <w:t>uiero</w:t>
+                        </w:r>
+                        <w:r>
+                          <w:rPr>
+                            <w:rFonts w:ascii="Arial" w:hAnsi="Arial" w:cs="Arial"/>
+                          </w:rPr>
+                          <w:t xml:space="preserve"> poder generar reportes de notas y asistencia</w:t>
+                        </w:r>
+                        <w:r>
+                          <w:rPr>
+                            <w:rFonts w:ascii="Arial" w:hAnsi="Arial" w:cs="Arial"/>
+                          </w:rPr>
+                          <w:t>.</w:t>
+                        </w:r>
+                      </w:p>
+                      <w:p>
+                        <w:pPr>
+                          <w:spacing w:after="200" w:line="276" w:lineRule="auto"/>
+                          <w:rPr>
+                            <w:rFonts w:ascii="Arial" w:hAnsi="Arial" w:cs="Arial"/>
+                          </w:rPr>
+                        </w:pPr>
+                        <w:r>
+                          <w:rPr>
+                            <w:rFonts w:ascii="Arial" w:hAnsi="Arial" w:cs="Arial"/>
+                            <w:b/>
+                            <w:bCs/>
+                          </w:rPr>
+                          <w:t>P</w:t>
+                        </w:r>
+                        <w:r>
+                          <w:rPr>
+                            <w:rFonts w:ascii="Arial" w:hAnsi="Arial" w:cs="Arial"/>
+                            <w:b/>
+                            <w:bCs/>
+                          </w:rPr>
+                          <w:t>ara</w:t>
+                        </w:r>
+                        <w:r>
+                          <w:rPr>
+                            <w:rFonts w:ascii="Arial" w:hAnsi="Arial" w:cs="Arial"/>
+                          </w:rPr>
+                          <w:t xml:space="preserve"> evaluar el rendimiento académico y el cumplimiento de los estudiantes.</w:t>
+                        </w:r>
+                      </w:p>
+                      <w:p>
+                        <w:pPr>
+                          <w:spacing w:after="200" w:line="276" w:lineRule="auto"/>
+                          <w:rPr>
+                            <w:rFonts w:ascii="Arial" w:hAnsi="Arial" w:cs="Arial"/>
+                          </w:rPr>
+                        </w:pPr>
+                        <w:r>
+                          <w:rPr>
+                            <w:rFonts w:ascii="Arial" w:hAnsi="Arial" w:cs="Arial"/>
+                            <w:b/>
+                            <w:bCs/>
+                          </w:rPr>
+                          <w:t>Criterios de aceptación</w:t>
+                        </w:r>
+                        <w:r>
+                          <w:rPr>
+                            <w:rFonts w:ascii="Arial" w:hAnsi="Arial" w:cs="Arial"/>
+                          </w:rPr>
+                          <w:t>:</w:t>
+                        </w:r>
+                      </w:p>
+                      <w:p>
+                        <w:pPr>
+                          <w:pStyle w:val="Prrafodelista"/>
+                          <w:numPr>
+                            <w:ilvl w:val="0"/>
+                            <w:numId w:val="11"/>
+                          </w:numPr>
+                          <w:spacing w:after="200" w:line="276" w:lineRule="auto"/>
+                          <w:rPr>
+                            <w:rFonts w:ascii="Arial" w:hAnsi="Arial" w:cs="Arial"/>
+                          </w:rPr>
+                        </w:pPr>
+                        <w:r>
+                          <w:rPr>
+                            <w:rFonts w:ascii="Arial" w:hAnsi="Arial" w:cs="Arial"/>
+                          </w:rPr>
+                          <w:t>El sistema debe permitir generar reportes con las notas finales y la asistencia.</w:t>
+                        </w:r>
+                      </w:p>
+                      <w:p>
+                        <w:pPr>
+                          <w:pStyle w:val="Prrafodelista"/>
+                          <w:numPr>
+                            <w:ilvl w:val="0"/>
+                            <w:numId w:val="11"/>
+                          </w:numPr>
+                          <w:spacing w:after="200" w:line="276" w:lineRule="auto"/>
+                          <w:rPr>
+                            <w:rFonts w:ascii="Arial" w:hAnsi="Arial" w:cs="Arial"/>
+                          </w:rPr>
+                        </w:pPr>
+                        <w:r>
+                          <w:rPr>
+                            <w:rFonts w:ascii="Arial" w:hAnsi="Arial" w:cs="Arial"/>
+                          </w:rPr>
+                          <w:t>Los reportes deben poder ser exportados en formatos como PDF.</w:t>
+                        </w:r>
+                      </w:p>
+                      <w:p>
+                        <w:pPr>
+                          <w:spacing w:after="200" w:line="276" w:lineRule="auto"/>
+                          <w:rPr>
+                            <w:rFonts w:ascii="Arial" w:hAnsi="Arial" w:cs="Arial"/>
+                          </w:rPr>
+                        </w:pPr>
+                      </w:p>
+                      <w:p>
+                        <w:pPr>
+                          <w:spacing w:after="200" w:line="276" w:lineRule="auto"/>
+                        </w:pPr>
+                      </w:p>
+                    </w:txbxContent>
+                  </v:textbox>
+                </v:shape>
+                <w10:wrap anchorx="page"/>
+              </v:group>
+            </w:pict>
+          </mc:Fallback>
+        </mc:AlternateContent>
+      </w:r>
+      <w:r>
+        <w:rPr>
+          <w:rFonts w:ascii="Arial" w:hAnsi="Arial" w:cs="Arial"/>
+          <w:b/>
+          <w:bCs/>
+          <w:noProof/>
+          <w:color w:val="70AD47" w:themeColor="accent6"/>
+          <w:sz w:val="24"/>
+          <w:szCs w:val="24"/>
+          <w:lang w:val="es-MX"/>
+        </w:rPr>
+        <mc:AlternateContent>
+          <mc:Choice Requires="wpg">
+            <w:drawing>
+              <wp:anchor distT="0" distB="0" distL="114300" distR="114300" simplePos="0" relativeHeight="251667456" behindDoc="0" locked="0" layoutInCell="1" allowOverlap="1" wp14:anchorId="49AEE5CF" wp14:editId="66B4D561">
+                <wp:simplePos x="0" y="0"/>
+                <wp:positionH relativeFrom="margin">
+                  <wp:posOffset>-487383</wp:posOffset>
+                </wp:positionH>
+                <wp:positionV relativeFrom="paragraph">
+                  <wp:posOffset>259815</wp:posOffset>
+                </wp:positionV>
+                <wp:extent cx="6505195" cy="3248167"/>
+                <wp:effectExtent l="0" t="0" r="0" b="28575"/>
+                <wp:wrapNone/>
+                <wp:docPr id="9" name="Grupo 9"/>
+                <wp:cNvGraphicFramePr/>
+                <a:graphic xmlns:a="http://schemas.openxmlformats.org/drawingml/2006/main">
+                  <a:graphicData uri="http://schemas.microsoft.com/office/word/2010/wordprocessingGroup">
+                    <wpg:wgp>
+                      <wpg:cNvGrpSpPr/>
+                      <wpg:grpSpPr>
+                        <a:xfrm>
+                          <a:off x="0" y="0"/>
+                          <a:ext cx="6505195" cy="3248167"/>
+                          <a:chOff x="0" y="0"/>
+                          <a:chExt cx="5937286" cy="3550722"/>
+                        </a:xfrm>
+                      </wpg:grpSpPr>
+                      <wps:wsp>
+                        <wps:cNvPr id="10" name="Pergamino: horizontal 10"/>
+                        <wps:cNvSpPr/>
+                        <wps:spPr>
+                          <a:xfrm>
+                            <a:off x="0" y="0"/>
+                            <a:ext cx="5899884" cy="3550722"/>
+                          </a:xfrm>
+                          <a:prstGeom prst="horizontalScroll">
+                            <a:avLst/>
+                          </a:prstGeom>
+                          <a:gradFill flip="none" rotWithShape="1">
+                            <a:gsLst>
+                              <a:gs pos="0">
+                                <a:srgbClr val="FC8EF4">
+                                  <a:tint val="66000"/>
+                                  <a:satMod val="160000"/>
+                                </a:srgbClr>
+                              </a:gs>
+                              <a:gs pos="50000">
+                                <a:srgbClr val="FC8EF4">
+                                  <a:tint val="44500"/>
+                                  <a:satMod val="160000"/>
+                                </a:srgbClr>
+                              </a:gs>
+                              <a:gs pos="100000">
+                                <a:srgbClr val="FC8EF4">
+                                  <a:tint val="23500"/>
+                                  <a:satMod val="160000"/>
+                                </a:srgbClr>
+                              </a:gs>
+                            </a:gsLst>
+                            <a:path path="circle">
+                              <a:fillToRect l="50000" t="50000" r="50000" b="50000"/>
+                            </a:path>
+                            <a:tileRect/>
+                          </a:gradFill>
+                          <a:ln>
+                            <a:solidFill>
+                              <a:srgbClr val="FC8EF4"/>
+                            </a:solidFill>
+                          </a:ln>
+                        </wps:spPr>
+                        <wps:style>
+                          <a:lnRef idx="2">
+                            <a:schemeClr val="accent1">
+                              <a:shade val="50000"/>
+                            </a:schemeClr>
+                          </a:lnRef>
+                          <a:fillRef idx="1">
+                            <a:schemeClr val="accent1"/>
+                          </a:fillRef>
+                          <a:effectRef idx="0">
+                            <a:schemeClr val="accent1"/>
+                          </a:effectRef>
+                          <a:fontRef idx="minor">
+                            <a:schemeClr val="lt1"/>
+                          </a:fontRef>
+                        </wps:style>
+                        <wps:bodyPr rot="0" spcFirstLastPara="0" vertOverflow="overflow" horzOverflow="overflow" vert="horz" wrap="square" lIns="91440" tIns="45720" rIns="91440" bIns="45720" numCol="1" spcCol="0" rtlCol="0" fromWordArt="0" anchor="ctr" anchorCtr="0" forceAA="0" compatLnSpc="1">
+                          <a:prstTxWarp prst="textNoShape">
+                            <a:avLst/>
+                          </a:prstTxWarp>
+                          <a:noAutofit/>
+                        </wps:bodyPr>
+                      </wps:wsp>
+                      <wps:wsp>
+                        <wps:cNvPr id="11" name="Cuadro de texto 11"/>
+                        <wps:cNvSpPr txBox="1"/>
+                        <wps:spPr>
+                          <a:xfrm>
+                            <a:off x="605430" y="439198"/>
+                            <a:ext cx="5331856" cy="2751458"/>
+                          </a:xfrm>
+                          <a:prstGeom prst="rect">
+                            <a:avLst/>
+                          </a:prstGeom>
+                          <a:noFill/>
+                          <a:ln w="6350">
+                            <a:noFill/>
+                          </a:ln>
+                        </wps:spPr>
+                        <wps:txbx>
+                          <w:txbxContent>
+                            <w:p>
+                              <w:pPr>
+                                <w:spacing w:after="200" w:line="276" w:lineRule="auto"/>
+                                <w:rPr>
+                                  <w:rFonts w:ascii="Arial" w:hAnsi="Arial" w:cs="Arial"/>
+                                  <w:sz w:val="24"/>
+                                  <w:szCs w:val="24"/>
+                                </w:rPr>
+                              </w:pPr>
+                              <w:r>
+                                <w:rPr>
+                                  <w:rFonts w:ascii="Arial" w:hAnsi="Arial" w:cs="Arial"/>
+                                  <w:b/>
+                                  <w:bCs/>
+                                  <w:sz w:val="24"/>
+                                  <w:szCs w:val="24"/>
+                                </w:rPr>
+                                <w:t>Registro de Asistencia</w:t>
+                              </w:r>
+                              <w:r>
+                                <w:rPr>
+                                  <w:rFonts w:ascii="Arial" w:hAnsi="Arial" w:cs="Arial"/>
+                                  <w:sz w:val="24"/>
+                                  <w:szCs w:val="24"/>
+                                </w:rPr>
+                                <w:t>:</w:t>
+                              </w:r>
+                            </w:p>
+                            <w:p>
+                              <w:pPr>
+                                <w:spacing w:after="200" w:line="276" w:lineRule="auto"/>
+                                <w:rPr>
+                                  <w:rFonts w:ascii="Arial" w:hAnsi="Arial" w:cs="Arial"/>
+                                </w:rPr>
+                              </w:pPr>
+                              <w:r>
+                                <w:rPr>
+                                  <w:rFonts w:ascii="Arial" w:hAnsi="Arial" w:cs="Arial"/>
+                                  <w:b/>
+                                  <w:bCs/>
+                                </w:rPr>
+                                <w:t xml:space="preserve">Yo Emely </w:t>
+                              </w:r>
+                              <w:r>
+                                <w:rPr>
+                                  <w:rFonts w:ascii="Arial" w:hAnsi="Arial" w:cs="Arial"/>
+                                  <w:bCs/>
+                                </w:rPr>
+                                <w:t>como Scrum master del sistema de ingreso de notas y asistencia de alumnos</w:t>
+                              </w:r>
+                              <w:r>
+                                <w:rPr>
+                                  <w:rFonts w:ascii="Arial" w:hAnsi="Arial" w:cs="Arial"/>
+                                </w:rPr>
+                                <w:t>.</w:t>
+                              </w:r>
+                              <w:r>
+                                <w:rPr>
+                                  <w:rFonts w:ascii="Arial" w:hAnsi="Arial" w:cs="Arial"/>
+                                </w:rPr>
+                                <w:t xml:space="preserve"> </w:t>
+                              </w:r>
+                            </w:p>
+                            <w:p>
+                              <w:pPr>
+                                <w:spacing w:after="200" w:line="276" w:lineRule="auto"/>
+                                <w:rPr>
+                                  <w:rFonts w:ascii="Arial" w:hAnsi="Arial" w:cs="Arial"/>
+                                </w:rPr>
+                              </w:pPr>
+                              <w:r>
+                                <w:rPr>
+                                  <w:rFonts w:ascii="Arial" w:hAnsi="Arial" w:cs="Arial"/>
+                                  <w:b/>
+                                  <w:bCs/>
+                                </w:rPr>
+                                <w:t>quiero</w:t>
+                              </w:r>
+                              <w:r>
+                                <w:rPr>
+                                  <w:rFonts w:ascii="Arial" w:hAnsi="Arial" w:cs="Arial"/>
+                                </w:rPr>
+                                <w:t xml:space="preserve"> registrar la asistencia diaria de los alumnos</w:t>
+                              </w:r>
+                              <w:r>
+                                <w:rPr>
+                                  <w:rFonts w:ascii="Arial" w:hAnsi="Arial" w:cs="Arial"/>
+                                </w:rPr>
+                                <w:t>.</w:t>
+                              </w:r>
+                            </w:p>
+                            <w:p>
+                              <w:pPr>
+                                <w:spacing w:after="200" w:line="276" w:lineRule="auto"/>
+                                <w:rPr>
+                                  <w:rFonts w:ascii="Arial" w:hAnsi="Arial" w:cs="Arial"/>
+                                </w:rPr>
+                              </w:pPr>
+                              <w:r>
+                                <w:rPr>
+                                  <w:rFonts w:ascii="Arial" w:hAnsi="Arial" w:cs="Arial"/>
+                                  <w:b/>
+                                  <w:bCs/>
+                                </w:rPr>
+                                <w:t>para</w:t>
+                              </w:r>
+                              <w:r>
+                                <w:rPr>
+                                  <w:rFonts w:ascii="Arial" w:hAnsi="Arial" w:cs="Arial"/>
+                                </w:rPr>
+                                <w:t xml:space="preserve"> llevar un control del cumplimiento de los estudiantes.</w:t>
+                              </w:r>
+                            </w:p>
+                            <w:p>
+                              <w:pPr>
+                                <w:spacing w:after="200" w:line="276" w:lineRule="auto"/>
+                                <w:rPr>
+                                  <w:rFonts w:ascii="Arial" w:hAnsi="Arial" w:cs="Arial"/>
+                                </w:rPr>
+                              </w:pPr>
+                              <w:r>
+                                <w:rPr>
+                                  <w:rFonts w:ascii="Arial" w:hAnsi="Arial" w:cs="Arial"/>
+                                  <w:b/>
+                                  <w:bCs/>
+                                </w:rPr>
+                                <w:t>Criterios de aceptación</w:t>
+                              </w:r>
+                              <w:r>
+                                <w:rPr>
+                                  <w:rFonts w:ascii="Arial" w:hAnsi="Arial" w:cs="Arial"/>
+                                </w:rPr>
+                                <w:t>:</w:t>
+                              </w:r>
+                            </w:p>
+                            <w:p>
+                              <w:pPr>
+                                <w:pStyle w:val="Prrafodelista"/>
+                                <w:numPr>
+                                  <w:ilvl w:val="0"/>
+                                  <w:numId w:val="10"/>
+                                </w:numPr>
+                                <w:spacing w:after="200" w:line="276" w:lineRule="auto"/>
+                                <w:rPr>
+                                  <w:rFonts w:ascii="Arial" w:hAnsi="Arial" w:cs="Arial"/>
+                                </w:rPr>
+                              </w:pPr>
+                              <w:r>
+                                <w:rPr>
+                                  <w:rFonts w:ascii="Arial" w:hAnsi="Arial" w:cs="Arial"/>
+                                </w:rPr>
+                                <w:t>El sistema debe permitir registrar la asistencia diaria de cada alumno.</w:t>
+                              </w:r>
+                            </w:p>
+                            <w:p>
+                              <w:pPr>
+                                <w:pStyle w:val="Prrafodelista"/>
+                                <w:numPr>
+                                  <w:ilvl w:val="0"/>
+                                  <w:numId w:val="10"/>
+                                </w:numPr>
+                                <w:spacing w:after="200" w:line="276" w:lineRule="auto"/>
+                                <w:rPr>
+                                  <w:rFonts w:ascii="Arial" w:hAnsi="Arial" w:cs="Arial"/>
+                                </w:rPr>
+                              </w:pPr>
+                              <w:r>
+                                <w:rPr>
+                                  <w:rFonts w:ascii="Arial" w:hAnsi="Arial" w:cs="Arial"/>
+                                </w:rPr>
+                                <w:t>El sistema debe mostrar un resumen de la asistencia por estudiante al final de cada periodo.</w:t>
+                              </w:r>
+                            </w:p>
+                            <w:p>
+                              <w:pPr>
+                                <w:spacing w:after="200" w:line="276" w:lineRule="auto"/>
+                              </w:pPr>
+                            </w:p>
+                          </w:txbxContent>
+                        </wps:txbx>
+                        <wps:bodyPr rot="0" spcFirstLastPara="0" vertOverflow="overflow" horzOverflow="overflow" vert="horz" wrap="square" lIns="91440" tIns="45720" rIns="91440" bIns="45720" numCol="1" spcCol="0" rtlCol="0" fromWordArt="0" anchor="t" anchorCtr="0" forceAA="0" compatLnSpc="1">
+                          <a:prstTxWarp prst="textNoShape">
+                            <a:avLst/>
+                          </a:prstTxWarp>
+                          <a:noAutofit/>
+                        </wps:bodyPr>
+                      </wps:wsp>
+                    </wpg:wgp>
+                  </a:graphicData>
+                </a:graphic>
+                <wp14:sizeRelH relativeFrom="margin">
+                  <wp14:pctWidth>0</wp14:pctWidth>
+                </wp14:sizeRelH>
+                <wp14:sizeRelV relativeFrom="margin">
+                  <wp14:pctHeight>0</wp14:pctHeight>
+                </wp14:sizeRelV>
+              </wp:anchor>
+            </w:drawing>
+          </mc:Choice>
+          <mc:Fallback>
+            <w:pict>
+              <v:group w14:anchorId="49AEE5CF" id="Grupo 9" o:spid="_x0000_s1035" style="position:absolute;margin-left:-38.4pt;margin-top:20.45pt;width:512.2pt;height:255.75pt;z-index:251667456;mso-position-horizontal-relative:margin;mso-width-relative:margin;mso-height-relative:margin" coordsize="59372,35507" o:gfxdata="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">
+                <v:shape id="Pergamino: horizontal 10" o:spid="_x0000_s1036" type="#_x0000_t98" style="position:absolute;width:58998;height:35507;visibility:visible;mso-wrap-style:square;v-text-anchor:middle" o:gfxdata="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" fillcolor="#ffacff" strokecolor="#fc8ef4" strokeweight="1pt">
+                  <v:fill color2="#ffe5ff" rotate="t" focusposition=".5,.5" focussize="" colors="0 #ffacff;.5 #ffcbff;1 #ffe5ff" focus="100%" type="gradientRadial"/>
+                  <v:stroke joinstyle="miter"/>
+                </v:shape>
+                <v:shape id="Cuadro de texto 11" o:spid="_x0000_s1037" type="#_x0000_t202" style="position:absolute;left:6054;top:4391;width:53318;height:27515;visibility:visible;mso-wrap-style:square;v-text-anchor:top" o:gfxdata="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" filled="f" stroked="f" strokeweight=".5pt">
+                  <v:textbox>
+                    <w:txbxContent>
+                      <w:p>
+                        <w:pPr>
+                          <w:spacing w:after="200" w:line="276" w:lineRule="auto"/>
+                          <w:rPr>
+                            <w:rFonts w:ascii="Arial" w:hAnsi="Arial" w:cs="Arial"/>
+                            <w:sz w:val="24"/>
+                            <w:szCs w:val="24"/>
+                          </w:rPr>
+                        </w:pPr>
+                        <w:r>
+                          <w:rPr>
+                            <w:rFonts w:ascii="Arial" w:hAnsi="Arial" w:cs="Arial"/>
+                            <w:b/>
+                            <w:bCs/>
+                            <w:sz w:val="24"/>
+                            <w:szCs w:val="24"/>
+                          </w:rPr>
+                          <w:t>Registro de Asistencia</w:t>
+                        </w:r>
+                        <w:r>
+                          <w:rPr>
+                            <w:rFonts w:ascii="Arial" w:hAnsi="Arial" w:cs="Arial"/>
+                            <w:sz w:val="24"/>
+                            <w:szCs w:val="24"/>
+                          </w:rPr>
+                          <w:t>:</w:t>
+                        </w:r>
+                      </w:p>
+                      <w:p>
+                        <w:pPr>
+                          <w:spacing w:after="200" w:line="276" w:lineRule="auto"/>
+                          <w:rPr>
+                            <w:rFonts w:ascii="Arial" w:hAnsi="Arial" w:cs="Arial"/>
+                          </w:rPr>
+                        </w:pPr>
+                        <w:r>
+                          <w:rPr>
+                            <w:rFonts w:ascii="Arial" w:hAnsi="Arial" w:cs="Arial"/>
+                            <w:b/>
+                            <w:bCs/>
+                          </w:rPr>
+                          <w:t xml:space="preserve">Yo Emely </w:t>
+                        </w:r>
+                        <w:r>
+                          <w:rPr>
+                            <w:rFonts w:ascii="Arial" w:hAnsi="Arial" w:cs="Arial"/>
+                            <w:bCs/>
+                          </w:rPr>
+                          <w:t>como Scrum master del sistema de ingreso de notas y asistencia de alumnos</w:t>
+                        </w:r>
+                        <w:r>
+                          <w:rPr>
+                            <w:rFonts w:ascii="Arial" w:hAnsi="Arial" w:cs="Arial"/>
+                          </w:rPr>
+                          <w:t>.</w:t>
+                        </w:r>
+                        <w:r>
+                          <w:rPr>
+                            <w:rFonts w:ascii="Arial" w:hAnsi="Arial" w:cs="Arial"/>
+                          </w:rPr>
+                          <w:t xml:space="preserve"> </w:t>
+                        </w:r>
+                      </w:p>
+                      <w:p>
+                        <w:pPr>
+                          <w:spacing w:after="200" w:line="276" w:lineRule="auto"/>
+                          <w:rPr>
+                            <w:rFonts w:ascii="Arial" w:hAnsi="Arial" w:cs="Arial"/>
+                          </w:rPr>
+                        </w:pPr>
+                        <w:r>
+                          <w:rPr>
+                            <w:rFonts w:ascii="Arial" w:hAnsi="Arial" w:cs="Arial"/>
+                            <w:b/>
+                            <w:bCs/>
+                          </w:rPr>
+                          <w:t>quiero</w:t>
+                        </w:r>
+                        <w:r>
+                          <w:rPr>
+                            <w:rFonts w:ascii="Arial" w:hAnsi="Arial" w:cs="Arial"/>
+                          </w:rPr>
+                          <w:t xml:space="preserve"> registrar la asistencia diaria de los alumnos</w:t>
+                        </w:r>
+                        <w:r>
+                          <w:rPr>
+                            <w:rFonts w:ascii="Arial" w:hAnsi="Arial" w:cs="Arial"/>
+                          </w:rPr>
+                          <w:t>.</w:t>
+                        </w:r>
+                      </w:p>
+                      <w:p>
+                        <w:pPr>
+                          <w:spacing w:after="200" w:line="276" w:lineRule="auto"/>
+                          <w:rPr>
+                            <w:rFonts w:ascii="Arial" w:hAnsi="Arial" w:cs="Arial"/>
+                          </w:rPr>
+                        </w:pPr>
+                        <w:r>
+                          <w:rPr>
+                            <w:rFonts w:ascii="Arial" w:hAnsi="Arial" w:cs="Arial"/>
+                            <w:b/>
+                            <w:bCs/>
+                          </w:rPr>
+                          <w:t>para</w:t>
+                        </w:r>
+                        <w:r>
+                          <w:rPr>
+                            <w:rFonts w:ascii="Arial" w:hAnsi="Arial" w:cs="Arial"/>
+                          </w:rPr>
+                          <w:t xml:space="preserve"> llevar un control del cumplimiento de los estudiantes.</w:t>
+                        </w:r>
+                      </w:p>
+                      <w:p>
+                        <w:pPr>
+                          <w:spacing w:after="200" w:line="276" w:lineRule="auto"/>
+                          <w:rPr>
+                            <w:rFonts w:ascii="Arial" w:hAnsi="Arial" w:cs="Arial"/>
+                          </w:rPr>
+                        </w:pPr>
+                        <w:r>
+                          <w:rPr>
+                            <w:rFonts w:ascii="Arial" w:hAnsi="Arial" w:cs="Arial"/>
+                            <w:b/>
+                            <w:bCs/>
+                          </w:rPr>
+                          <w:t>Criterios de aceptación</w:t>
+                        </w:r>
+                        <w:r>
+                          <w:rPr>
+                            <w:rFonts w:ascii="Arial" w:hAnsi="Arial" w:cs="Arial"/>
+                          </w:rPr>
+                          <w:t>:</w:t>
+                        </w:r>
+                      </w:p>
+                      <w:p>
+                        <w:pPr>
+                          <w:pStyle w:val="Prrafodelista"/>
+                          <w:numPr>
+                            <w:ilvl w:val="0"/>
+                            <w:numId w:val="10"/>
+                          </w:numPr>
+                          <w:spacing w:after="200" w:line="276" w:lineRule="auto"/>
+                          <w:rPr>
+                            <w:rFonts w:ascii="Arial" w:hAnsi="Arial" w:cs="Arial"/>
+                          </w:rPr>
+                        </w:pPr>
+                        <w:r>
+                          <w:rPr>
+                            <w:rFonts w:ascii="Arial" w:hAnsi="Arial" w:cs="Arial"/>
+                          </w:rPr>
+                          <w:t>El sistema debe permitir registrar la asistencia diaria de cada alumno.</w:t>
+                        </w:r>
+                      </w:p>
+                      <w:p>
+                        <w:pPr>
+                          <w:pStyle w:val="Prrafodelista"/>
+                          <w:numPr>
+                            <w:ilvl w:val="0"/>
+                            <w:numId w:val="10"/>
+                          </w:numPr>
+                          <w:spacing w:after="200" w:line="276" w:lineRule="auto"/>
+                          <w:rPr>
+                            <w:rFonts w:ascii="Arial" w:hAnsi="Arial" w:cs="Arial"/>
+                          </w:rPr>
+                        </w:pPr>
+                        <w:r>
+                          <w:rPr>
+                            <w:rFonts w:ascii="Arial" w:hAnsi="Arial" w:cs="Arial"/>
+                          </w:rPr>
+                          <w:t>El sistema debe mostrar un resumen de la asistencia por estudiante al final de cada periodo.</w:t>
+                        </w:r>
+                      </w:p>
+                      <w:p>
+                        <w:pPr>
+                          <w:spacing w:after="200" w:line="276" w:lineRule="auto"/>
+                        </w:pPr>
+                      </w:p>
+                    </w:txbxContent>
+                  </v:textbox>
+                </v:shape>
+                <w10:wrap anchorx="margin"/>
+              </v:group>
+            </w:pict>
+          </mc:Fallback>
+        </mc:AlternateContent>
+      </w:r>
+      <w:r>
+        <w:rPr>
+          <w:rFonts w:ascii="Arial" w:hAnsi="Arial" w:cs="Arial"/>
+          <w:b/>
+          <w:bCs/>
+          <w:color w:val="538135" w:themeColor="accent6" w:themeShade="BF"/>
+          <w:sz w:val="24"/>
+          <w:szCs w:val="24"/>
+          <w:lang w:val="es-MX"/>
+        </w:rPr>
+        <w:br w:type="page"/>
+      </w:r>
+    </w:p>
+    <w:p>
+      <w:pPr>
+        <w:spacing w:line="259" w:lineRule="auto"/>
+        <w:rPr>
+          <w:rFonts w:ascii="Arial" w:hAnsi="Arial" w:cs="Arial"/>
+          <w:b/>
+          <w:bCs/>
+          <w:color w:val="538135" w:themeColor="accent6" w:themeShade="BF"/>
+          <w:sz w:val="24"/>
+          <w:szCs w:val="24"/>
+          <w:lang w:val="es-MX"/>
+        </w:rPr>
+      </w:pPr>
+    </w:p>
+    <w:p>
+      <w:pPr>
+        <w:jc w:val="center"/>
+        <w:rPr>
+          <w:rFonts w:ascii="Arial" w:hAnsi="Arial" w:cs="Arial"/>
+          <w:b/>
+          <w:bCs/>
+          <w:color w:val="538135" w:themeColor="accent6" w:themeShade="BF"/>
+          <w:sz w:val="24"/>
+          <w:szCs w:val="24"/>
+        </w:rPr>
+      </w:pPr>
+      <w:r>
+        <w:rPr>
+          <w:rFonts w:ascii="Arial" w:hAnsi="Arial" w:cs="Arial"/>
+          <w:b/>
+          <w:bCs/>
+          <w:color w:val="538135" w:themeColor="accent6" w:themeShade="BF"/>
+          <w:sz w:val="24"/>
+          <w:szCs w:val="24"/>
+        </w:rPr>
+        <w:t>CAPTURAS DEL ALOJAMIENTO EN GITHUB</w:t>
+      </w:r>
+    </w:p>
+    <w:p>
+      <w:pPr>
+        <w:rPr>
+          <w:rFonts w:ascii="Arial" w:hAnsi="Arial" w:cs="Arial"/>
+          <w:b/>
+          <w:bCs/>
+          <w:color w:val="538135" w:themeColor="accent6" w:themeShade="BF"/>
+          <w:sz w:val="24"/>
+          <w:szCs w:val="24"/>
+        </w:rPr>
+      </w:pPr>
+      <w:r>
+        <w:rPr>
+          <w:rFonts w:ascii="Arial" w:hAnsi="Arial" w:cs="Arial"/>
+          <w:b/>
+          <w:bCs/>
+          <w:color w:val="538135" w:themeColor="accent6" w:themeShade="BF"/>
+          <w:sz w:val="24"/>
+          <w:szCs w:val="24"/>
+        </w:rPr>
+        <w:t xml:space="preserve">PRIMER COMMIT </w:t>
+      </w:r>
+    </w:p>
+    <w:p>
+      <w:pPr>
+        <w:rPr>
+          <w:rFonts w:ascii="Arial" w:hAnsi="Arial" w:cs="Arial"/>
+          <w:b/>
+          <w:bCs/>
+          <w:color w:val="538135" w:themeColor="accent6" w:themeShade="BF"/>
+          <w:sz w:val="24"/>
+          <w:szCs w:val="24"/>
+        </w:rPr>
+      </w:pPr>
+      <w:r>
+        <w:rPr>
+          <w:rFonts w:ascii="Arial" w:hAnsi="Arial" w:cs="Arial"/>
+          <w:b/>
+          <w:bCs/>
+          <w:color w:val="833C0B" w:themeColor="accent2" w:themeShade="80"/>
+          <w:sz w:val="24"/>
+          <w:szCs w:val="24"/>
+        </w:rPr>
+        <w:drawing>
+          <wp:anchor distT="0" distB="0" distL="114300" distR="114300" simplePos="0" relativeHeight="251671552" behindDoc="0" locked="0" layoutInCell="1" allowOverlap="1" wp14:anchorId="3A993158" wp14:editId="272653F3">
+            <wp:simplePos x="0" y="0"/>
+            <wp:positionH relativeFrom="margin">
+              <wp:align>left</wp:align>
+            </wp:positionH>
+            <wp:positionV relativeFrom="paragraph">
+              <wp:posOffset>286590</wp:posOffset>
+            </wp:positionV>
+            <wp:extent cx="4868883" cy="4924419"/>
+            <wp:effectExtent l="0" t="0" r="8255" b="0"/>
+            <wp:wrapNone/>
+            <wp:docPr id="16" name="Imagen 16"/>
+            <wp:cNvGraphicFramePr>
+              <a:graphicFrameLocks xmlns:a="http://schemas.openxmlformats.org/drawingml/2006/main" noChangeAspect="1"/>
+            </wp:cNvGraphicFramePr>
+            <a:graphic xmlns:a="http://schemas.openxmlformats.org/drawingml/2006/main">
+              <a:graphicData uri="http://schemas.openxmlformats.org/drawingml/2006/picture">
+                <pic:pic xmlns:pic="http://schemas.openxmlformats.org/drawingml/2006/picture">
+                  <pic:nvPicPr>
+                    <pic:cNvPr id="1" name=""/>
+                    <pic:cNvPicPr/>
+                  </pic:nvPicPr>
+                  <pic:blipFill>
+                    <a:blip r:embed="rId8">
+                      <a:extLst>
+                        <a:ext uri="{28A0092B-C50C-407E-A947-70E740481C1C}">
+                          <a14:useLocalDpi xmlns:a14="http://schemas.microsoft.com/office/drawing/2010/main" val="0"/>
+                        </a:ext>
+                      </a:extLst>
+                    </a:blip>
+                    <a:stretch>
+                      <a:fillRect/>
+                    </a:stretch>
+                  </pic:blipFill>
+                  <pic:spPr>
+                    <a:xfrm>
+                      <a:off x="0" y="0"/>
+                      <a:ext cx="4868883" cy="4924419"/>
+                    </a:xfrm>
+                    <a:prstGeom prst="rect">
+                      <a:avLst/>
+                    </a:prstGeom>
+                  </pic:spPr>
+                </pic:pic>
+              </a:graphicData>
+            </a:graphic>
+            <wp14:sizeRelH relativeFrom="margin">
+              <wp14:pctWidth>0</wp14:pctWidth>
+            </wp14:sizeRelH>
+            <wp14:sizeRelV relativeFrom="margin">
+              <wp14:pctHeight>0</wp14:pctHeight>
+            </wp14:sizeRelV>
+          </wp:anchor>
+        </w:drawing>
+      </w:r>
+      <w:r>
+        <w:rPr>
+          <w:rFonts w:ascii="Arial" w:hAnsi="Arial" w:cs="Arial"/>
+          <w:b/>
+          <w:bCs/>
+          <w:color w:val="538135" w:themeColor="accent6" w:themeShade="BF"/>
+          <w:sz w:val="24"/>
+          <w:szCs w:val="24"/>
+        </w:rPr>
+        <w:t>Sprint 1</w:t>
+      </w:r>
+    </w:p>
+    <w:p>
+      <w:pPr>
+        <w:rPr>
+          <w:rFonts w:ascii="Arial" w:hAnsi="Arial" w:cs="Arial"/>
+          <w:b/>
+          <w:bCs/>
+          <w:color w:val="538135" w:themeColor="accent6" w:themeShade="BF"/>
+          <w:sz w:val="24"/>
+          <w:szCs w:val="24"/>
+        </w:rPr>
+      </w:pPr>
+    </w:p>
+    <w:p>
+      <w:pPr>
+        <w:spacing w:line="259" w:lineRule="auto"/>
+        <w:rPr>
+          <w:rFonts w:ascii="Arial" w:hAnsi="Arial" w:cs="Arial"/>
+          <w:b/>
+          <w:bCs/>
+          <w:color w:val="538135" w:themeColor="accent6" w:themeShade="BF"/>
+          <w:sz w:val="24"/>
+          <w:szCs w:val="24"/>
+          <w:lang w:val="es-MX"/>
+        </w:rPr>
+      </w:pPr>
+    </w:p>
+    <w:p>
+      <w:pPr>
+        <w:spacing w:line="259" w:lineRule="auto"/>
+        <w:rPr>
+          <w:rFonts w:ascii="Arial" w:hAnsi="Arial" w:cs="Arial"/>
+          <w:b/>
+          <w:bCs/>
+          <w:color w:val="538135" w:themeColor="accent6" w:themeShade="BF"/>
+          <w:sz w:val="24"/>
+          <w:szCs w:val="24"/>
+          <w:lang w:val="es-MX"/>
+        </w:rPr>
+      </w:pPr>
+    </w:p>
+    <w:p>
+      <w:pPr>
+        <w:spacing w:line="259" w:lineRule="auto"/>
+        <w:rPr>
+          <w:rFonts w:ascii="Arial" w:hAnsi="Arial" w:cs="Arial"/>
+          <w:b/>
+          <w:bCs/>
+          <w:color w:val="538135" w:themeColor="accent6" w:themeShade="BF"/>
+          <w:sz w:val="24"/>
+          <w:szCs w:val="24"/>
+          <w:lang w:val="es-MX"/>
+        </w:rPr>
+      </w:pPr>
+    </w:p>
+    <w:p>
+      <w:pPr>
+        <w:spacing w:line="259" w:lineRule="auto"/>
+        <w:rPr>
+          <w:rFonts w:ascii="Arial" w:hAnsi="Arial" w:cs="Arial"/>
+          <w:b/>
+          <w:bCs/>
+          <w:color w:val="538135" w:themeColor="accent6" w:themeShade="BF"/>
+          <w:sz w:val="24"/>
+          <w:szCs w:val="24"/>
+          <w:lang w:val="es-MX"/>
+        </w:rPr>
+      </w:pPr>
+    </w:p>
+    <w:p>
+      <w:pPr>
+        <w:spacing w:line="259" w:lineRule="auto"/>
+        <w:rPr>
+          <w:rFonts w:ascii="Arial" w:hAnsi="Arial" w:cs="Arial"/>
+          <w:b/>
+          <w:bCs/>
+          <w:color w:val="538135" w:themeColor="accent6" w:themeShade="BF"/>
+          <w:sz w:val="24"/>
+          <w:szCs w:val="24"/>
+          <w:lang w:val="es-MX"/>
+        </w:rPr>
+      </w:pPr>
+    </w:p>
+    <w:p>
+      <w:pPr>
+        <w:spacing w:line="259" w:lineRule="auto"/>
+        <w:rPr>
+          <w:rFonts w:ascii="Arial" w:hAnsi="Arial" w:cs="Arial"/>
+          <w:b/>
+          <w:bCs/>
+          <w:color w:val="538135" w:themeColor="accent6" w:themeShade="BF"/>
+          <w:sz w:val="24"/>
+          <w:szCs w:val="24"/>
+          <w:lang w:val="es-MX"/>
+        </w:rPr>
+      </w:pPr>
+    </w:p>
+    <w:p>
+      <w:pPr>
+        <w:spacing w:line="259" w:lineRule="auto"/>
+        <w:rPr>
+          <w:rFonts w:ascii="Arial" w:hAnsi="Arial" w:cs="Arial"/>
+          <w:b/>
+          <w:bCs/>
+          <w:color w:val="538135" w:themeColor="accent6" w:themeShade="BF"/>
+          <w:sz w:val="24"/>
+          <w:szCs w:val="24"/>
+          <w:lang w:val="es-MX"/>
+        </w:rPr>
+      </w:pPr>
+    </w:p>
+    <w:p>
+      <w:pPr>
+        <w:spacing w:line="259" w:lineRule="auto"/>
+        <w:rPr>
+          <w:rFonts w:ascii="Arial" w:hAnsi="Arial" w:cs="Arial"/>
+          <w:b/>
+          <w:bCs/>
+          <w:color w:val="538135" w:themeColor="accent6" w:themeShade="BF"/>
+          <w:sz w:val="24"/>
+          <w:szCs w:val="24"/>
+          <w:lang w:val="es-MX"/>
+        </w:rPr>
+      </w:pPr>
+    </w:p>
+    <w:p>
+      <w:pPr>
+        <w:spacing w:line="259" w:lineRule="auto"/>
+        <w:rPr>
+          <w:rFonts w:ascii="Arial" w:hAnsi="Arial" w:cs="Arial"/>
+          <w:b/>
+          <w:bCs/>
+          <w:color w:val="538135" w:themeColor="accent6" w:themeShade="BF"/>
+          <w:sz w:val="24"/>
+          <w:szCs w:val="24"/>
+          <w:lang w:val="es-MX"/>
+        </w:rPr>
+      </w:pPr>
+    </w:p>
+    <w:p>
+      <w:pPr>
+        <w:spacing w:line="259" w:lineRule="auto"/>
+        <w:rPr>
+          <w:rFonts w:ascii="Arial" w:hAnsi="Arial" w:cs="Arial"/>
+          <w:b/>
+          <w:bCs/>
+          <w:color w:val="538135" w:themeColor="accent6" w:themeShade="BF"/>
+          <w:sz w:val="24"/>
+          <w:szCs w:val="24"/>
+          <w:lang w:val="es-MX"/>
+        </w:rPr>
+      </w:pPr>
+    </w:p>
+    <w:p>
+      <w:pPr>
+        <w:spacing w:line="259" w:lineRule="auto"/>
+        <w:rPr>
+          <w:rFonts w:ascii="Arial" w:hAnsi="Arial" w:cs="Arial"/>
+          <w:b/>
+          <w:bCs/>
+          <w:color w:val="538135" w:themeColor="accent6" w:themeShade="BF"/>
+          <w:sz w:val="24"/>
+          <w:szCs w:val="24"/>
+          <w:lang w:val="es-MX"/>
+        </w:rPr>
+      </w:pPr>
+    </w:p>
+    <w:p>
+      <w:pPr>
+        <w:spacing w:line="259" w:lineRule="auto"/>
+        <w:rPr>
+          <w:rFonts w:ascii="Arial" w:hAnsi="Arial" w:cs="Arial"/>
+          <w:b/>
+          <w:bCs/>
+          <w:color w:val="538135" w:themeColor="accent6" w:themeShade="BF"/>
+          <w:sz w:val="24"/>
+          <w:szCs w:val="24"/>
+          <w:lang w:val="es-MX"/>
+        </w:rPr>
+      </w:pPr>
+    </w:p>
+    <w:p>
+      <w:pPr>
+        <w:spacing w:line="259" w:lineRule="auto"/>
+        <w:rPr>
+          <w:rFonts w:ascii="Arial" w:hAnsi="Arial" w:cs="Arial"/>
+          <w:b/>
+          <w:bCs/>
+          <w:color w:val="538135" w:themeColor="accent6" w:themeShade="BF"/>
+          <w:sz w:val="24"/>
+          <w:szCs w:val="24"/>
+          <w:lang w:val="es-MX"/>
+        </w:rPr>
+      </w:pPr>
+    </w:p>
+    <w:p>
+      <w:pPr>
+        <w:spacing w:line="259" w:lineRule="auto"/>
+        <w:rPr>
+          <w:rFonts w:ascii="Arial" w:hAnsi="Arial" w:cs="Arial"/>
+          <w:b/>
+          <w:bCs/>
+          <w:color w:val="538135" w:themeColor="accent6" w:themeShade="BF"/>
+          <w:sz w:val="24"/>
+          <w:szCs w:val="24"/>
+          <w:lang w:val="es-MX"/>
+        </w:rPr>
+      </w:pPr>
+    </w:p>
+    <w:p>
+      <w:pPr>
+        <w:spacing w:line="259" w:lineRule="auto"/>
+        <w:rPr>
+          <w:rFonts w:ascii="Arial" w:hAnsi="Arial" w:cs="Arial"/>
+          <w:b/>
+          <w:bCs/>
+          <w:color w:val="538135" w:themeColor="accent6" w:themeShade="BF"/>
+          <w:sz w:val="24"/>
+          <w:szCs w:val="24"/>
+          <w:lang w:val="es-MX"/>
+        </w:rPr>
+      </w:pPr>
+    </w:p>
+    <w:p>
+      <w:pPr>
+        <w:spacing w:line="259" w:lineRule="auto"/>
+        <w:rPr>
+          <w:rFonts w:ascii="Arial" w:hAnsi="Arial" w:cs="Arial"/>
+          <w:b/>
+          <w:bCs/>
+          <w:color w:val="538135" w:themeColor="accent6" w:themeShade="BF"/>
+          <w:sz w:val="24"/>
+          <w:szCs w:val="24"/>
+          <w:lang w:val="es-MX"/>
+        </w:rPr>
+      </w:pPr>
+    </w:p>
+    <w:p>
+      <w:pPr>
+        <w:spacing w:line="259" w:lineRule="auto"/>
+        <w:rPr>
+          <w:rFonts w:ascii="Arial" w:hAnsi="Arial" w:cs="Arial"/>
+          <w:b/>
+          <w:bCs/>
+          <w:color w:val="538135" w:themeColor="accent6" w:themeShade="BF"/>
+          <w:sz w:val="24"/>
+          <w:szCs w:val="24"/>
+          <w:lang w:val="es-MX"/>
+        </w:rPr>
+      </w:pPr>
+      <w:r>
+        <w:rPr>
+          <w:rFonts w:ascii="Arial" w:hAnsi="Arial" w:cs="Arial"/>
+          <w:b/>
+          <w:bCs/>
+          <w:color w:val="833C0B" w:themeColor="accent2" w:themeShade="80"/>
+          <w:sz w:val="24"/>
+          <w:szCs w:val="24"/>
+        </w:rPr>
+        <w:drawing>
+          <wp:anchor distT="0" distB="0" distL="114300" distR="114300" simplePos="0" relativeHeight="251673600" behindDoc="1" locked="0" layoutInCell="1" allowOverlap="1" wp14:anchorId="5F78D286" wp14:editId="2BFEF105">
+            <wp:simplePos x="0" y="0"/>
+            <wp:positionH relativeFrom="margin">
+              <wp:align>left</wp:align>
+            </wp:positionH>
+            <wp:positionV relativeFrom="paragraph">
+              <wp:posOffset>52688</wp:posOffset>
+            </wp:positionV>
+            <wp:extent cx="5400040" cy="2435225"/>
+            <wp:effectExtent l="0" t="0" r="0" b="3175"/>
+            <wp:wrapNone/>
+            <wp:docPr id="17" name="Imagen 17"/>
+            <wp:cNvGraphicFramePr>
+              <a:graphicFrameLocks xmlns:a="http://schemas.openxmlformats.org/drawingml/2006/main" noChangeAspect="1"/>
+            </wp:cNvGraphicFramePr>
+            <a:graphic xmlns:a="http://schemas.openxmlformats.org/drawingml/2006/main">
+              <a:graphicData uri="http://schemas.openxmlformats.org/drawingml/2006/picture">
+                <pic:pic xmlns:pic="http://schemas.openxmlformats.org/drawingml/2006/picture">
+                  <pic:nvPicPr>
+                    <pic:cNvPr id="1" name=""/>
+                    <pic:cNvPicPr/>
+                  </pic:nvPicPr>
+                  <pic:blipFill>
+                    <a:blip r:embed="rId9" cstate="print">
+                      <a:extLst>
+                        <a:ext uri="{28A0092B-C50C-407E-A947-70E740481C1C}">
+                          <a14:useLocalDpi xmlns:a14="http://schemas.microsoft.com/office/drawing/2010/main" val="0"/>
+                        </a:ext>
+                      </a:extLst>
+                    </a:blip>
+                    <a:stretch>
+                      <a:fillRect/>
+                    </a:stretch>
+                  </pic:blipFill>
+                  <pic:spPr>
+                    <a:xfrm>
+                      <a:off x="0" y="0"/>
+                      <a:ext cx="5400040" cy="2435225"/>
+                    </a:xfrm>
+                    <a:prstGeom prst="rect">
+                      <a:avLst/>
+                    </a:prstGeom>
+                  </pic:spPr>
+                </pic:pic>
+              </a:graphicData>
+            </a:graphic>
+          </wp:anchor>
+        </w:drawing>
+      </w:r>
+    </w:p>
+    <w:p>
+      <w:pPr>
+        <w:spacing w:line="259" w:lineRule="auto"/>
+        <w:rPr>
+          <w:rFonts w:ascii="Arial" w:hAnsi="Arial" w:cs="Arial"/>
+          <w:b/>
+          <w:bCs/>
+          <w:color w:val="538135" w:themeColor="accent6" w:themeShade="BF"/>
+          <w:sz w:val="24"/>
+          <w:szCs w:val="24"/>
+          <w:lang w:val="es-MX"/>
+        </w:rPr>
+      </w:pPr>
+    </w:p>
+    <w:p>
+      <w:pPr>
+        <w:spacing w:line="259" w:lineRule="auto"/>
+        <w:rPr>
+          <w:rFonts w:ascii="Arial" w:hAnsi="Arial" w:cs="Arial"/>
+          <w:b/>
+          <w:bCs/>
+          <w:color w:val="538135" w:themeColor="accent6" w:themeShade="BF"/>
+          <w:sz w:val="24"/>
+          <w:szCs w:val="24"/>
+          <w:lang w:val="es-MX"/>
+        </w:rPr>
+      </w:pPr>
+    </w:p>
+    <w:p>
+      <w:pPr>
+        <w:spacing w:line="259" w:lineRule="auto"/>
+        <w:rPr>
+          <w:rFonts w:ascii="Arial" w:hAnsi="Arial" w:cs="Arial"/>
+          <w:b/>
+          <w:bCs/>
+          <w:color w:val="538135" w:themeColor="accent6" w:themeShade="BF"/>
+          <w:sz w:val="24"/>
+          <w:szCs w:val="24"/>
+          <w:lang w:val="es-MX"/>
+        </w:rPr>
+      </w:pPr>
+    </w:p>
+    <w:p>
+      <w:pPr>
+        <w:spacing w:line="259" w:lineRule="auto"/>
+        <w:rPr>
+          <w:rFonts w:ascii="Arial" w:hAnsi="Arial" w:cs="Arial"/>
+          <w:b/>
+          <w:bCs/>
+          <w:color w:val="538135" w:themeColor="accent6" w:themeShade="BF"/>
+          <w:sz w:val="24"/>
+          <w:szCs w:val="24"/>
+          <w:lang w:val="es-MX"/>
+        </w:rPr>
+      </w:pPr>
+    </w:p>
+    <w:p>
+      <w:pPr>
+        <w:spacing w:line="259" w:lineRule="auto"/>
+        <w:rPr>
+          <w:rFonts w:ascii="Arial" w:hAnsi="Arial" w:cs="Arial"/>
+          <w:b/>
+          <w:bCs/>
+          <w:color w:val="538135" w:themeColor="accent6" w:themeShade="BF"/>
+          <w:sz w:val="24"/>
+          <w:szCs w:val="24"/>
+          <w:lang w:val="es-MX"/>
+        </w:rPr>
+      </w:pPr>
+    </w:p>
+    <w:p>
+      <w:pPr>
+        <w:spacing w:line="259" w:lineRule="auto"/>
+        <w:rPr>
+          <w:rFonts w:ascii="Arial" w:hAnsi="Arial" w:cs="Arial"/>
+          <w:b/>
+          <w:bCs/>
+          <w:color w:val="538135" w:themeColor="accent6" w:themeShade="BF"/>
+          <w:sz w:val="24"/>
+          <w:szCs w:val="24"/>
+          <w:lang w:val="es-MX"/>
+        </w:rPr>
+      </w:pPr>
+    </w:p>
+    <w:p>
+      <w:pPr>
+        <w:spacing w:line="259" w:lineRule="auto"/>
+        <w:rPr>
+          <w:rFonts w:ascii="Arial" w:hAnsi="Arial" w:cs="Arial"/>
+          <w:b/>
+          <w:bCs/>
+          <w:color w:val="538135" w:themeColor="accent6" w:themeShade="BF"/>
+          <w:sz w:val="24"/>
+          <w:szCs w:val="24"/>
+          <w:lang w:val="es-MX"/>
+        </w:rPr>
+      </w:pPr>
+    </w:p>
+    <w:p>
+      <w:pPr>
+        <w:spacing w:line="259" w:lineRule="auto"/>
+        <w:rPr>
+          <w:rFonts w:ascii="Arial" w:hAnsi="Arial" w:cs="Arial"/>
+          <w:b/>
+          <w:bCs/>
+          <w:color w:val="538135" w:themeColor="accent6" w:themeShade="BF"/>
+          <w:sz w:val="24"/>
+          <w:szCs w:val="24"/>
+          <w:lang w:val="es-MX"/>
+        </w:rPr>
+      </w:pPr>
+    </w:p>
     <w:sectPr>
-      <w:headerReference w:type="default" r:id="rId8"/>
+      <w:headerReference w:type="default" r:id="rId10"/>
       <w:pgSz w:w="12240" w:h="15840"/>
       <w:pgMar w:top="1417" w:right="1701" w:bottom="1417" w:left="1701" w:header="708" w:footer="708" w:gutter="0"/>
       <w:cols w:space="708"/>
@@ -2873,6 +5083,353 @@
     </w:lvl>
   </w:abstractNum>
   <w:abstractNum w:abstractNumId="2" w15:restartNumberingAfterBreak="0">
+    <w:nsid w:val="24FC0BB6"/>
+    <w:multiLevelType w:val="multilevel"/>
+    <w:tmpl w:val="D548AB7E"/>
+    <w:lvl w:ilvl="0">
+      <w:start w:val="1"/>
+      <w:numFmt w:val="decimal"/>
+      <w:lvlText w:val="%1."/>
+      <w:lvlJc w:val="left"/>
+      <w:pPr>
+        <w:tabs>
+          <w:tab w:val="num" w:pos="720"/>
+        </w:tabs>
+        <w:ind w:left="720" w:hanging="360"/>
+      </w:pPr>
+    </w:lvl>
+    <w:lvl w:ilvl="1">
+      <w:start w:val="1"/>
+      <w:numFmt w:val="bullet"/>
+      <w:lvlText w:val="o"/>
+      <w:lvlJc w:val="left"/>
+      <w:pPr>
+        <w:tabs>
+          <w:tab w:val="num" w:pos="1440"/>
+        </w:tabs>
+        <w:ind w:left="1440" w:hanging="360"/>
+      </w:pPr>
+      <w:rPr>
+        <w:rFonts w:ascii="Courier New" w:hAnsi="Courier New" w:hint="default"/>
+        <w:sz w:val="20"/>
+      </w:rPr>
+    </w:lvl>
+    <w:lvl w:ilvl="2">
+      <w:start w:val="1"/>
+      <w:numFmt w:val="bullet"/>
+      <w:lvlText w:val=""/>
+      <w:lvlJc w:val="left"/>
+      <w:pPr>
+        <w:tabs>
+          <w:tab w:val="num" w:pos="502"/>
+        </w:tabs>
+        <w:ind w:left="502" w:hanging="360"/>
+      </w:pPr>
+      <w:rPr>
+        <w:rFonts w:ascii="Wingdings" w:hAnsi="Wingdings" w:hint="default"/>
+        <w:sz w:val="20"/>
+      </w:rPr>
+    </w:lvl>
+    <w:lvl w:ilvl="3" w:tentative="1">
+      <w:start w:val="1"/>
+      <w:numFmt w:val="decimal"/>
+      <w:lvlText w:val="%4."/>
+      <w:lvlJc w:val="left"/>
+      <w:pPr>
+        <w:tabs>
+          <w:tab w:val="num" w:pos="2880"/>
+        </w:tabs>
+        <w:ind w:left="2880" w:hanging="360"/>
+      </w:pPr>
+    </w:lvl>
+    <w:lvl w:ilvl="4" w:tentative="1">
+      <w:start w:val="1"/>
+      <w:numFmt w:val="decimal"/>
+      <w:lvlText w:val="%5."/>
+      <w:lvlJc w:val="left"/>
+      <w:pPr>
+        <w:tabs>
+          <w:tab w:val="num" w:pos="3600"/>
+        </w:tabs>
+        <w:ind w:left="3600" w:hanging="360"/>
+      </w:pPr>
+    </w:lvl>
+    <w:lvl w:ilvl="5" w:tentative="1">
+      <w:start w:val="1"/>
+      <w:numFmt w:val="decimal"/>
+      <w:lvlText w:val="%6."/>
+      <w:lvlJc w:val="left"/>
+      <w:pPr>
+        <w:tabs>
+          <w:tab w:val="num" w:pos="4320"/>
+        </w:tabs>
+        <w:ind w:left="4320" w:hanging="360"/>
+      </w:pPr>
+    </w:lvl>
+    <w:lvl w:ilvl="6" w:tentative="1">
+      <w:start w:val="1"/>
+      <w:numFmt w:val="decimal"/>
+      <w:lvlText w:val="%7."/>
+      <w:lvlJc w:val="left"/>
+      <w:pPr>
+        <w:tabs>
+          <w:tab w:val="num" w:pos="5040"/>
+        </w:tabs>
+        <w:ind w:left="5040" w:hanging="360"/>
+      </w:pPr>
+    </w:lvl>
+    <w:lvl w:ilvl="7" w:tentative="1">
+      <w:start w:val="1"/>
+      <w:numFmt w:val="decimal"/>
+      <w:lvlText w:val="%8."/>
+      <w:lvlJc w:val="left"/>
+      <w:pPr>
+        <w:tabs>
+          <w:tab w:val="num" w:pos="5760"/>
+        </w:tabs>
+        <w:ind w:left="5760" w:hanging="360"/>
+      </w:pPr>
+    </w:lvl>
+    <w:lvl w:ilvl="8" w:tentative="1">
+      <w:start w:val="1"/>
+      <w:numFmt w:val="decimal"/>
+      <w:lvlText w:val="%9."/>
+      <w:lvlJc w:val="left"/>
+      <w:pPr>
+        <w:tabs>
+          <w:tab w:val="num" w:pos="6480"/>
+        </w:tabs>
+        <w:ind w:left="6480" w:hanging="360"/>
+      </w:pPr>
+    </w:lvl>
+  </w:abstractNum>
+  <w:abstractNum w:abstractNumId="3" w15:restartNumberingAfterBreak="0">
+    <w:nsid w:val="2D7D3D73"/>
+    <w:multiLevelType w:val="hybridMultilevel"/>
+    <w:tmpl w:val="5260BD50"/>
+    <w:lvl w:ilvl="0" w:tplc="580A000D">
+      <w:start w:val="1"/>
+      <w:numFmt w:val="bullet"/>
+      <w:lvlText w:val=""/>
+      <w:lvlJc w:val="left"/>
+      <w:pPr>
+        <w:ind w:left="720" w:hanging="360"/>
+      </w:pPr>
+      <w:rPr>
+        <w:rFonts w:ascii="Wingdings" w:hAnsi="Wingdings" w:hint="default"/>
+      </w:rPr>
+    </w:lvl>
+    <w:lvl w:ilvl="1" w:tplc="580A0003" w:tentative="1">
+      <w:start w:val="1"/>
+      <w:numFmt w:val="bullet"/>
+      <w:lvlText w:val="o"/>
+      <w:lvlJc w:val="left"/>
+      <w:pPr>
+        <w:ind w:left="1440" w:hanging="360"/>
+      </w:pPr>
+      <w:rPr>
+        <w:rFonts w:ascii="Courier New" w:hAnsi="Courier New" w:cs="Courier New" w:hint="default"/>
+      </w:rPr>
+    </w:lvl>
+    <w:lvl w:ilvl="2" w:tplc="580A0005" w:tentative="1">
+      <w:start w:val="1"/>
+      <w:numFmt w:val="bullet"/>
+      <w:lvlText w:val=""/>
+      <w:lvlJc w:val="left"/>
+      <w:pPr>
+        <w:ind w:left="2160" w:hanging="360"/>
+      </w:pPr>
+      <w:rPr>
+        <w:rFonts w:ascii="Wingdings" w:hAnsi="Wingdings" w:hint="default"/>
+      </w:rPr>
+    </w:lvl>
+    <w:lvl w:ilvl="3" w:tplc="580A0001" w:tentative="1">
+      <w:start w:val="1"/>
+      <w:numFmt w:val="bullet"/>
+      <w:lvlText w:val=""/>
+      <w:lvlJc w:val="left"/>
+      <w:pPr>
+        <w:ind w:left="2880" w:hanging="360"/>
+      </w:pPr>
+      <w:rPr>
+        <w:rFonts w:ascii="Symbol" w:hAnsi="Symbol" w:hint="default"/>
+      </w:rPr>
+    </w:lvl>
+    <w:lvl w:ilvl="4" w:tplc="580A0003" w:tentative="1">
+      <w:start w:val="1"/>
+      <w:numFmt w:val="bullet"/>
+      <w:lvlText w:val="o"/>
+      <w:lvlJc w:val="left"/>
+      <w:pPr>
+        <w:ind w:left="3600" w:hanging="360"/>
+      </w:pPr>
+      <w:rPr>
+        <w:rFonts w:ascii="Courier New" w:hAnsi="Courier New" w:cs="Courier New" w:hint="default"/>
+      </w:rPr>
+    </w:lvl>
+    <w:lvl w:ilvl="5" w:tplc="580A0005" w:tentative="1">
+      <w:start w:val="1"/>
+      <w:numFmt w:val="bullet"/>
+      <w:lvlText w:val=""/>
+      <w:lvlJc w:val="left"/>
+      <w:pPr>
+        <w:ind w:left="4320" w:hanging="360"/>
+      </w:pPr>
+      <w:rPr>
+        <w:rFonts w:ascii="Wingdings" w:hAnsi="Wingdings" w:hint="default"/>
+      </w:rPr>
+    </w:lvl>
+    <w:lvl w:ilvl="6" w:tplc="580A0001" w:tentative="1">
+      <w:start w:val="1"/>
+      <w:numFmt w:val="bullet"/>
+      <w:lvlText w:val=""/>
+      <w:lvlJc w:val="left"/>
+      <w:pPr>
+        <w:ind w:left="5040" w:hanging="360"/>
+      </w:pPr>
+      <w:rPr>
+        <w:rFonts w:ascii="Symbol" w:hAnsi="Symbol" w:hint="default"/>
+      </w:rPr>
+    </w:lvl>
+    <w:lvl w:ilvl="7" w:tplc="580A0003" w:tentative="1">
+      <w:start w:val="1"/>
+      <w:numFmt w:val="bullet"/>
+      <w:lvlText w:val="o"/>
+      <w:lvlJc w:val="left"/>
+      <w:pPr>
+        <w:ind w:left="5760" w:hanging="360"/>
+      </w:pPr>
+      <w:rPr>
+        <w:rFonts w:ascii="Courier New" w:hAnsi="Courier New" w:cs="Courier New" w:hint="default"/>
+      </w:rPr>
+    </w:lvl>
+    <w:lvl w:ilvl="8" w:tplc="580A0005" w:tentative="1">
+      <w:start w:val="1"/>
+      <w:numFmt w:val="bullet"/>
+      <w:lvlText w:val=""/>
+      <w:lvlJc w:val="left"/>
+      <w:pPr>
+        <w:ind w:left="6480" w:hanging="360"/>
+      </w:pPr>
+      <w:rPr>
+        <w:rFonts w:ascii="Wingdings" w:hAnsi="Wingdings" w:hint="default"/>
+      </w:rPr>
+    </w:lvl>
+  </w:abstractNum>
+  <w:abstractNum w:abstractNumId="4" w15:restartNumberingAfterBreak="0">
+    <w:nsid w:val="36A50A8E"/>
+    <w:multiLevelType w:val="hybridMultilevel"/>
+    <w:tmpl w:val="48DA4136"/>
+    <w:lvl w:ilvl="0" w:tplc="580A000D">
+      <w:start w:val="1"/>
+      <w:numFmt w:val="bullet"/>
+      <w:lvlText w:val=""/>
+      <w:lvlJc w:val="left"/>
+      <w:pPr>
+        <w:ind w:left="720" w:hanging="360"/>
+      </w:pPr>
+      <w:rPr>
+        <w:rFonts w:ascii="Wingdings" w:hAnsi="Wingdings" w:hint="default"/>
+      </w:rPr>
+    </w:lvl>
+    <w:lvl w:ilvl="1" w:tplc="580A0003" w:tentative="1">
+      <w:start w:val="1"/>
+      <w:numFmt w:val="bullet"/>
+      <w:lvlText w:val="o"/>
+      <w:lvlJc w:val="left"/>
+      <w:pPr>
+        <w:ind w:left="1440" w:hanging="360"/>
+      </w:pPr>
+      <w:rPr>
+        <w:rFonts w:ascii="Courier New" w:hAnsi="Courier New" w:cs="Courier New" w:hint="default"/>
+      </w:rPr>
+    </w:lvl>
+    <w:lvl w:ilvl="2" w:tplc="580A0005" w:tentative="1">
+      <w:start w:val="1"/>
+      <w:numFmt w:val="bullet"/>
+      <w:lvlText w:val=""/>
+      <w:lvlJc w:val="left"/>
+      <w:pPr>
+        <w:ind w:left="2160" w:hanging="360"/>
+      </w:pPr>
+      <w:rPr>
+        <w:rFonts w:ascii="Wingdings" w:hAnsi="Wingdings" w:hint="default"/>
+      </w:rPr>
+    </w:lvl>
+    <w:lvl w:ilvl="3" w:tplc="580A0001" w:tentative="1">
+      <w:start w:val="1"/>
+      <w:numFmt w:val="bullet"/>
+      <w:lvlText w:val=""/>
+      <w:lvlJc w:val="left"/>
+      <w:pPr>
+        <w:ind w:left="2880" w:hanging="360"/>
+      </w:pPr>
+      <w:rPr>
+        <w:rFonts w:ascii="Symbol" w:hAnsi="Symbol" w:hint="default"/>
+      </w:rPr>
+    </w:lvl>
+    <w:lvl w:ilvl="4" w:tplc="580A0003" w:tentative="1">
+      <w:start w:val="1"/>
+      <w:numFmt w:val="bullet"/>
+      <w:lvlText w:val="o"/>
+      <w:lvlJc w:val="left"/>
+      <w:pPr>
+        <w:ind w:left="3600" w:hanging="360"/>
+      </w:pPr>
+      <w:rPr>
+        <w:rFonts w:ascii="Courier New" w:hAnsi="Courier New" w:cs="Courier New" w:hint="default"/>
+      </w:rPr>
+    </w:lvl>
+    <w:lvl w:ilvl="5" w:tplc="580A0005" w:tentative="1">
+      <w:start w:val="1"/>
+      <w:numFmt w:val="bullet"/>
+      <w:lvlText w:val=""/>
+      <w:lvlJc w:val="left"/>
+      <w:pPr>
+        <w:ind w:left="4320" w:hanging="360"/>
+      </w:pPr>
+      <w:rPr>
+        <w:rFonts w:ascii="Wingdings" w:hAnsi="Wingdings" w:hint="default"/>
+      </w:rPr>
+    </w:lvl>
+    <w:lvl w:ilvl="6" w:tplc="580A0001" w:tentative="1">
+      <w:start w:val="1"/>
+      <w:numFmt w:val="bullet"/>
+      <w:lvlText w:val=""/>
+      <w:lvlJc w:val="left"/>
+      <w:pPr>
+        <w:ind w:left="5040" w:hanging="360"/>
+      </w:pPr>
+      <w:rPr>
+        <w:rFonts w:ascii="Symbol" w:hAnsi="Symbol" w:hint="default"/>
+      </w:rPr>
+    </w:lvl>
+    <w:lvl w:ilvl="7" w:tplc="580A0003" w:tentative="1">
+      <w:start w:val="1"/>
+      <w:numFmt w:val="bullet"/>
+      <w:lvlText w:val="o"/>
+      <w:lvlJc w:val="left"/>
+      <w:pPr>
+        <w:ind w:left="5760" w:hanging="360"/>
+      </w:pPr>
+      <w:rPr>
+        <w:rFonts w:ascii="Courier New" w:hAnsi="Courier New" w:cs="Courier New" w:hint="default"/>
+      </w:rPr>
+    </w:lvl>
+    <w:lvl w:ilvl="8" w:tplc="580A0005" w:tentative="1">
+      <w:start w:val="1"/>
+      <w:numFmt w:val="bullet"/>
+      <w:lvlText w:val=""/>
+      <w:lvlJc w:val="left"/>
+      <w:pPr>
+        <w:ind w:left="6480" w:hanging="360"/>
+      </w:pPr>
+      <w:rPr>
+        <w:rFonts w:ascii="Wingdings" w:hAnsi="Wingdings" w:hint="default"/>
+      </w:rPr>
+    </w:lvl>
+  </w:abstractNum>
+  <w:abstractNum w:abstractNumId="5" w15:restartNumberingAfterBreak="0">
     <w:nsid w:val="472351D8"/>
     <w:multiLevelType w:val="multilevel"/>
     <w:tmpl w:val="159C541C"/>
@@ -2911,9 +5468,9 @@
       <w:lvlJc w:val="left"/>
       <w:pPr>
         <w:tabs>
-          <w:tab w:val="num" w:pos="2160"/>
+          <w:tab w:val="num" w:pos="502"/>
         </w:tabs>
-        <w:ind w:left="2160" w:hanging="360"/>
+        <w:ind w:left="502" w:hanging="360"/>
       </w:pPr>
       <w:rPr>
         <w:rFonts w:ascii="Wingdings" w:hAnsi="Wingdings" w:hint="default"/>
@@ -2993,7 +5550,120 @@
       </w:pPr>
     </w:lvl>
   </w:abstractNum>
-  <w:abstractNum w:abstractNumId="3" w15:restartNumberingAfterBreak="0">
+  <w:abstractNum w:abstractNumId="6" w15:restartNumberingAfterBreak="0">
+    <w:nsid w:val="4B4D0C4E"/>
+    <w:multiLevelType w:val="hybridMultilevel"/>
+    <w:tmpl w:val="945040CC"/>
+    <w:lvl w:ilvl="0" w:tplc="580A000D">
+      <w:start w:val="1"/>
+      <w:numFmt w:val="bullet"/>
+      <w:lvlText w:val=""/>
+      <w:lvlJc w:val="left"/>
+      <w:pPr>
+        <w:ind w:left="720" w:hanging="360"/>
+      </w:pPr>
+      <w:rPr>
+        <w:rFonts w:ascii="Wingdings" w:hAnsi="Wingdings" w:hint="default"/>
+      </w:rPr>
+    </w:lvl>
+    <w:lvl w:ilvl="1" w:tplc="580A0003" w:tentative="1">
+      <w:start w:val="1"/>
+      <w:numFmt w:val="bullet"/>
+      <w:lvlText w:val="o"/>
+      <w:lvlJc w:val="left"/>
+      <w:pPr>
+        <w:ind w:left="1440" w:hanging="360"/>
+      </w:pPr>
+      <w:rPr>
+        <w:rFonts w:ascii="Courier New" w:hAnsi="Courier New" w:cs="Courier New" w:hint="default"/>
+      </w:rPr>
+    </w:lvl>
+    <w:lvl w:ilvl="2" w:tplc="580A0005" w:tentative="1">
+      <w:start w:val="1"/>
+      <w:numFmt w:val="bullet"/>
+      <w:lvlText w:val=""/>
+      <w:lvlJc w:val="left"/>
+      <w:pPr>
+        <w:ind w:left="2160" w:hanging="360"/>
+      </w:pPr>
+      <w:rPr>
+        <w:rFonts w:ascii="Wingdings" w:hAnsi="Wingdings" w:hint="default"/>
+      </w:rPr>
+    </w:lvl>
+    <w:lvl w:ilvl="3" w:tplc="580A0001" w:tentative="1">
+      <w:start w:val="1"/>
+      <w:numFmt w:val="bullet"/>
+      <w:lvlText w:val=""/>
+      <w:lvlJc w:val="left"/>
+      <w:pPr>
+        <w:ind w:left="2880" w:hanging="360"/>
+      </w:pPr>
+      <w:rPr>
+        <w:rFonts w:ascii="Symbol" w:hAnsi="Symbol" w:hint="default"/>
+      </w:rPr>
+    </w:lvl>
+    <w:lvl w:ilvl="4" w:tplc="580A0003" w:tentative="1">
+      <w:start w:val="1"/>
+      <w:numFmt w:val="bullet"/>
+      <w:lvlText w:val="o"/>
+      <w:lvlJc w:val="left"/>
+      <w:pPr>
+        <w:ind w:left="3600" w:hanging="360"/>
+      </w:pPr>
+      <w:rPr>
+        <w:rFonts w:ascii="Courier New" w:hAnsi="Courier New" w:cs="Courier New" w:hint="default"/>
+      </w:rPr>
+    </w:lvl>
+    <w:lvl w:ilvl="5" w:tplc="580A0005" w:tentative="1">
+      <w:start w:val="1"/>
+      <w:numFmt w:val="bullet"/>
+      <w:lvlText w:val=""/>
+      <w:lvlJc w:val="left"/>
+      <w:pPr>
+        <w:ind w:left="4320" w:hanging="360"/>
+      </w:pPr>
+      <w:rPr>
+        <w:rFonts w:ascii="Wingdings" w:hAnsi="Wingdings" w:hint="default"/>
+      </w:rPr>
+    </w:lvl>
+    <w:lvl w:ilvl="6" w:tplc="580A0001" w:tentative="1">
+      <w:start w:val="1"/>
+      <w:numFmt w:val="bullet"/>
+      <w:lvlText w:val=""/>
+      <w:lvlJc w:val="left"/>
+      <w:pPr>
+        <w:ind w:left="5040" w:hanging="360"/>
+      </w:pPr>
+      <w:rPr>
+        <w:rFonts w:ascii="Symbol" w:hAnsi="Symbol" w:hint="default"/>
+      </w:rPr>
+    </w:lvl>
+    <w:lvl w:ilvl="7" w:tplc="580A0003" w:tentative="1">
+      <w:start w:val="1"/>
+      <w:numFmt w:val="bullet"/>
+      <w:lvlText w:val="o"/>
+      <w:lvlJc w:val="left"/>
+      <w:pPr>
+        <w:ind w:left="5760" w:hanging="360"/>
+      </w:pPr>
+      <w:rPr>
+        <w:rFonts w:ascii="Courier New" w:hAnsi="Courier New" w:cs="Courier New" w:hint="default"/>
+      </w:rPr>
+    </w:lvl>
+    <w:lvl w:ilvl="8" w:tplc="580A0005" w:tentative="1">
+      <w:start w:val="1"/>
+      <w:numFmt w:val="bullet"/>
+      <w:lvlText w:val=""/>
+      <w:lvlJc w:val="left"/>
+      <w:pPr>
+        <w:ind w:left="6480" w:hanging="360"/>
+      </w:pPr>
+      <w:rPr>
+        <w:rFonts w:ascii="Wingdings" w:hAnsi="Wingdings" w:hint="default"/>
+      </w:rPr>
+    </w:lvl>
+  </w:abstractNum>
+  <w:abstractNum w:abstractNumId="7" w15:restartNumberingAfterBreak="0">
     <w:nsid w:val="4C410DD6"/>
     <w:multiLevelType w:val="hybridMultilevel"/>
     <w:tmpl w:val="EA60008C"/>
@@ -3106,7 +5776,120 @@
       </w:rPr>
     </w:lvl>
   </w:abstractNum>
-  <w:abstractNum w:abstractNumId="4" w15:restartNumberingAfterBreak="0">
+  <w:abstractNum w:abstractNumId="8" w15:restartNumberingAfterBreak="0">
+    <w:nsid w:val="61E54D6A"/>
+    <w:multiLevelType w:val="hybridMultilevel"/>
+    <w:tmpl w:val="4D6489D2"/>
+    <w:lvl w:ilvl="0" w:tplc="580A0001">
+      <w:start w:val="1"/>
+      <w:numFmt w:val="bullet"/>
+      <w:lvlText w:val=""/>
+      <w:lvlJc w:val="left"/>
+      <w:pPr>
+        <w:ind w:left="2520" w:hanging="360"/>
+      </w:pPr>
+      <w:rPr>
+        <w:rFonts w:ascii="Symbol" w:hAnsi="Symbol" w:hint="default"/>
+      </w:rPr>
+    </w:lvl>
+    <w:lvl w:ilvl="1" w:tplc="580A0003" w:tentative="1">
+      <w:start w:val="1"/>
+      <w:numFmt w:val="bullet"/>
+      <w:lvlText w:val="o"/>
+      <w:lvlJc w:val="left"/>
+      <w:pPr>
+        <w:ind w:left="3240" w:hanging="360"/>
+      </w:pPr>
+      <w:rPr>
+        <w:rFonts w:ascii="Courier New" w:hAnsi="Courier New" w:cs="Courier New" w:hint="default"/>
+      </w:rPr>
+    </w:lvl>
+    <w:lvl w:ilvl="2" w:tplc="580A0005" w:tentative="1">
+      <w:start w:val="1"/>
+      <w:numFmt w:val="bullet"/>
+      <w:lvlText w:val=""/>
+      <w:lvlJc w:val="left"/>
+      <w:pPr>
+        <w:ind w:left="3960" w:hanging="360"/>
+      </w:pPr>
+      <w:rPr>
+        <w:rFonts w:ascii="Wingdings" w:hAnsi="Wingdings" w:hint="default"/>
+      </w:rPr>
+    </w:lvl>
+    <w:lvl w:ilvl="3" w:tplc="580A0001" w:tentative="1">
+      <w:start w:val="1"/>
+      <w:numFmt w:val="bullet"/>
+      <w:lvlText w:val=""/>
+      <w:lvlJc w:val="left"/>
+      <w:pPr>
+        <w:ind w:left="4680" w:hanging="360"/>
+      </w:pPr>
+      <w:rPr>
+        <w:rFonts w:ascii="Symbol" w:hAnsi="Symbol" w:hint="default"/>
+      </w:rPr>
+    </w:lvl>
+    <w:lvl w:ilvl="4" w:tplc="580A0003" w:tentative="1">
+      <w:start w:val="1"/>
+      <w:numFmt w:val="bullet"/>
+      <w:lvlText w:val="o"/>
+      <w:lvlJc w:val="left"/>
+      <w:pPr>
+        <w:ind w:left="5400" w:hanging="360"/>
+      </w:pPr>
+      <w:rPr>
+        <w:rFonts w:ascii="Courier New" w:hAnsi="Courier New" w:cs="Courier New" w:hint="default"/>
+      </w:rPr>
+    </w:lvl>
+    <w:lvl w:ilvl="5" w:tplc="580A0005" w:tentative="1">
+      <w:start w:val="1"/>
+      <w:numFmt w:val="bullet"/>
+      <w:lvlText w:val=""/>
+      <w:lvlJc w:val="left"/>
+      <w:pPr>
+        <w:ind w:left="6120" w:hanging="360"/>
+      </w:pPr>
+      <w:rPr>
+        <w:rFonts w:ascii="Wingdings" w:hAnsi="Wingdings" w:hint="default"/>
+      </w:rPr>
+    </w:lvl>
+    <w:lvl w:ilvl="6" w:tplc="580A0001" w:tentative="1">
+      <w:start w:val="1"/>
+      <w:numFmt w:val="bullet"/>
+      <w:lvlText w:val=""/>
+      <w:lvlJc w:val="left"/>
+      <w:pPr>
+        <w:ind w:left="6840" w:hanging="360"/>
+      </w:pPr>
+      <w:rPr>
+        <w:rFonts w:ascii="Symbol" w:hAnsi="Symbol" w:hint="default"/>
+      </w:rPr>
+    </w:lvl>
+    <w:lvl w:ilvl="7" w:tplc="580A0003" w:tentative="1">
+      <w:start w:val="1"/>
+      <w:numFmt w:val="bullet"/>
+      <w:lvlText w:val="o"/>
+      <w:lvlJc w:val="left"/>
+      <w:pPr>
+        <w:ind w:left="7560" w:hanging="360"/>
+      </w:pPr>
+      <w:rPr>
+        <w:rFonts w:ascii="Courier New" w:hAnsi="Courier New" w:cs="Courier New" w:hint="default"/>
+      </w:rPr>
+    </w:lvl>
+    <w:lvl w:ilvl="8" w:tplc="580A0005" w:tentative="1">
+      <w:start w:val="1"/>
+      <w:numFmt w:val="bullet"/>
+      <w:lvlText w:val=""/>
+      <w:lvlJc w:val="left"/>
+      <w:pPr>
+        <w:ind w:left="8280" w:hanging="360"/>
+      </w:pPr>
+      <w:rPr>
+        <w:rFonts w:ascii="Wingdings" w:hAnsi="Wingdings" w:hint="default"/>
+      </w:rPr>
+    </w:lvl>
+  </w:abstractNum>
+  <w:abstractNum w:abstractNumId="9" w15:restartNumberingAfterBreak="0">
     <w:nsid w:val="7A9B53CB"/>
     <w:multiLevelType w:val="hybridMultilevel"/>
     <w:tmpl w:val="AEC8BE88"/>
@@ -3226,13 +6009,54 @@
     <w:abstractNumId w:val="1"/>
   </w:num>
   <w:num w:numId="3">
-    <w:abstractNumId w:val="3"/>
+    <w:abstractNumId w:val="7"/>
   </w:num>
   <w:num w:numId="4">
+    <w:abstractNumId w:val="9"/>
+  </w:num>
+  <w:num w:numId="5">
+    <w:abstractNumId w:val="5"/>
+  </w:num>
+  <w:num w:numId="6">
+    <w:abstractNumId w:val="5"/>
+    <w:lvlOverride w:ilvl="0">
+      <w:startOverride w:val="1"/>
+    </w:lvlOverride>
+    <w:lvlOverride w:ilvl="1"/>
+    <w:lvlOverride w:ilvl="2"/>
+    <w:lvlOverride w:ilvl="3">
+      <w:startOverride w:val="1"/>
+    </w:lvlOverride>
+    <w:lvlOverride w:ilvl="4">
+      <w:startOverride w:val="1"/>
+    </w:lvlOverride>
+    <w:lvlOverride w:ilvl="5">
+      <w:startOverride w:val="1"/>
+    </w:lvlOverride>
+    <w:lvlOverride w:ilvl="6">
+      <w:startOverride w:val="1"/>
+    </w:lvlOverride>
+    <w:lvlOverride w:ilvl="7">
+      <w:startOverride w:val="1"/>
+    </w:lvlOverride>
+    <w:lvlOverride w:ilvl="8">
+      <w:startOverride w:val="1"/>
+    </w:lvlOverride>
+  </w:num>
+  <w:num w:numId="7">
+    <w:abstractNumId w:val="8"/>
+  </w:num>
+  <w:num w:numId="8">
     <w:abstractNumId w:val="4"/>
   </w:num>
-  <w:num w:numId="5">
+  <w:num w:numId="9">
     <w:abstractNumId w:val="2"/>
+  </w:num>
+  <w:num w:numId="10">
+    <w:abstractNumId w:val="6"/>
+  </w:num>
+  <w:num w:numId="11">
+    <w:abstractNumId w:val="3"/>
   </w:num>
 </w:numbering>
 </file>
@@ -3635,6 +6459,10 @@
   <w:style w:type="paragraph" w:default="1" w:styleId="Normal">
     <w:name w:val="Normal"/>
     <w:qFormat/>
+    <w:rsid w:val="00AC4D82"/>
+    <w:pPr>
+      <w:spacing w:line="256" w:lineRule="auto"/>
+    </w:pPr>
   </w:style>
   <w:style w:type="paragraph" w:styleId="Ttulo1">
     <w:name w:val="heading 1"/>
@@ -3694,6 +6522,7 @@
     <w:qFormat/>
     <w:rsid w:val="00D30A11"/>
     <w:pPr>
+      <w:spacing w:line="259" w:lineRule="auto"/>
       <w:ind w:left="720"/>
       <w:contextualSpacing/>
     </w:pPr>

</xml_diff>